<commit_message>
TP 4 nuevos cambios
</commit_message>
<xml_diff>
--- a/Trabajos Practicos/TP04_02042024/TP04_SCM_4k4_G1.docx
+++ b/Trabajos Practicos/TP04_02042024/TP04_SCM_4k4_G1.docx
@@ -1,31 +1,88 @@
 
 <file path=word/document.xml><?xml version="1.0" encoding="utf-8"?>
-<w:document xmlns:wpc="http://schemas.microsoft.com/office/word/2010/wordprocessingCanvas" xmlns:cx="http://schemas.microsoft.com/office/drawing/2014/chartex" xmlns:cx1="http://schemas.microsoft.com/office/drawing/2015/9/8/chartex" xmlns:cx2="http://schemas.microsoft.com/office/drawing/2015/10/21/chartex" xmlns:cx3="http://schemas.microsoft.com/office/drawing/2016/5/9/chartex" xmlns:cx4="http://schemas.microsoft.com/office/drawing/2016/5/10/chartex" xmlns:cx5="http://schemas.microsoft.com/office/drawing/2016/5/11/chartex" xmlns:cx6="http://schemas.microsoft.com/office/drawing/2016/5/12/chartex" xmlns:cx7="http://schemas.microsoft.com/office/drawing/2016/5/13/chartex" xmlns:cx8="http://schemas.microsoft.com/office/drawing/2016/5/14/chartex" xmlns:mc="http://schemas.openxmlformats.org/markup-compatibility/2006" xmlns:aink="http://schemas.microsoft.com/office/drawing/2016/ink" xmlns:am3d="http://schemas.microsoft.com/office/drawing/2017/model3d" xmlns:o="urn:schemas-microsoft-com:office:office" xmlns:oel="http://schemas.microsoft.com/office/2019/extlst" xmlns:r="http://schemas.openxmlformats.org/officeDocument/2006/relationships" xmlns:m="http://schemas.openxmlformats.org/officeDocument/2006/math" xmlns:v="urn:schemas-microsoft-com:vml" xmlns:wp14="http://schemas.microsoft.com/office/word/2010/wordprocessingDrawing" xmlns:wp="http://schemas.openxmlformats.org/drawingml/2006/wordprocessingDrawing" xmlns:w10="urn:schemas-microsoft-com:office:word" xmlns:w="http://schemas.openxmlformats.org/wordprocessingml/2006/main" xmlns:w14="http://schemas.microsoft.com/office/word/2010/wordml" xmlns:w15="http://schemas.microsoft.com/office/word/2012/wordml" xmlns:w16cex="http://schemas.microsoft.com/office/word/2018/wordml/cex" xmlns:w16cid="http://schemas.microsoft.com/office/word/2016/wordml/cid" xmlns:w16="http://schemas.microsoft.com/office/word/2018/wordml" xmlns:w16du="http://schemas.microsoft.com/office/word/2023/wordml/word16du" xmlns:w16sdtdh="http://schemas.microsoft.com/office/word/2020/wordml/sdtdatahash" xmlns:w16se="http://schemas.microsoft.com/office/word/2015/wordml/symex" xmlns:wpg="http://schemas.microsoft.com/office/word/2010/wordprocessingGroup" xmlns:wpi="http://schemas.microsoft.com/office/word/2010/wordprocessingInk" xmlns:wne="http://schemas.microsoft.com/office/word/2006/wordml" xmlns:wps="http://schemas.microsoft.com/office/word/2010/wordprocessingShape" mc:Ignorable="w14 w15 w16se w16cid w16 w16cex w16sdtdh w16du wp14">
+<w:document xmlns:wpc="http://schemas.microsoft.com/office/word/2010/wordprocessingCanvas" xmlns:cx="http://schemas.microsoft.com/office/drawing/2014/chartex" xmlns:mc="http://schemas.openxmlformats.org/markup-compatibility/2006" xmlns:o="urn:schemas-microsoft-com:office:office" xmlns:r="http://schemas.openxmlformats.org/officeDocument/2006/relationships" xmlns:m="http://schemas.openxmlformats.org/officeDocument/2006/math" xmlns:v="urn:schemas-microsoft-com:vml" xmlns:wp14="http://schemas.microsoft.com/office/word/2010/wordprocessingDrawing" xmlns:wp="http://schemas.openxmlformats.org/drawingml/2006/wordprocessingDrawing" xmlns:w10="urn:schemas-microsoft-com:office:word" xmlns:w="http://schemas.openxmlformats.org/wordprocessingml/2006/main" xmlns:w14="http://schemas.microsoft.com/office/word/2010/wordml" xmlns:w15="http://schemas.microsoft.com/office/word/2012/wordml" xmlns:w16se="http://schemas.microsoft.com/office/word/2015/wordml/symex" xmlns:wpg="http://schemas.microsoft.com/office/word/2010/wordprocessingGroup" xmlns:wpi="http://schemas.microsoft.com/office/word/2010/wordprocessingInk" xmlns:wne="http://schemas.microsoft.com/office/word/2006/wordml" xmlns:wps="http://schemas.microsoft.com/office/word/2010/wordprocessingShape" mc:Ignorable="w14 w15 w16se wp14">
   <w:body>
     <w:p>
       <w:pPr>
         <w:spacing w:line="360" w:lineRule="auto"/>
         <w:jc w:val="center"/>
         <w:rPr>
-          <w:sz w:val="28"/>
-          <w:szCs w:val="28"/>
+          <w:b/>
+          <w:sz w:val="40"/>
+          <w:szCs w:val="40"/>
         </w:rPr>
       </w:pPr>
       <w:r>
         <w:rPr>
           <w:noProof/>
+          <w:lang w:val="en-US"/>
         </w:rPr>
         <w:drawing>
-          <wp:anchor distT="114300" distB="114300" distL="114300" distR="114300" simplePos="0" relativeHeight="251659264" behindDoc="0" locked="0" layoutInCell="1" hidden="0" allowOverlap="1" wp14:anchorId="5470BEC0" wp14:editId="0452B015">
+          <wp:anchor distT="114300" distB="114300" distL="114300" distR="114300" simplePos="0" relativeHeight="251660288" behindDoc="0" locked="0" layoutInCell="1" hidden="0" allowOverlap="1" wp14:anchorId="7339D16B" wp14:editId="575D7035">
             <wp:simplePos x="0" y="0"/>
-            <wp:positionH relativeFrom="column">
-              <wp:posOffset>455775</wp:posOffset>
+            <wp:positionH relativeFrom="margin">
+              <wp:align>right</wp:align>
             </wp:positionH>
             <wp:positionV relativeFrom="paragraph">
-              <wp:posOffset>114300</wp:posOffset>
+              <wp:posOffset>349885</wp:posOffset>
             </wp:positionV>
-            <wp:extent cx="4814888" cy="2459032"/>
-            <wp:effectExtent l="0" t="0" r="0" b="0"/>
+            <wp:extent cx="3669030" cy="548640"/>
+            <wp:effectExtent l="0" t="0" r="7620" b="3810"/>
+            <wp:wrapSquare wrapText="bothSides" distT="114300" distB="114300" distL="114300" distR="114300"/>
+            <wp:docPr id="629397735" name="Imagen 629397735"/>
+            <wp:cNvGraphicFramePr/>
+            <a:graphic xmlns:a="http://schemas.openxmlformats.org/drawingml/2006/main">
+              <a:graphicData uri="http://schemas.openxmlformats.org/drawingml/2006/picture">
+                <pic:pic xmlns:pic="http://schemas.openxmlformats.org/drawingml/2006/picture">
+                  <pic:nvPicPr>
+                    <pic:cNvPr id="0" name="image2.png"/>
+                    <pic:cNvPicPr preferRelativeResize="0"/>
+                  </pic:nvPicPr>
+                  <pic:blipFill>
+                    <a:blip r:embed="rId8"/>
+                    <a:srcRect l="21353" t="65091" r="43636" b="24197"/>
+                    <a:stretch>
+                      <a:fillRect/>
+                    </a:stretch>
+                  </pic:blipFill>
+                  <pic:spPr>
+                    <a:xfrm>
+                      <a:off x="0" y="0"/>
+                      <a:ext cx="3669030" cy="548640"/>
+                    </a:xfrm>
+                    <a:prstGeom prst="rect">
+                      <a:avLst/>
+                    </a:prstGeom>
+                    <a:ln/>
+                  </pic:spPr>
+                </pic:pic>
+              </a:graphicData>
+            </a:graphic>
+            <wp14:sizeRelH relativeFrom="margin">
+              <wp14:pctWidth>0</wp14:pctWidth>
+            </wp14:sizeRelH>
+            <wp14:sizeRelV relativeFrom="margin">
+              <wp14:pctHeight>0</wp14:pctHeight>
+            </wp14:sizeRelV>
+          </wp:anchor>
+        </w:drawing>
+      </w:r>
+      <w:r>
+        <w:rPr>
+          <w:noProof/>
+          <w:lang w:val="en-US"/>
+        </w:rPr>
+        <w:drawing>
+          <wp:anchor distT="114300" distB="114300" distL="114300" distR="114300" simplePos="0" relativeHeight="251659264" behindDoc="0" locked="0" layoutInCell="1" hidden="0" allowOverlap="1" wp14:anchorId="5470BEC0" wp14:editId="41FE9F0A">
+            <wp:simplePos x="0" y="0"/>
+            <wp:positionH relativeFrom="margin">
+              <wp:align>left</wp:align>
+            </wp:positionH>
+            <wp:positionV relativeFrom="paragraph">
+              <wp:posOffset>43180</wp:posOffset>
+            </wp:positionV>
+            <wp:extent cx="1594485" cy="904875"/>
+            <wp:effectExtent l="0" t="0" r="5715" b="9525"/>
             <wp:wrapSquare wrapText="bothSides" distT="114300" distB="114300" distL="114300" distR="114300"/>
             <wp:docPr id="3" name="image3.png"/>
             <wp:cNvGraphicFramePr/>
@@ -37,7 +94,7 @@
                     <pic:cNvPicPr preferRelativeResize="0"/>
                   </pic:nvPicPr>
                   <pic:blipFill>
-                    <a:blip r:embed="rId8"/>
+                    <a:blip r:embed="rId9"/>
                     <a:srcRect r="1096" b="31313"/>
                     <a:stretch>
                       <a:fillRect/>
@@ -46,7 +103,7 @@
                   <pic:spPr>
                     <a:xfrm>
                       <a:off x="0" y="0"/>
-                      <a:ext cx="4814888" cy="2459032"/>
+                      <a:ext cx="1594485" cy="904875"/>
                     </a:xfrm>
                     <a:prstGeom prst="rect">
                       <a:avLst/>
@@ -56,6 +113,12 @@
                 </pic:pic>
               </a:graphicData>
             </a:graphic>
+            <wp14:sizeRelH relativeFrom="margin">
+              <wp14:pctWidth>0</wp14:pctWidth>
+            </wp14:sizeRelH>
+            <wp14:sizeRelV relativeFrom="margin">
+              <wp14:pctHeight>0</wp14:pctHeight>
+            </wp14:sizeRelV>
           </wp:anchor>
         </w:drawing>
       </w:r>
@@ -67,34 +130,1304 @@
         </w:rPr>
         <w:t>INGENIERÍA EN SISTEMAS DE INFORMACIÓN</w:t>
       </w:r>
+    </w:p>
+    <w:p>
+      <w:pPr>
+        <w:spacing w:line="360" w:lineRule="auto"/>
+        <w:jc w:val="center"/>
+        <w:rPr>
+          <w:b/>
+          <w:sz w:val="40"/>
+          <w:szCs w:val="40"/>
+        </w:rPr>
+      </w:pPr>
+    </w:p>
+    <w:p>
+      <w:pPr>
+        <w:pStyle w:val="Ttulo"/>
+        <w:jc w:val="center"/>
+        <w:rPr>
+          <w:b/>
+          <w:color w:val="A8D08D" w:themeColor="accent6" w:themeTint="99"/>
+          <w:sz w:val="96"/>
+          <w:szCs w:val="96"/>
+          <w14:textOutline w14:w="9525" w14:cap="rnd" w14:cmpd="sng" w14:algn="ctr">
+            <w14:solidFill>
+              <w14:schemeClr w14:val="accent6">
+                <w14:lumMod w14:val="75000"/>
+              </w14:schemeClr>
+            </w14:solidFill>
+            <w14:prstDash w14:val="solid"/>
+            <w14:bevel/>
+          </w14:textOutline>
+        </w:rPr>
+      </w:pPr>
+      <w:r>
+        <w:rPr>
+          <w:b/>
+          <w:color w:val="A8D08D" w:themeColor="accent6" w:themeTint="99"/>
+          <w:sz w:val="96"/>
+          <w:szCs w:val="96"/>
+          <w14:textOutline w14:w="9525" w14:cap="rnd" w14:cmpd="sng" w14:algn="ctr">
+            <w14:solidFill>
+              <w14:schemeClr w14:val="accent6">
+                <w14:lumMod w14:val="75000"/>
+              </w14:schemeClr>
+            </w14:solidFill>
+            <w14:prstDash w14:val="solid"/>
+            <w14:bevel/>
+          </w14:textOutline>
+        </w:rPr>
+        <w:t>Ingeniería y Calidad de S</w:t>
+      </w:r>
+      <w:r>
+        <w:rPr>
+          <w:b/>
+          <w:color w:val="A8D08D" w:themeColor="accent6" w:themeTint="99"/>
+          <w:sz w:val="96"/>
+          <w:szCs w:val="96"/>
+          <w14:textOutline w14:w="9525" w14:cap="rnd" w14:cmpd="sng" w14:algn="ctr">
+            <w14:solidFill>
+              <w14:schemeClr w14:val="accent6">
+                <w14:lumMod w14:val="75000"/>
+              </w14:schemeClr>
+            </w14:solidFill>
+            <w14:prstDash w14:val="solid"/>
+            <w14:bevel/>
+          </w14:textOutline>
+        </w:rPr>
+        <w:t>oftware</w:t>
+      </w:r>
+    </w:p>
+    <w:p>
+      <w:pPr>
+        <w:spacing w:before="80" w:line="360" w:lineRule="auto"/>
+        <w:ind w:right="2760"/>
+        <w:rPr>
+          <w:b/>
+          <w:sz w:val="28"/>
+          <w:szCs w:val="28"/>
+        </w:rPr>
+      </w:pPr>
+      <w:r>
+        <w:rPr>
+          <w:b/>
+          <w:sz w:val="28"/>
+          <w:szCs w:val="28"/>
+          <w:u w:val="single"/>
+        </w:rPr>
+        <w:t>Integrantes</w:t>
+      </w:r>
+      <w:r>
+        <w:rPr>
+          <w:b/>
+          <w:sz w:val="28"/>
+          <w:szCs w:val="28"/>
+          <w:u w:val="single"/>
+        </w:rPr>
+        <w:t>:</w:t>
+      </w:r>
+      <w:r>
+        <w:rPr>
+          <w:b/>
+          <w:sz w:val="28"/>
+          <w:szCs w:val="28"/>
+        </w:rPr>
+        <w:t xml:space="preserve"> </w:t>
+      </w:r>
+    </w:p>
+    <w:p>
+      <w:pPr>
+        <w:spacing w:before="80" w:line="360" w:lineRule="auto"/>
+        <w:ind w:right="2760"/>
+        <w:rPr>
+          <w:bCs/>
+          <w:sz w:val="28"/>
+          <w:szCs w:val="28"/>
+        </w:rPr>
+      </w:pPr>
+      <w:r>
+        <w:rPr>
+          <w:bCs/>
+          <w:sz w:val="28"/>
+          <w:szCs w:val="28"/>
+        </w:rPr>
+        <w:t xml:space="preserve">81907 </w:t>
+      </w:r>
+      <w:r>
+        <w:rPr>
+          <w:bCs/>
+          <w:sz w:val="28"/>
+          <w:szCs w:val="28"/>
+        </w:rPr>
+        <w:t>–</w:t>
+      </w:r>
+      <w:r>
+        <w:rPr>
+          <w:bCs/>
+          <w:sz w:val="28"/>
+          <w:szCs w:val="28"/>
+        </w:rPr>
+        <w:t xml:space="preserve"> Amormino</w:t>
+      </w:r>
+      <w:r>
+        <w:rPr>
+          <w:bCs/>
+          <w:sz w:val="28"/>
+          <w:szCs w:val="28"/>
+        </w:rPr>
+        <w:t>,</w:t>
+      </w:r>
+      <w:r>
+        <w:rPr>
+          <w:bCs/>
+          <w:sz w:val="28"/>
+          <w:szCs w:val="28"/>
+        </w:rPr>
+        <w:t xml:space="preserve"> Julieta</w:t>
+      </w:r>
+      <w:r>
+        <w:rPr>
+          <w:bCs/>
+          <w:sz w:val="28"/>
+          <w:szCs w:val="28"/>
+        </w:rPr>
+        <w:br/>
+        <w:t xml:space="preserve">84580 - Cortez Lorenzo, </w:t>
+      </w:r>
+      <w:r>
+        <w:rPr>
+          <w:bCs/>
+          <w:sz w:val="28"/>
+          <w:szCs w:val="28"/>
+        </w:rPr>
+        <w:t>Martina</w:t>
+      </w:r>
+      <w:r>
+        <w:rPr>
+          <w:bCs/>
+          <w:sz w:val="28"/>
+          <w:szCs w:val="28"/>
+        </w:rPr>
+        <w:br/>
+      </w:r>
+      <w:r>
+        <w:rPr>
+          <w:bCs/>
+          <w:sz w:val="28"/>
+          <w:szCs w:val="28"/>
+        </w:rPr>
+        <w:t xml:space="preserve">85465 </w:t>
+      </w:r>
+      <w:r>
+        <w:rPr>
+          <w:bCs/>
+          <w:sz w:val="28"/>
+          <w:szCs w:val="28"/>
+        </w:rPr>
+        <w:t>–</w:t>
+      </w:r>
+      <w:r>
+        <w:rPr>
+          <w:bCs/>
+          <w:sz w:val="28"/>
+          <w:szCs w:val="28"/>
+        </w:rPr>
+        <w:t xml:space="preserve"> Galizzi</w:t>
+      </w:r>
+      <w:r>
+        <w:rPr>
+          <w:bCs/>
+          <w:sz w:val="28"/>
+          <w:szCs w:val="28"/>
+        </w:rPr>
+        <w:t>,</w:t>
+      </w:r>
+      <w:r>
+        <w:rPr>
+          <w:bCs/>
+          <w:sz w:val="28"/>
+          <w:szCs w:val="28"/>
+        </w:rPr>
+        <w:t xml:space="preserve"> Luciana</w:t>
+      </w:r>
+      <w:r>
+        <w:rPr>
+          <w:bCs/>
+          <w:sz w:val="28"/>
+          <w:szCs w:val="28"/>
+        </w:rPr>
+        <w:br/>
+      </w:r>
+      <w:r>
+        <w:rPr>
+          <w:bCs/>
+          <w:sz w:val="28"/>
+          <w:szCs w:val="28"/>
+        </w:rPr>
+        <w:t>8</w:t>
+      </w:r>
+      <w:r>
+        <w:rPr>
+          <w:bCs/>
+          <w:sz w:val="28"/>
+          <w:szCs w:val="28"/>
+        </w:rPr>
+        <w:t>5674 – Marcomini, Mayra Abril</w:t>
+      </w:r>
+      <w:r>
+        <w:rPr>
+          <w:bCs/>
+          <w:sz w:val="28"/>
+          <w:szCs w:val="28"/>
+        </w:rPr>
+        <w:br/>
+      </w:r>
+      <w:r>
+        <w:rPr>
+          <w:bCs/>
+          <w:sz w:val="28"/>
+          <w:szCs w:val="28"/>
+        </w:rPr>
+        <w:t xml:space="preserve">78314 </w:t>
+      </w:r>
+      <w:r>
+        <w:rPr>
+          <w:bCs/>
+          <w:sz w:val="28"/>
+          <w:szCs w:val="28"/>
+        </w:rPr>
+        <w:t>–</w:t>
+      </w:r>
+      <w:r>
+        <w:rPr>
+          <w:bCs/>
+          <w:sz w:val="28"/>
+          <w:szCs w:val="28"/>
+        </w:rPr>
+        <w:t xml:space="preserve"> Pagés</w:t>
+      </w:r>
+      <w:r>
+        <w:rPr>
+          <w:bCs/>
+          <w:sz w:val="28"/>
+          <w:szCs w:val="28"/>
+        </w:rPr>
+        <w:t>,</w:t>
+      </w:r>
+      <w:r>
+        <w:rPr>
+          <w:bCs/>
+          <w:sz w:val="28"/>
+          <w:szCs w:val="28"/>
+        </w:rPr>
+        <w:t xml:space="preserve"> Juan Ignacio</w:t>
+      </w:r>
+      <w:r>
+        <w:rPr>
+          <w:bCs/>
+          <w:sz w:val="28"/>
+          <w:szCs w:val="28"/>
+        </w:rPr>
+        <w:br/>
+        <w:t>89298 – Polunosik,</w:t>
+      </w:r>
+      <w:r>
+        <w:rPr>
+          <w:bCs/>
+          <w:sz w:val="28"/>
+          <w:szCs w:val="28"/>
+        </w:rPr>
+        <w:t xml:space="preserve"> Marina</w:t>
+      </w:r>
+      <w:r>
+        <w:rPr>
+          <w:bCs/>
+          <w:sz w:val="28"/>
+          <w:szCs w:val="28"/>
+        </w:rPr>
+        <w:br/>
+        <w:t>76889 – Rossi, Romelia</w:t>
+      </w:r>
+      <w:r>
+        <w:rPr>
+          <w:bCs/>
+          <w:sz w:val="28"/>
+          <w:szCs w:val="28"/>
+        </w:rPr>
+        <w:br/>
+      </w:r>
+      <w:r>
+        <w:rPr>
+          <w:rFonts w:eastAsia="Times New Roman"/>
+          <w:bCs/>
+          <w:sz w:val="28"/>
+          <w:szCs w:val="28"/>
+        </w:rPr>
+        <w:t xml:space="preserve">83949 </w:t>
+      </w:r>
+      <w:r>
+        <w:rPr>
+          <w:rFonts w:eastAsia="Times New Roman"/>
+          <w:bCs/>
+          <w:sz w:val="28"/>
+          <w:szCs w:val="28"/>
+        </w:rPr>
+        <w:t>–</w:t>
+      </w:r>
+      <w:r>
+        <w:rPr>
+          <w:rFonts w:eastAsia="Times New Roman"/>
+          <w:bCs/>
+          <w:sz w:val="28"/>
+          <w:szCs w:val="28"/>
+        </w:rPr>
+        <w:t xml:space="preserve"> Salas</w:t>
+      </w:r>
+      <w:r>
+        <w:rPr>
+          <w:rFonts w:eastAsia="Times New Roman"/>
+          <w:bCs/>
+          <w:sz w:val="28"/>
+          <w:szCs w:val="28"/>
+        </w:rPr>
+        <w:t>,</w:t>
+      </w:r>
+      <w:r>
+        <w:rPr>
+          <w:rFonts w:eastAsia="Times New Roman"/>
+          <w:bCs/>
+          <w:sz w:val="28"/>
+          <w:szCs w:val="28"/>
+        </w:rPr>
+        <w:t xml:space="preserve"> Santiago</w:t>
+      </w:r>
+    </w:p>
+    <w:p>
+      <w:pPr>
+        <w:spacing w:before="80" w:line="360" w:lineRule="auto"/>
+        <w:ind w:right="2760"/>
+        <w:rPr>
+          <w:bCs/>
+          <w:sz w:val="28"/>
+          <w:szCs w:val="28"/>
+        </w:rPr>
+      </w:pPr>
+      <w:r>
+        <w:rPr>
+          <w:b/>
+          <w:bCs/>
+          <w:sz w:val="28"/>
+          <w:szCs w:val="28"/>
+          <w:u w:val="single"/>
+        </w:rPr>
+        <w:t>Docentes</w:t>
+      </w:r>
+      <w:r>
+        <w:rPr>
+          <w:bCs/>
+          <w:sz w:val="28"/>
+          <w:szCs w:val="28"/>
+        </w:rPr>
+        <w:t>:</w:t>
+      </w:r>
+    </w:p>
+    <w:p>
+      <w:pPr>
+        <w:pStyle w:val="Prrafodelista"/>
+        <w:numPr>
+          <w:ilvl w:val="0"/>
+          <w:numId w:val="5"/>
+        </w:numPr>
+        <w:spacing w:before="80" w:line="360" w:lineRule="auto"/>
+        <w:ind w:right="2760"/>
+        <w:rPr>
+          <w:bCs/>
+          <w:sz w:val="28"/>
+          <w:szCs w:val="28"/>
+        </w:rPr>
+      </w:pPr>
+      <w:r>
+        <w:rPr>
+          <w:bCs/>
+          <w:sz w:val="28"/>
+          <w:szCs w:val="28"/>
+        </w:rPr>
+        <w:t xml:space="preserve">Ing. Laura Covaro </w:t>
+      </w:r>
+    </w:p>
+    <w:p>
+      <w:pPr>
+        <w:pStyle w:val="Prrafodelista"/>
+        <w:numPr>
+          <w:ilvl w:val="0"/>
+          <w:numId w:val="5"/>
+        </w:numPr>
+        <w:spacing w:before="80" w:line="360" w:lineRule="auto"/>
+        <w:ind w:right="2760"/>
+        <w:rPr>
+          <w:bCs/>
+          <w:sz w:val="28"/>
+          <w:szCs w:val="28"/>
+        </w:rPr>
+      </w:pPr>
+      <w:r>
+        <w:rPr>
+          <w:bCs/>
+          <w:sz w:val="28"/>
+          <w:szCs w:val="28"/>
+        </w:rPr>
+        <w:t>Ing. Mickaela Crespo</w:t>
+      </w:r>
+    </w:p>
+    <w:p>
+      <w:pPr>
+        <w:pStyle w:val="Prrafodelista"/>
+        <w:numPr>
+          <w:ilvl w:val="0"/>
+          <w:numId w:val="5"/>
+        </w:numPr>
+        <w:spacing w:before="80" w:line="360" w:lineRule="auto"/>
+        <w:ind w:right="2760"/>
+        <w:rPr>
+          <w:bCs/>
+          <w:sz w:val="28"/>
+          <w:szCs w:val="28"/>
+        </w:rPr>
+      </w:pPr>
+      <w:r>
+        <w:rPr>
+          <w:bCs/>
+          <w:sz w:val="28"/>
+          <w:szCs w:val="28"/>
+        </w:rPr>
+        <w:t>Ing. Georgina González</w:t>
+      </w:r>
+    </w:p>
+    <w:p>
+      <w:pPr>
+        <w:pStyle w:val="Prrafodelista"/>
+        <w:numPr>
+          <w:ilvl w:val="0"/>
+          <w:numId w:val="5"/>
+        </w:numPr>
+        <w:spacing w:before="80" w:line="360" w:lineRule="auto"/>
+        <w:ind w:right="2760"/>
+        <w:rPr>
+          <w:bCs/>
+          <w:sz w:val="28"/>
+          <w:szCs w:val="28"/>
+        </w:rPr>
+      </w:pPr>
+      <w:r>
+        <w:rPr>
+          <w:bCs/>
+          <w:sz w:val="28"/>
+          <w:szCs w:val="28"/>
+        </w:rPr>
+        <w:t>Constanza Garnero</w:t>
+      </w:r>
+    </w:p>
+    <w:p>
+      <w:pPr>
+        <w:spacing w:before="20" w:line="360" w:lineRule="auto"/>
+        <w:rPr>
+          <w:sz w:val="28"/>
+          <w:szCs w:val="28"/>
+        </w:rPr>
+      </w:pPr>
+      <w:r>
+        <w:rPr>
+          <w:b/>
+          <w:sz w:val="28"/>
+          <w:szCs w:val="28"/>
+          <w:u w:val="single"/>
+        </w:rPr>
+        <w:t>Curso:</w:t>
+      </w:r>
+      <w:r>
+        <w:rPr>
+          <w:b/>
+          <w:sz w:val="28"/>
+          <w:szCs w:val="28"/>
+        </w:rPr>
+        <w:t xml:space="preserve"> </w:t>
+      </w:r>
+      <w:r>
+        <w:rPr>
+          <w:sz w:val="28"/>
+          <w:szCs w:val="28"/>
+        </w:rPr>
+        <w:t>4K4</w:t>
+      </w:r>
+    </w:p>
+    <w:p>
+      <w:pPr>
+        <w:spacing w:before="80" w:line="360" w:lineRule="auto"/>
+        <w:rPr>
+          <w:sz w:val="28"/>
+          <w:szCs w:val="28"/>
+        </w:rPr>
+      </w:pPr>
+      <w:r>
+        <w:rPr>
+          <w:b/>
+          <w:sz w:val="28"/>
+          <w:szCs w:val="28"/>
+          <w:u w:val="single"/>
+        </w:rPr>
+        <w:t>Fecha de entrega:</w:t>
+      </w:r>
+      <w:r>
+        <w:rPr>
+          <w:b/>
+          <w:sz w:val="28"/>
+          <w:szCs w:val="28"/>
+        </w:rPr>
+        <w:t xml:space="preserve">  </w:t>
+      </w:r>
+      <w:r>
+        <w:rPr>
+          <w:sz w:val="28"/>
+          <w:szCs w:val="28"/>
+        </w:rPr>
+        <w:t>02/04/2024</w:t>
+      </w:r>
+    </w:p>
+    <w:sdt>
+      <w:sdtPr>
+        <w:rPr>
+          <w:color w:val="A8D08D" w:themeColor="accent6" w:themeTint="99"/>
+          <w:lang w:val="es-ES"/>
+        </w:rPr>
+        <w:id w:val="912583405"/>
+        <w:docPartObj>
+          <w:docPartGallery w:val="Table of Contents"/>
+          <w:docPartUnique/>
+        </w:docPartObj>
+      </w:sdtPr>
+      <w:sdtEndPr>
+        <w:rPr>
+          <w:rFonts w:asciiTheme="minorHAnsi" w:eastAsiaTheme="minorHAnsi" w:hAnsiTheme="minorHAnsi" w:cstheme="minorBidi"/>
+          <w:b/>
+          <w:bCs/>
+          <w:color w:val="auto"/>
+          <w:kern w:val="2"/>
+          <w:sz w:val="22"/>
+          <w:szCs w:val="22"/>
+          <w14:ligatures w14:val="standardContextual"/>
+        </w:rPr>
+      </w:sdtEndPr>
+      <w:sdtContent>
+        <w:p>
+          <w:pPr>
+            <w:pStyle w:val="TtuloTDC"/>
+            <w:rPr>
+              <w:color w:val="A8D08D" w:themeColor="accent6" w:themeTint="99"/>
+            </w:rPr>
+          </w:pPr>
+          <w:r>
+            <w:rPr>
+              <w:color w:val="A8D08D" w:themeColor="accent6" w:themeTint="99"/>
+              <w:lang w:val="es-ES"/>
+            </w:rPr>
+            <w:t>Índice</w:t>
+          </w:r>
+          <w:r>
+            <w:rPr>
+              <w:color w:val="A8D08D" w:themeColor="accent6" w:themeTint="99"/>
+              <w:lang w:val="es-ES"/>
+            </w:rPr>
+            <w:br/>
+          </w:r>
+        </w:p>
+        <w:p>
+          <w:pPr>
+            <w:pStyle w:val="TDC1"/>
+            <w:tabs>
+              <w:tab w:val="left" w:pos="440"/>
+              <w:tab w:val="right" w:leader="dot" w:pos="8494"/>
+            </w:tabs>
+            <w:rPr>
+              <w:rFonts w:eastAsiaTheme="minorEastAsia"/>
+              <w:noProof/>
+              <w:kern w:val="0"/>
+              <w:lang w:val="en-US"/>
+              <w14:ligatures w14:val="none"/>
+            </w:rPr>
+          </w:pPr>
+          <w:r>
+            <w:fldChar w:fldCharType="begin"/>
+          </w:r>
+          <w:r>
+            <w:instrText xml:space="preserve"> TOC \o "1-3" \h \z \u </w:instrText>
+          </w:r>
+          <w:r>
+            <w:fldChar w:fldCharType="separate"/>
+          </w:r>
+          <w:hyperlink w:anchor="_Toc162811082" w:history="1">
+            <w:r>
+              <w:rPr>
+                <w:rStyle w:val="Hipervnculo"/>
+                <w:noProof/>
+              </w:rPr>
+              <w:t>1)</w:t>
+            </w:r>
+            <w:r>
+              <w:rPr>
+                <w:rFonts w:eastAsiaTheme="minorEastAsia"/>
+                <w:noProof/>
+                <w:kern w:val="0"/>
+                <w:lang w:val="en-US"/>
+                <w14:ligatures w14:val="none"/>
+              </w:rPr>
+              <w:tab/>
+            </w:r>
+            <w:r>
+              <w:rPr>
+                <w:rStyle w:val="Hipervnculo"/>
+                <w:noProof/>
+              </w:rPr>
+              <w:t>Definición de estructura del Repositorio</w:t>
+            </w:r>
+            <w:r>
+              <w:rPr>
+                <w:noProof/>
+                <w:webHidden/>
+              </w:rPr>
+              <w:tab/>
+            </w:r>
+            <w:r>
+              <w:rPr>
+                <w:noProof/>
+                <w:webHidden/>
+              </w:rPr>
+              <w:fldChar w:fldCharType="begin"/>
+            </w:r>
+            <w:r>
+              <w:rPr>
+                <w:noProof/>
+                <w:webHidden/>
+              </w:rPr>
+              <w:instrText xml:space="preserve"> PAGEREF _Toc162811082 \h </w:instrText>
+            </w:r>
+            <w:r>
+              <w:rPr>
+                <w:noProof/>
+                <w:webHidden/>
+              </w:rPr>
+            </w:r>
+            <w:r>
+              <w:rPr>
+                <w:noProof/>
+                <w:webHidden/>
+              </w:rPr>
+              <w:fldChar w:fldCharType="separate"/>
+            </w:r>
+            <w:r>
+              <w:rPr>
+                <w:noProof/>
+                <w:webHidden/>
+              </w:rPr>
+              <w:t>1</w:t>
+            </w:r>
+            <w:r>
+              <w:rPr>
+                <w:noProof/>
+                <w:webHidden/>
+              </w:rPr>
+              <w:fldChar w:fldCharType="end"/>
+            </w:r>
+          </w:hyperlink>
+        </w:p>
+        <w:p>
+          <w:pPr>
+            <w:pStyle w:val="TDC1"/>
+            <w:tabs>
+              <w:tab w:val="right" w:leader="dot" w:pos="8494"/>
+            </w:tabs>
+            <w:rPr>
+              <w:rFonts w:eastAsiaTheme="minorEastAsia"/>
+              <w:noProof/>
+              <w:kern w:val="0"/>
+              <w:lang w:val="en-US"/>
+              <w14:ligatures w14:val="none"/>
+            </w:rPr>
+          </w:pPr>
+          <w:hyperlink w:anchor="_Toc162811083" w:history="1">
+            <w:r>
+              <w:rPr>
+                <w:rStyle w:val="Hipervnculo"/>
+                <w:noProof/>
+              </w:rPr>
+              <w:t>2) Listado de Ítems de Configuración</w:t>
+            </w:r>
+            <w:r>
+              <w:rPr>
+                <w:noProof/>
+                <w:webHidden/>
+              </w:rPr>
+              <w:tab/>
+            </w:r>
+            <w:r>
+              <w:rPr>
+                <w:noProof/>
+                <w:webHidden/>
+              </w:rPr>
+              <w:fldChar w:fldCharType="begin"/>
+            </w:r>
+            <w:r>
+              <w:rPr>
+                <w:noProof/>
+                <w:webHidden/>
+              </w:rPr>
+              <w:instrText xml:space="preserve"> PAGEREF _Toc162811083 \h </w:instrText>
+            </w:r>
+            <w:r>
+              <w:rPr>
+                <w:noProof/>
+                <w:webHidden/>
+              </w:rPr>
+            </w:r>
+            <w:r>
+              <w:rPr>
+                <w:noProof/>
+                <w:webHidden/>
+              </w:rPr>
+              <w:fldChar w:fldCharType="separate"/>
+            </w:r>
+            <w:r>
+              <w:rPr>
+                <w:noProof/>
+                <w:webHidden/>
+              </w:rPr>
+              <w:t>1</w:t>
+            </w:r>
+            <w:r>
+              <w:rPr>
+                <w:noProof/>
+                <w:webHidden/>
+              </w:rPr>
+              <w:fldChar w:fldCharType="end"/>
+            </w:r>
+          </w:hyperlink>
+        </w:p>
+        <w:p>
+          <w:pPr>
+            <w:pStyle w:val="TDC1"/>
+            <w:tabs>
+              <w:tab w:val="right" w:leader="dot" w:pos="8494"/>
+            </w:tabs>
+            <w:rPr>
+              <w:rFonts w:eastAsiaTheme="minorEastAsia"/>
+              <w:noProof/>
+              <w:kern w:val="0"/>
+              <w:lang w:val="en-US"/>
+              <w14:ligatures w14:val="none"/>
+            </w:rPr>
+          </w:pPr>
+          <w:hyperlink w:anchor="_Toc162811084" w:history="1">
+            <w:r>
+              <w:rPr>
+                <w:rStyle w:val="Hipervnculo"/>
+                <w:noProof/>
+              </w:rPr>
+              <w:t>3) Glosario</w:t>
+            </w:r>
+            <w:r>
+              <w:rPr>
+                <w:noProof/>
+                <w:webHidden/>
+              </w:rPr>
+              <w:tab/>
+            </w:r>
+            <w:r>
+              <w:rPr>
+                <w:noProof/>
+                <w:webHidden/>
+              </w:rPr>
+              <w:fldChar w:fldCharType="begin"/>
+            </w:r>
+            <w:r>
+              <w:rPr>
+                <w:noProof/>
+                <w:webHidden/>
+              </w:rPr>
+              <w:instrText xml:space="preserve"> PAGEREF _Toc162811084 \h </w:instrText>
+            </w:r>
+            <w:r>
+              <w:rPr>
+                <w:noProof/>
+                <w:webHidden/>
+              </w:rPr>
+            </w:r>
+            <w:r>
+              <w:rPr>
+                <w:noProof/>
+                <w:webHidden/>
+              </w:rPr>
+              <w:fldChar w:fldCharType="separate"/>
+            </w:r>
+            <w:r>
+              <w:rPr>
+                <w:noProof/>
+                <w:webHidden/>
+              </w:rPr>
+              <w:t>2</w:t>
+            </w:r>
+            <w:r>
+              <w:rPr>
+                <w:noProof/>
+                <w:webHidden/>
+              </w:rPr>
+              <w:fldChar w:fldCharType="end"/>
+            </w:r>
+          </w:hyperlink>
+        </w:p>
+        <w:p>
+          <w:pPr>
+            <w:pStyle w:val="TDC1"/>
+            <w:tabs>
+              <w:tab w:val="right" w:leader="dot" w:pos="8494"/>
+            </w:tabs>
+            <w:rPr>
+              <w:rFonts w:eastAsiaTheme="minorEastAsia"/>
+              <w:noProof/>
+              <w:kern w:val="0"/>
+              <w:lang w:val="en-US"/>
+              <w14:ligatures w14:val="none"/>
+            </w:rPr>
+          </w:pPr>
+          <w:hyperlink w:anchor="_Toc162811085" w:history="1">
+            <w:r>
+              <w:rPr>
+                <w:rStyle w:val="Hipervnculo"/>
+                <w:noProof/>
+              </w:rPr>
+              <w:t>4) Criterios de Línea Base</w:t>
+            </w:r>
+            <w:r>
+              <w:rPr>
+                <w:noProof/>
+                <w:webHidden/>
+              </w:rPr>
+              <w:tab/>
+            </w:r>
+            <w:r>
+              <w:rPr>
+                <w:noProof/>
+                <w:webHidden/>
+              </w:rPr>
+              <w:fldChar w:fldCharType="begin"/>
+            </w:r>
+            <w:r>
+              <w:rPr>
+                <w:noProof/>
+                <w:webHidden/>
+              </w:rPr>
+              <w:instrText xml:space="preserve"> PAGEREF _Toc162811085 \h </w:instrText>
+            </w:r>
+            <w:r>
+              <w:rPr>
+                <w:noProof/>
+                <w:webHidden/>
+              </w:rPr>
+            </w:r>
+            <w:r>
+              <w:rPr>
+                <w:noProof/>
+                <w:webHidden/>
+              </w:rPr>
+              <w:fldChar w:fldCharType="separate"/>
+            </w:r>
+            <w:r>
+              <w:rPr>
+                <w:noProof/>
+                <w:webHidden/>
+              </w:rPr>
+              <w:t>2</w:t>
+            </w:r>
+            <w:r>
+              <w:rPr>
+                <w:noProof/>
+                <w:webHidden/>
+              </w:rPr>
+              <w:fldChar w:fldCharType="end"/>
+            </w:r>
+          </w:hyperlink>
+          <w:bookmarkStart w:id="0" w:name="_GoBack"/>
+          <w:bookmarkEnd w:id="0"/>
+        </w:p>
+        <w:p>
+          <w:pPr>
+            <w:pStyle w:val="TDC1"/>
+            <w:tabs>
+              <w:tab w:val="right" w:leader="dot" w:pos="8494"/>
+            </w:tabs>
+            <w:rPr>
+              <w:rFonts w:eastAsiaTheme="minorEastAsia"/>
+              <w:noProof/>
+              <w:kern w:val="0"/>
+              <w:lang w:val="en-US"/>
+              <w14:ligatures w14:val="none"/>
+            </w:rPr>
+          </w:pPr>
+          <w:hyperlink w:anchor="_Toc162811086" w:history="1">
+            <w:r>
+              <w:rPr>
+                <w:rStyle w:val="Hipervnculo"/>
+                <w:noProof/>
+              </w:rPr>
+              <w:t>5)Repositorio</w:t>
+            </w:r>
+            <w:r>
+              <w:rPr>
+                <w:noProof/>
+                <w:webHidden/>
+              </w:rPr>
+              <w:tab/>
+            </w:r>
+            <w:r>
+              <w:rPr>
+                <w:noProof/>
+                <w:webHidden/>
+              </w:rPr>
+              <w:fldChar w:fldCharType="begin"/>
+            </w:r>
+            <w:r>
+              <w:rPr>
+                <w:noProof/>
+                <w:webHidden/>
+              </w:rPr>
+              <w:instrText xml:space="preserve"> PAGEREF _Toc162811086 \h </w:instrText>
+            </w:r>
+            <w:r>
+              <w:rPr>
+                <w:noProof/>
+                <w:webHidden/>
+              </w:rPr>
+            </w:r>
+            <w:r>
+              <w:rPr>
+                <w:noProof/>
+                <w:webHidden/>
+              </w:rPr>
+              <w:fldChar w:fldCharType="separate"/>
+            </w:r>
+            <w:r>
+              <w:rPr>
+                <w:noProof/>
+                <w:webHidden/>
+              </w:rPr>
+              <w:t>2</w:t>
+            </w:r>
+            <w:r>
+              <w:rPr>
+                <w:noProof/>
+                <w:webHidden/>
+              </w:rPr>
+              <w:fldChar w:fldCharType="end"/>
+            </w:r>
+          </w:hyperlink>
+        </w:p>
+        <w:p>
+          <w:pPr>
+            <w:sectPr>
+              <w:headerReference w:type="default" r:id="rId10"/>
+              <w:footerReference w:type="default" r:id="rId11"/>
+              <w:pgSz w:w="11906" w:h="16838"/>
+              <w:pgMar w:top="1417" w:right="1701" w:bottom="1417" w:left="1701" w:header="708" w:footer="708" w:gutter="0"/>
+              <w:cols w:space="708"/>
+              <w:titlePg/>
+              <w:docGrid w:linePitch="360"/>
+            </w:sectPr>
+          </w:pPr>
+          <w:r>
+            <w:rPr>
+              <w:b/>
+              <w:bCs/>
+              <w:lang w:val="es-ES"/>
+            </w:rPr>
+            <w:fldChar w:fldCharType="end"/>
+          </w:r>
+        </w:p>
+      </w:sdtContent>
+    </w:sdt>
+    <w:p>
+      <w:pPr>
+        <w:rPr>
+          <w:color w:val="833C0B" w:themeColor="accent2" w:themeShade="80"/>
+        </w:rPr>
+      </w:pPr>
+    </w:p>
+    <w:p>
+      <w:pPr>
+        <w:pStyle w:val="Ttulo1"/>
+        <w:numPr>
+          <w:ilvl w:val="0"/>
+          <w:numId w:val="6"/>
+        </w:numPr>
+      </w:pPr>
+      <w:bookmarkStart w:id="1" w:name="_Toc162811082"/>
+      <w:r>
+        <w:t>Definición de estructura del Repositorio</w:t>
+      </w:r>
+      <w:bookmarkEnd w:id="1"/>
+    </w:p>
+    <w:p/>
+    <w:p>
+      <w:pPr>
+        <w:rPr>
+          <w:u w:val="single"/>
+        </w:rPr>
+      </w:pPr>
+      <w:r>
+        <w:rPr>
+          <w:u w:val="single"/>
+        </w:rPr>
+        <w:t>Estructura genérica:</w:t>
+      </w:r>
+    </w:p>
+    <w:p>
+      <w:pPr>
+        <w:pStyle w:val="Prrafodelista"/>
+        <w:numPr>
+          <w:ilvl w:val="0"/>
+          <w:numId w:val="1"/>
+        </w:numPr>
+      </w:pPr>
+      <w:r>
+        <w:t>I</w:t>
+      </w:r>
+      <w:r>
+        <w:t>CS</w:t>
+      </w:r>
+      <w:r>
+        <w:t>_2024_GRUPO1</w:t>
+      </w:r>
+    </w:p>
+    <w:p>
+      <w:pPr>
+        <w:pStyle w:val="Prrafodelista"/>
+        <w:numPr>
+          <w:ilvl w:val="1"/>
+          <w:numId w:val="1"/>
+        </w:numPr>
+      </w:pPr>
+      <w:r>
+        <w:t>RECURSOS</w:t>
+      </w:r>
+    </w:p>
+    <w:p>
+      <w:pPr>
+        <w:pStyle w:val="Prrafodelista"/>
+        <w:numPr>
+          <w:ilvl w:val="2"/>
+          <w:numId w:val="1"/>
+        </w:numPr>
+      </w:pPr>
+      <w:r>
+        <w:t>RESUMENES</w:t>
+      </w:r>
+    </w:p>
+    <w:p>
+      <w:pPr>
+        <w:pStyle w:val="Prrafodelista"/>
+        <w:numPr>
+          <w:ilvl w:val="2"/>
+          <w:numId w:val="1"/>
+        </w:numPr>
+      </w:pPr>
+      <w:r>
+        <w:t>BIBLIOGRAFIA</w:t>
+      </w:r>
+    </w:p>
+    <w:p>
+      <w:pPr>
+        <w:pStyle w:val="Prrafodelista"/>
+        <w:numPr>
+          <w:ilvl w:val="2"/>
+          <w:numId w:val="1"/>
+        </w:numPr>
+      </w:pPr>
+      <w:r>
+        <w:t>TEMPLATES</w:t>
+      </w:r>
+    </w:p>
+    <w:p>
+      <w:pPr>
+        <w:pStyle w:val="Prrafodelista"/>
+        <w:numPr>
+          <w:ilvl w:val="2"/>
+          <w:numId w:val="1"/>
+        </w:numPr>
+      </w:pPr>
+      <w:r>
+        <w:t>PRESENTACIONES</w:t>
+      </w:r>
+    </w:p>
+    <w:p>
+      <w:pPr>
+        <w:pStyle w:val="Prrafodelista"/>
+        <w:numPr>
+          <w:ilvl w:val="2"/>
+          <w:numId w:val="1"/>
+        </w:numPr>
+      </w:pPr>
+      <w:r>
+        <w:t>UNIDAD X</w:t>
+      </w:r>
+    </w:p>
+    <w:p>
+      <w:pPr>
+        <w:pStyle w:val="Prrafodelista"/>
+        <w:numPr>
+          <w:ilvl w:val="3"/>
+          <w:numId w:val="1"/>
+        </w:numPr>
+      </w:pPr>
+      <w:r>
+        <w:t>EJERCICIOS</w:t>
+      </w:r>
+    </w:p>
+    <w:p>
+      <w:pPr>
+        <w:pStyle w:val="Prrafodelista"/>
+        <w:numPr>
+          <w:ilvl w:val="3"/>
+          <w:numId w:val="1"/>
+        </w:numPr>
+      </w:pPr>
+      <w:r>
+        <w:t>TOMA DE APUNTES</w:t>
+      </w:r>
+    </w:p>
+    <w:p>
+      <w:pPr>
+        <w:pStyle w:val="Prrafodelista"/>
+        <w:numPr>
+          <w:ilvl w:val="1"/>
+          <w:numId w:val="1"/>
+        </w:numPr>
+      </w:pPr>
+      <w:r>
+        <w:t>TRABAJOS CONCEPTUALES</w:t>
+      </w:r>
+    </w:p>
+    <w:p>
+      <w:pPr>
+        <w:pStyle w:val="Prrafodelista"/>
+        <w:numPr>
+          <w:ilvl w:val="2"/>
+          <w:numId w:val="1"/>
+        </w:numPr>
+      </w:pPr>
+      <w:r>
+        <w:t>LINEAMIENTOS</w:t>
+      </w:r>
+    </w:p>
+    <w:p>
+      <w:pPr>
+        <w:pStyle w:val="Prrafodelista"/>
+        <w:numPr>
+          <w:ilvl w:val="2"/>
+          <w:numId w:val="1"/>
+        </w:numPr>
+      </w:pPr>
+      <w:r>
+        <w:t>TPXX_NOMBRE</w:t>
+      </w:r>
+    </w:p>
+    <w:p>
+      <w:pPr>
+        <w:pStyle w:val="Prrafodelista"/>
+        <w:numPr>
+          <w:ilvl w:val="1"/>
+          <w:numId w:val="1"/>
+        </w:numPr>
+      </w:pPr>
+      <w:r>
+        <w:t>TRABAJOS</w:t>
+      </w:r>
+      <w:r>
+        <w:t xml:space="preserve"> </w:t>
+      </w:r>
+      <w:r>
+        <w:t>PRACTICOS</w:t>
+      </w:r>
+      <w:r>
+        <w:tab/>
+      </w:r>
+    </w:p>
+    <w:p>
+      <w:pPr>
+        <w:pStyle w:val="Prrafodelista"/>
+        <w:numPr>
+          <w:ilvl w:val="2"/>
+          <w:numId w:val="1"/>
+        </w:numPr>
+      </w:pPr>
+      <w:r>
+        <w:t>TPX</w:t>
+      </w:r>
+      <w:r>
+        <w:t>X</w:t>
+      </w:r>
+      <w:r>
+        <w:t>_FECHALIMITE</w:t>
+      </w:r>
+    </w:p>
+    <w:p>
+      <w:pPr>
+        <w:pStyle w:val="Prrafodelista"/>
+        <w:numPr>
+          <w:ilvl w:val="3"/>
+          <w:numId w:val="1"/>
+        </w:numPr>
+      </w:pPr>
+      <w:r>
+        <w:t>PROYECTO_CODIG</w:t>
+      </w:r>
+      <w:r>
+        <w:t>O</w:t>
+      </w:r>
+    </w:p>
+    <w:p>
+      <w:pPr>
+        <w:rPr>
+          <w:u w:val="single"/>
+        </w:rPr>
+      </w:pPr>
+      <w:r>
+        <w:rPr>
+          <w:u w:val="single"/>
+        </w:rPr>
+        <w:t>Estructura propuesta al día de la fecha en el repositorio:</w:t>
+      </w:r>
+    </w:p>
+    <w:p>
       <w:r>
         <w:rPr>
           <w:noProof/>
+          <w:lang w:val="en-US"/>
         </w:rPr>
         <w:drawing>
-          <wp:anchor distT="114300" distB="114300" distL="114300" distR="114300" simplePos="0" relativeHeight="251660288" behindDoc="0" locked="0" layoutInCell="1" hidden="0" allowOverlap="1" wp14:anchorId="7339D16B" wp14:editId="0C23F421">
-            <wp:simplePos x="0" y="0"/>
-            <wp:positionH relativeFrom="column">
-              <wp:posOffset>155738</wp:posOffset>
-            </wp:positionH>
-            <wp:positionV relativeFrom="paragraph">
-              <wp:posOffset>2247900</wp:posOffset>
-            </wp:positionV>
-            <wp:extent cx="5414963" cy="935475"/>
-            <wp:effectExtent l="0" t="0" r="0" b="0"/>
-            <wp:wrapSquare wrapText="bothSides" distT="114300" distB="114300" distL="114300" distR="114300"/>
-            <wp:docPr id="629397735" name="Imagen 629397735"/>
-            <wp:cNvGraphicFramePr/>
+          <wp:inline distT="0" distB="0" distL="0" distR="0" wp14:anchorId="7FDCFF6A" wp14:editId="5C3F7BF8">
+            <wp:extent cx="2771775" cy="3267075"/>
+            <wp:effectExtent l="0" t="0" r="9525" b="9525"/>
+            <wp:docPr id="1" name="Imagen 1"/>
+            <wp:cNvGraphicFramePr>
+              <a:graphicFrameLocks xmlns:a="http://schemas.openxmlformats.org/drawingml/2006/main" noChangeAspect="1"/>
+            </wp:cNvGraphicFramePr>
             <a:graphic xmlns:a="http://schemas.openxmlformats.org/drawingml/2006/main">
               <a:graphicData uri="http://schemas.openxmlformats.org/drawingml/2006/picture">
                 <pic:pic xmlns:pic="http://schemas.openxmlformats.org/drawingml/2006/picture">
                   <pic:nvPicPr>
-                    <pic:cNvPr id="0" name="image2.png"/>
-                    <pic:cNvPicPr preferRelativeResize="0"/>
+                    <pic:cNvPr id="1" name=""/>
+                    <pic:cNvPicPr/>
                   </pic:nvPicPr>
                   <pic:blipFill>
-                    <a:blip r:embed="rId9"/>
-                    <a:srcRect l="21353" t="65091" r="43636" b="24197"/>
+                    <a:blip r:embed="rId12"/>
                     <a:stretch>
                       <a:fillRect/>
                     </a:stretch>
@@ -102,600 +1435,28 @@
                   <pic:spPr>
                     <a:xfrm>
                       <a:off x="0" y="0"/>
-                      <a:ext cx="5414963" cy="935475"/>
+                      <a:ext cx="2771775" cy="3267075"/>
                     </a:xfrm>
                     <a:prstGeom prst="rect">
                       <a:avLst/>
                     </a:prstGeom>
-                    <a:ln/>
                   </pic:spPr>
                 </pic:pic>
               </a:graphicData>
             </a:graphic>
-          </wp:anchor>
+          </wp:inline>
         </w:drawing>
       </w:r>
-      <w:r>
-        <w:rPr>
-          <w:b/>
-          <w:sz w:val="30"/>
-          <w:szCs w:val="30"/>
-        </w:rPr>
-        <w:br/>
-      </w:r>
-      <w:r>
-        <w:rPr>
-          <w:b/>
-          <w:sz w:val="40"/>
-          <w:szCs w:val="40"/>
-        </w:rPr>
-        <w:t>Ingeniería y Calidad De Software</w:t>
-      </w:r>
-    </w:p>
-    <w:p>
-      <w:pPr>
-        <w:spacing w:before="80" w:line="360" w:lineRule="auto"/>
-        <w:ind w:right="2760"/>
-        <w:rPr>
-          <w:b/>
-          <w:sz w:val="28"/>
-          <w:szCs w:val="28"/>
-        </w:rPr>
-      </w:pPr>
-      <w:r>
-        <w:rPr>
-          <w:b/>
-          <w:sz w:val="28"/>
-          <w:szCs w:val="28"/>
-          <w:u w:val="single"/>
-        </w:rPr>
-        <w:t>Alumnos:</w:t>
-      </w:r>
-      <w:r>
-        <w:rPr>
-          <w:b/>
-          <w:sz w:val="28"/>
-          <w:szCs w:val="28"/>
-        </w:rPr>
-        <w:t xml:space="preserve"> </w:t>
-      </w:r>
-    </w:p>
-    <w:p>
-      <w:pPr>
-        <w:spacing w:before="80" w:line="360" w:lineRule="auto"/>
-        <w:ind w:right="2760"/>
-        <w:rPr>
-          <w:rFonts w:eastAsia="Times New Roman"/>
-          <w:bCs/>
-          <w:sz w:val="28"/>
-          <w:szCs w:val="28"/>
-        </w:rPr>
-      </w:pPr>
-      <w:r>
-        <w:rPr>
-          <w:bCs/>
-          <w:sz w:val="28"/>
-          <w:szCs w:val="28"/>
-        </w:rPr>
-        <w:tab/>
-      </w:r>
-      <w:r>
-        <w:rPr>
-          <w:bCs/>
-          <w:sz w:val="28"/>
-          <w:szCs w:val="28"/>
-        </w:rPr>
-        <w:tab/>
-      </w:r>
-      <w:r>
-        <w:rPr>
-          <w:bCs/>
-          <w:sz w:val="28"/>
-          <w:szCs w:val="28"/>
-        </w:rPr>
-        <w:t>85674</w:t>
-      </w:r>
-      <w:r>
-        <w:rPr>
-          <w:bCs/>
-          <w:sz w:val="28"/>
-          <w:szCs w:val="28"/>
-        </w:rPr>
-        <w:t xml:space="preserve"> - </w:t>
-      </w:r>
-      <w:proofErr w:type="spellStart"/>
-      <w:r>
-        <w:rPr>
-          <w:bCs/>
-          <w:sz w:val="28"/>
-          <w:szCs w:val="28"/>
-        </w:rPr>
-        <w:t>Marcomini</w:t>
-      </w:r>
-      <w:proofErr w:type="spellEnd"/>
-      <w:r>
-        <w:rPr>
-          <w:bCs/>
-          <w:sz w:val="28"/>
-          <w:szCs w:val="28"/>
-        </w:rPr>
-        <w:t>, Mayra Abril</w:t>
-      </w:r>
-      <w:r>
-        <w:rPr>
-          <w:bCs/>
-          <w:sz w:val="28"/>
-          <w:szCs w:val="28"/>
-        </w:rPr>
-        <w:br/>
-      </w:r>
-      <w:r>
-        <w:rPr>
-          <w:bCs/>
-          <w:sz w:val="28"/>
-          <w:szCs w:val="28"/>
-        </w:rPr>
-        <w:tab/>
-      </w:r>
-      <w:r>
-        <w:rPr>
-          <w:bCs/>
-          <w:sz w:val="28"/>
-          <w:szCs w:val="28"/>
-        </w:rPr>
-        <w:tab/>
-      </w:r>
-      <w:r>
-        <w:rPr>
-          <w:bCs/>
-          <w:sz w:val="28"/>
-          <w:szCs w:val="28"/>
-        </w:rPr>
-        <w:t xml:space="preserve">76889 </w:t>
-      </w:r>
-      <w:r>
-        <w:rPr>
-          <w:bCs/>
-          <w:sz w:val="28"/>
-          <w:szCs w:val="28"/>
-        </w:rPr>
-        <w:t>-</w:t>
-      </w:r>
-      <w:r>
-        <w:rPr>
-          <w:bCs/>
-          <w:sz w:val="28"/>
-          <w:szCs w:val="28"/>
-        </w:rPr>
-        <w:t xml:space="preserve"> Rossi, Romelia</w:t>
-      </w:r>
-      <w:r>
-        <w:rPr>
-          <w:bCs/>
-          <w:sz w:val="28"/>
-          <w:szCs w:val="28"/>
-        </w:rPr>
-        <w:br/>
-      </w:r>
-      <w:r>
-        <w:rPr>
-          <w:bCs/>
-          <w:sz w:val="28"/>
-          <w:szCs w:val="28"/>
-        </w:rPr>
-        <w:tab/>
-      </w:r>
-      <w:r>
-        <w:rPr>
-          <w:bCs/>
-          <w:sz w:val="28"/>
-          <w:szCs w:val="28"/>
-        </w:rPr>
-        <w:tab/>
-      </w:r>
-      <w:r>
-        <w:rPr>
-          <w:bCs/>
-          <w:sz w:val="28"/>
-          <w:szCs w:val="28"/>
-        </w:rPr>
-        <w:t xml:space="preserve">78314 </w:t>
-      </w:r>
-      <w:r>
-        <w:rPr>
-          <w:bCs/>
-          <w:sz w:val="28"/>
-          <w:szCs w:val="28"/>
-        </w:rPr>
-        <w:t>-</w:t>
-      </w:r>
-      <w:r>
-        <w:rPr>
-          <w:bCs/>
-          <w:sz w:val="28"/>
-          <w:szCs w:val="28"/>
-        </w:rPr>
-        <w:t xml:space="preserve"> Pagés Juan Ignacio</w:t>
-      </w:r>
-      <w:r>
-        <w:rPr>
-          <w:bCs/>
-          <w:sz w:val="28"/>
-          <w:szCs w:val="28"/>
-        </w:rPr>
-        <w:br/>
-      </w:r>
-      <w:r>
-        <w:rPr>
-          <w:bCs/>
-          <w:sz w:val="28"/>
-          <w:szCs w:val="28"/>
-        </w:rPr>
-        <w:tab/>
-      </w:r>
-      <w:r>
-        <w:rPr>
-          <w:bCs/>
-          <w:sz w:val="28"/>
-          <w:szCs w:val="28"/>
-        </w:rPr>
-        <w:tab/>
-      </w:r>
-      <w:r>
-        <w:rPr>
-          <w:bCs/>
-          <w:sz w:val="28"/>
-          <w:szCs w:val="28"/>
-        </w:rPr>
-        <w:t>81907</w:t>
-      </w:r>
-      <w:r>
-        <w:rPr>
-          <w:bCs/>
-          <w:sz w:val="28"/>
-          <w:szCs w:val="28"/>
-        </w:rPr>
-        <w:t xml:space="preserve"> - </w:t>
-      </w:r>
-      <w:proofErr w:type="spellStart"/>
-      <w:r>
-        <w:rPr>
-          <w:bCs/>
-          <w:sz w:val="28"/>
-          <w:szCs w:val="28"/>
-        </w:rPr>
-        <w:t>Amormino</w:t>
-      </w:r>
-      <w:proofErr w:type="spellEnd"/>
-      <w:r>
-        <w:rPr>
-          <w:bCs/>
-          <w:sz w:val="28"/>
-          <w:szCs w:val="28"/>
-        </w:rPr>
-        <w:t xml:space="preserve"> Julieta</w:t>
-      </w:r>
-      <w:r>
-        <w:rPr>
-          <w:bCs/>
-          <w:sz w:val="28"/>
-          <w:szCs w:val="28"/>
-        </w:rPr>
-        <w:br/>
-      </w:r>
-      <w:r>
-        <w:rPr>
-          <w:bCs/>
-          <w:sz w:val="28"/>
-          <w:szCs w:val="28"/>
-        </w:rPr>
-        <w:tab/>
-      </w:r>
-      <w:r>
-        <w:rPr>
-          <w:bCs/>
-          <w:sz w:val="28"/>
-          <w:szCs w:val="28"/>
-        </w:rPr>
-        <w:tab/>
-      </w:r>
-      <w:r>
-        <w:rPr>
-          <w:bCs/>
-          <w:sz w:val="28"/>
-          <w:szCs w:val="28"/>
-        </w:rPr>
-        <w:t xml:space="preserve">89298 </w:t>
-      </w:r>
-      <w:r>
-        <w:rPr>
-          <w:bCs/>
-          <w:sz w:val="28"/>
-          <w:szCs w:val="28"/>
-        </w:rPr>
-        <w:t>-</w:t>
-      </w:r>
-      <w:r>
-        <w:rPr>
-          <w:bCs/>
-          <w:sz w:val="28"/>
-          <w:szCs w:val="28"/>
-        </w:rPr>
-        <w:t xml:space="preserve"> P</w:t>
-      </w:r>
-      <w:proofErr w:type="spellStart"/>
-      <w:r>
-        <w:rPr>
-          <w:bCs/>
-          <w:sz w:val="28"/>
-          <w:szCs w:val="28"/>
-        </w:rPr>
-        <w:t>olunosik</w:t>
-      </w:r>
-      <w:proofErr w:type="spellEnd"/>
-      <w:r>
-        <w:rPr>
-          <w:bCs/>
-          <w:sz w:val="28"/>
-          <w:szCs w:val="28"/>
-        </w:rPr>
-        <w:t>, Marina</w:t>
-      </w:r>
-      <w:r>
-        <w:rPr>
-          <w:bCs/>
-          <w:sz w:val="28"/>
-          <w:szCs w:val="28"/>
-        </w:rPr>
-        <w:br/>
-      </w:r>
-      <w:r>
-        <w:rPr>
-          <w:bCs/>
-          <w:sz w:val="28"/>
-          <w:szCs w:val="28"/>
-        </w:rPr>
-        <w:tab/>
-      </w:r>
-      <w:r>
-        <w:rPr>
-          <w:bCs/>
-          <w:sz w:val="28"/>
-          <w:szCs w:val="28"/>
-        </w:rPr>
-        <w:tab/>
-      </w:r>
-      <w:r>
-        <w:rPr>
-          <w:bCs/>
-          <w:sz w:val="28"/>
-          <w:szCs w:val="28"/>
-        </w:rPr>
-        <w:t xml:space="preserve">84580 </w:t>
-      </w:r>
-      <w:r>
-        <w:rPr>
-          <w:bCs/>
-          <w:sz w:val="28"/>
-          <w:szCs w:val="28"/>
-        </w:rPr>
-        <w:t>-</w:t>
-      </w:r>
-      <w:r>
-        <w:rPr>
-          <w:bCs/>
-          <w:sz w:val="28"/>
-          <w:szCs w:val="28"/>
-        </w:rPr>
-        <w:t xml:space="preserve"> Cortez Lorenzo Martina</w:t>
-      </w:r>
-      <w:r>
-        <w:rPr>
-          <w:bCs/>
-          <w:sz w:val="28"/>
-          <w:szCs w:val="28"/>
-        </w:rPr>
-        <w:br/>
-      </w:r>
-      <w:r>
-        <w:rPr>
-          <w:bCs/>
-          <w:sz w:val="28"/>
-          <w:szCs w:val="28"/>
-        </w:rPr>
-        <w:tab/>
-      </w:r>
-      <w:r>
-        <w:rPr>
-          <w:bCs/>
-          <w:sz w:val="28"/>
-          <w:szCs w:val="28"/>
-        </w:rPr>
-        <w:tab/>
-      </w:r>
-      <w:r>
-        <w:rPr>
-          <w:bCs/>
-          <w:sz w:val="28"/>
-          <w:szCs w:val="28"/>
-        </w:rPr>
-        <w:t xml:space="preserve">85465 </w:t>
-      </w:r>
-      <w:r>
-        <w:rPr>
-          <w:bCs/>
-          <w:sz w:val="28"/>
-          <w:szCs w:val="28"/>
-        </w:rPr>
-        <w:t>-</w:t>
-      </w:r>
-      <w:r>
-        <w:rPr>
-          <w:bCs/>
-          <w:sz w:val="28"/>
-          <w:szCs w:val="28"/>
-        </w:rPr>
-        <w:t xml:space="preserve"> G</w:t>
-      </w:r>
-      <w:proofErr w:type="spellStart"/>
-      <w:r>
-        <w:rPr>
-          <w:bCs/>
-          <w:sz w:val="28"/>
-          <w:szCs w:val="28"/>
-        </w:rPr>
-        <w:t>alizzi</w:t>
-      </w:r>
-      <w:proofErr w:type="spellEnd"/>
-      <w:r>
-        <w:rPr>
-          <w:bCs/>
-          <w:sz w:val="28"/>
-          <w:szCs w:val="28"/>
-        </w:rPr>
-        <w:t xml:space="preserve"> Luciana</w:t>
-      </w:r>
-      <w:r>
-        <w:rPr>
-          <w:bCs/>
-          <w:sz w:val="28"/>
-          <w:szCs w:val="28"/>
-        </w:rPr>
-        <w:br/>
-      </w:r>
-      <w:r>
-        <w:rPr>
-          <w:bCs/>
-          <w:sz w:val="28"/>
-          <w:szCs w:val="28"/>
-        </w:rPr>
-        <w:tab/>
-      </w:r>
-      <w:r>
-        <w:rPr>
-          <w:bCs/>
-          <w:sz w:val="28"/>
-          <w:szCs w:val="28"/>
-        </w:rPr>
-        <w:tab/>
-      </w:r>
-      <w:r>
-        <w:rPr>
-          <w:rFonts w:eastAsia="Times New Roman"/>
-          <w:bCs/>
-          <w:sz w:val="28"/>
-          <w:szCs w:val="28"/>
-        </w:rPr>
-        <w:t>83949 - Salas Santiago</w:t>
-      </w:r>
-    </w:p>
-    <w:p>
-      <w:pPr>
-        <w:spacing w:before="20" w:line="360" w:lineRule="auto"/>
-        <w:rPr>
-          <w:sz w:val="28"/>
-          <w:szCs w:val="28"/>
-        </w:rPr>
-      </w:pPr>
-    </w:p>
-    <w:p>
-      <w:pPr>
-        <w:spacing w:before="20" w:line="360" w:lineRule="auto"/>
-        <w:rPr>
-          <w:sz w:val="28"/>
-          <w:szCs w:val="28"/>
-        </w:rPr>
-      </w:pPr>
-      <w:r>
-        <w:rPr>
-          <w:b/>
-          <w:sz w:val="28"/>
-          <w:szCs w:val="28"/>
-          <w:u w:val="single"/>
-        </w:rPr>
-        <w:t>Curso:</w:t>
-      </w:r>
-      <w:r>
-        <w:rPr>
-          <w:b/>
-          <w:sz w:val="28"/>
-          <w:szCs w:val="28"/>
-        </w:rPr>
-        <w:t xml:space="preserve"> </w:t>
-      </w:r>
-      <w:r>
-        <w:rPr>
-          <w:sz w:val="28"/>
-          <w:szCs w:val="28"/>
-        </w:rPr>
-        <w:t>4K4</w:t>
-      </w:r>
-    </w:p>
-    <w:p>
-      <w:pPr>
-        <w:spacing w:before="80" w:line="360" w:lineRule="auto"/>
-        <w:rPr>
-          <w:sz w:val="28"/>
-          <w:szCs w:val="28"/>
-        </w:rPr>
-      </w:pPr>
-      <w:r>
-        <w:rPr>
-          <w:b/>
-          <w:sz w:val="28"/>
-          <w:szCs w:val="28"/>
-          <w:u w:val="single"/>
-        </w:rPr>
-        <w:t>Fecha de entrega:</w:t>
-      </w:r>
-      <w:r>
-        <w:rPr>
-          <w:b/>
-          <w:sz w:val="28"/>
-          <w:szCs w:val="28"/>
-        </w:rPr>
-        <w:t xml:space="preserve">  </w:t>
-      </w:r>
-      <w:r>
-        <w:rPr>
-          <w:sz w:val="28"/>
-          <w:szCs w:val="28"/>
-        </w:rPr>
-        <w:t>02/04/2024</w:t>
-      </w:r>
-    </w:p>
-    <w:p>
-      <w:pPr>
-        <w:sectPr>
-          <w:pgSz w:w="11906" w:h="16838"/>
-          <w:pgMar w:top="1417" w:right="1701" w:bottom="1417" w:left="1701" w:header="708" w:footer="708" w:gutter="0"/>
-          <w:cols w:space="708"/>
-          <w:docGrid w:linePitch="360"/>
-        </w:sectPr>
-      </w:pPr>
-    </w:p>
-    <w:p/>
-    <w:p>
-      <w:pPr>
-        <w:rPr>
-          <w:color w:val="833C0B" w:themeColor="accent2" w:themeShade="80"/>
-        </w:rPr>
-      </w:pPr>
-      <w:r>
-        <w:rPr>
-          <w:color w:val="833C0B" w:themeColor="accent2" w:themeShade="80"/>
-        </w:rPr>
-        <w:br w:type="page"/>
-      </w:r>
     </w:p>
     <w:p>
       <w:pPr>
         <w:pStyle w:val="Ttulo1"/>
       </w:pPr>
-      <w:r>
-        <w:lastRenderedPageBreak/>
-        <w:t>1) Definición de estructura del Repositorio</w:t>
-      </w:r>
+      <w:bookmarkStart w:id="2" w:name="_Toc162811083"/>
+      <w:r>
+        <w:t>2) Listado de Ítems de Configuración</w:t>
+      </w:r>
+      <w:bookmarkEnd w:id="2"/>
     </w:p>
     <w:p>
       <w:pPr>
@@ -706,202 +1467,31 @@
         </w:numPr>
       </w:pPr>
       <w:r>
-        <w:t>I</w:t>
-      </w:r>
-      <w:r>
-        <w:t>CS</w:t>
-      </w:r>
-      <w:r>
-        <w:t>_2024_GRUPO1</w:t>
-      </w:r>
-    </w:p>
-    <w:p>
-      <w:pPr>
-        <w:pStyle w:val="Prrafodelista"/>
-        <w:numPr>
-          <w:ilvl w:val="1"/>
-          <w:numId w:val="1"/>
-        </w:numPr>
-      </w:pPr>
-      <w:r>
-        <w:t>TRABAJOS</w:t>
-      </w:r>
-      <w:r>
-        <w:t xml:space="preserve"> </w:t>
-      </w:r>
-      <w:r>
-        <w:t>PRACTICOS</w:t>
-      </w:r>
-      <w:r>
-        <w:tab/>
-      </w:r>
-    </w:p>
-    <w:p>
-      <w:pPr>
-        <w:pStyle w:val="Prrafodelista"/>
-        <w:numPr>
-          <w:ilvl w:val="2"/>
-          <w:numId w:val="1"/>
-        </w:numPr>
-      </w:pPr>
-      <w:r>
-        <w:t>TPX</w:t>
-      </w:r>
-      <w:r>
-        <w:t>X</w:t>
-      </w:r>
-      <w:r>
-        <w:t>_FECHALIMITE</w:t>
-      </w:r>
-    </w:p>
-    <w:p>
-      <w:pPr>
-        <w:pStyle w:val="Prrafodelista"/>
-        <w:numPr>
-          <w:ilvl w:val="3"/>
-          <w:numId w:val="1"/>
-        </w:numPr>
-      </w:pPr>
-      <w:r>
-        <w:t>PROYECTO_CODIG</w:t>
-      </w:r>
-      <w:r>
-        <w:t>O</w:t>
-      </w:r>
-    </w:p>
-    <w:p>
-      <w:pPr>
-        <w:pStyle w:val="Prrafodelista"/>
-        <w:numPr>
-          <w:ilvl w:val="1"/>
-          <w:numId w:val="1"/>
-        </w:numPr>
-      </w:pPr>
-      <w:r>
-        <w:t>TRABAJOS</w:t>
-      </w:r>
-      <w:r>
-        <w:t xml:space="preserve"> </w:t>
-      </w:r>
-      <w:r>
-        <w:t>CONCEPTUALES</w:t>
-      </w:r>
-    </w:p>
-    <w:p>
-      <w:pPr>
-        <w:pStyle w:val="Prrafodelista"/>
-        <w:numPr>
-          <w:ilvl w:val="2"/>
-          <w:numId w:val="1"/>
-        </w:numPr>
-      </w:pPr>
-      <w:r>
-        <w:t>TPX</w:t>
-      </w:r>
-      <w:r>
-        <w:t>X</w:t>
-      </w:r>
-      <w:r>
-        <w:t>_NOMBRE</w:t>
-      </w:r>
-    </w:p>
-    <w:p>
-      <w:pPr>
-        <w:pStyle w:val="Prrafodelista"/>
-        <w:numPr>
-          <w:ilvl w:val="1"/>
-          <w:numId w:val="1"/>
-        </w:numPr>
-      </w:pPr>
-      <w:r>
-        <w:t>RECURSOS</w:t>
-      </w:r>
-    </w:p>
-    <w:p>
-      <w:pPr>
-        <w:pStyle w:val="Prrafodelista"/>
-        <w:numPr>
-          <w:ilvl w:val="2"/>
-          <w:numId w:val="1"/>
-        </w:numPr>
-      </w:pPr>
-      <w:r>
-        <w:t>RESUMENES</w:t>
-      </w:r>
-    </w:p>
-    <w:p>
-      <w:pPr>
-        <w:pStyle w:val="Prrafodelista"/>
-        <w:numPr>
-          <w:ilvl w:val="2"/>
-          <w:numId w:val="1"/>
-        </w:numPr>
-      </w:pPr>
-      <w:r>
-        <w:t>UNIDAD</w:t>
-      </w:r>
-      <w:r>
-        <w:t xml:space="preserve"> </w:t>
-      </w:r>
-      <w:r>
-        <w:t>X</w:t>
-      </w:r>
-    </w:p>
-    <w:p>
-      <w:pPr>
-        <w:pStyle w:val="Prrafodelista"/>
-        <w:numPr>
-          <w:ilvl w:val="3"/>
-          <w:numId w:val="1"/>
-        </w:numPr>
-      </w:pPr>
-      <w:r>
-        <w:t>EJERCICIOS</w:t>
-      </w:r>
-    </w:p>
-    <w:p>
-      <w:pPr>
-        <w:pStyle w:val="Prrafodelista"/>
-        <w:numPr>
-          <w:ilvl w:val="3"/>
-          <w:numId w:val="1"/>
-        </w:numPr>
-      </w:pPr>
-      <w:r>
-        <w:t>PRESENTACIONES</w:t>
-      </w:r>
-    </w:p>
-    <w:p>
-      <w:pPr>
-        <w:pStyle w:val="Prrafodelista"/>
-        <w:numPr>
-          <w:ilvl w:val="3"/>
-          <w:numId w:val="1"/>
-        </w:numPr>
-      </w:pPr>
-      <w:r>
-        <w:t>TOMA</w:t>
-      </w:r>
-      <w:r>
-        <w:t xml:space="preserve"> </w:t>
-      </w:r>
-      <w:r>
-        <w:t>DE</w:t>
-      </w:r>
-      <w:r>
-        <w:t xml:space="preserve"> </w:t>
-      </w:r>
-      <w:r>
-        <w:t>APUNTES</w:t>
-      </w:r>
-    </w:p>
-    <w:p/>
-    <w:p>
-      <w:pPr>
-        <w:pStyle w:val="Ttulo1"/>
-      </w:pPr>
-      <w:r>
-        <w:t>2) Listado de Ítems de Configuración</w:t>
+        <w:t>Enunciados de los trabajos prácticos.</w:t>
+      </w:r>
+      <w:r>
+        <w:br/>
+      </w:r>
+      <w:r>
+        <w:rPr>
+          <w:color w:val="7F7F7F" w:themeColor="text1" w:themeTint="80"/>
+        </w:rPr>
+        <w:t>Regla de nombre:</w:t>
+      </w:r>
+      <w:r>
+        <w:t xml:space="preserve"> Enunciados.PDF</w:t>
+      </w:r>
+      <w:r>
+        <w:br/>
+      </w:r>
+      <w:r>
+        <w:rPr>
+          <w:color w:val="7F7F7F" w:themeColor="text1" w:themeTint="80"/>
+        </w:rPr>
+        <w:t>Ubicación:</w:t>
+      </w:r>
+      <w:r>
+        <w:t xml:space="preserve"> //ICS_2024_GRUPO1/ TRABAJOS PRACTICOS/</w:t>
       </w:r>
     </w:p>
     <w:p>
@@ -913,7 +1503,8 @@
         </w:numPr>
       </w:pPr>
       <w:r>
-        <w:t>Enunciados de los trabajos prácticos.</w:t>
+        <w:lastRenderedPageBreak/>
+        <w:t>Archivos de entrega de trabajos prácticos.</w:t>
       </w:r>
       <w:r>
         <w:br/>
@@ -922,37 +1513,25 @@
         <w:rPr>
           <w:color w:val="7F7F7F" w:themeColor="text1" w:themeTint="80"/>
         </w:rPr>
-        <w:t>Regla de nombre:</w:t>
+        <w:t xml:space="preserve">Regla de nombre: </w:t>
+      </w:r>
+      <w:r>
+        <w:t>TPX_NOM_4K4_G1.PDF</w:t>
+      </w:r>
+      <w:r>
+        <w:br/>
+      </w:r>
+      <w:r>
+        <w:rPr>
+          <w:color w:val="7F7F7F" w:themeColor="text1" w:themeTint="80"/>
+        </w:rPr>
+        <w:t>Ubicación:</w:t>
       </w:r>
       <w:r>
         <w:t xml:space="preserve"> </w:t>
       </w:r>
       <w:r>
-        <w:t>Enunciados.PDF</w:t>
-      </w:r>
-      <w:r>
-        <w:br/>
-      </w:r>
-      <w:r>
-        <w:rPr>
-          <w:color w:val="7F7F7F" w:themeColor="text1" w:themeTint="80"/>
-        </w:rPr>
-        <w:t>Ubicación:</w:t>
-      </w:r>
-      <w:r>
-        <w:t xml:space="preserve"> //</w:t>
-      </w:r>
-      <w:r>
-        <w:t>ICS_2024_GRUPO1</w:t>
-      </w:r>
-      <w:r>
-        <w:t xml:space="preserve">/ </w:t>
-      </w:r>
-      <w:r>
-        <w:t>TRABAJOS PRACTICOS</w:t>
-      </w:r>
-      <w:r>
-        <w:t>/</w:t>
+        <w:t>//ICS_2024_GRUPO1/ TRABAJOS PRACTICOS/ TPXX_FECHALIMITE</w:t>
       </w:r>
     </w:p>
     <w:p>
@@ -964,7 +1543,13 @@
         </w:numPr>
       </w:pPr>
       <w:r>
-        <w:t>Archivos de entrega de trabajos prácticos.</w:t>
+        <w:t xml:space="preserve">Presentación para la charla </w:t>
+      </w:r>
+      <w:r>
+        <w:t>TED</w:t>
+      </w:r>
+      <w:r>
+        <w:t xml:space="preserve"> a desarrollar</w:t>
       </w:r>
       <w:r>
         <w:br/>
@@ -973,10 +1558,10 @@
         <w:rPr>
           <w:color w:val="7F7F7F" w:themeColor="text1" w:themeTint="80"/>
         </w:rPr>
-        <w:t xml:space="preserve">Regla de nombre: </w:t>
-      </w:r>
-      <w:r>
-        <w:t>TPX_NOM_4K4_G1.PDF</w:t>
+        <w:t xml:space="preserve">Regla de Nombre: </w:t>
+      </w:r>
+      <w:r>
+        <w:t>Presentacion_Ted_NombreProyecto_G1_4K4.PPT</w:t>
       </w:r>
       <w:r>
         <w:br/>
@@ -991,13 +1576,13 @@
         <w:t xml:space="preserve"> </w:t>
       </w:r>
       <w:r>
-        <w:t>//ICS_2024_GRUPO1/ TRABAJOS PRACTICOS/</w:t>
-      </w:r>
-      <w:r>
-        <w:t xml:space="preserve"> </w:t>
-      </w:r>
-      <w:r>
-        <w:t>TPXX_FECHALIMITE</w:t>
+        <w:t xml:space="preserve">//ICS_2024_GRUPO1/ TRABAJOS </w:t>
+      </w:r>
+      <w:r>
+        <w:t>Conceptuales</w:t>
+      </w:r>
+      <w:r>
+        <w:t>/</w:t>
       </w:r>
     </w:p>
     <w:p>
@@ -1009,7 +1594,10 @@
         </w:numPr>
       </w:pPr>
       <w:r>
-        <w:t>Presentación para la charla Ted a desarrollar</w:t>
+        <w:t>Programa de la materia</w:t>
+      </w:r>
+      <w:r>
+        <w:t xml:space="preserve"> </w:t>
       </w:r>
       <w:r>
         <w:br/>
@@ -1018,10 +1606,16 @@
         <w:rPr>
           <w:color w:val="7F7F7F" w:themeColor="text1" w:themeTint="80"/>
         </w:rPr>
-        <w:t xml:space="preserve">Regla de Nombre: </w:t>
-      </w:r>
-      <w:r>
-        <w:t>Presentacion_Ted_NombreProyecto_G1_4K4.PPT</w:t>
+        <w:t>Regla de Nombre:</w:t>
+      </w:r>
+      <w:r>
+        <w:t xml:space="preserve"> </w:t>
+      </w:r>
+      <w:r>
+        <w:t>2024 - ICS - Planificación</w:t>
+      </w:r>
+      <w:r>
+        <w:t>.PDF</w:t>
       </w:r>
       <w:r>
         <w:br/>
@@ -1036,10 +1630,10 @@
         <w:t xml:space="preserve"> </w:t>
       </w:r>
       <w:r>
-        <w:t xml:space="preserve">//ICS_2024_GRUPO1/ TRABAJOS </w:t>
-      </w:r>
-      <w:r>
-        <w:t>Conceptuales</w:t>
+        <w:t>//ICS_2024_GRUPO1/</w:t>
+      </w:r>
+      <w:r>
+        <w:t>Recursos</w:t>
       </w:r>
       <w:r>
         <w:t>/</w:t>
@@ -1054,7 +1648,7 @@
         </w:numPr>
       </w:pPr>
       <w:r>
-        <w:t>Modalidad Académica</w:t>
+        <w:t>Planificación del cuatrimestre</w:t>
       </w:r>
       <w:r>
         <w:br/>
@@ -1063,10 +1657,10 @@
         <w:rPr>
           <w:color w:val="7F7F7F" w:themeColor="text1" w:themeTint="80"/>
         </w:rPr>
-        <w:t>Regla de Nombre:</w:t>
-      </w:r>
-      <w:r>
-        <w:t xml:space="preserve"> Modalidad.PDF</w:t>
+        <w:t xml:space="preserve">Regla de Nombre: </w:t>
+      </w:r>
+      <w:r>
+        <w:t>Planificacion.PDF</w:t>
       </w:r>
       <w:r>
         <w:br/>
@@ -1075,19 +1669,10 @@
         <w:rPr>
           <w:color w:val="7F7F7F" w:themeColor="text1" w:themeTint="80"/>
         </w:rPr>
-        <w:t>Ubicación:</w:t>
-      </w:r>
-      <w:r>
-        <w:t xml:space="preserve"> </w:t>
-      </w:r>
-      <w:r>
-        <w:t>//ICS_2024_GRUPO1/</w:t>
-      </w:r>
-      <w:r>
-        <w:t>Recursos</w:t>
-      </w:r>
-      <w:r>
-        <w:t>/</w:t>
+        <w:t xml:space="preserve">Ubicación: </w:t>
+      </w:r>
+      <w:r>
+        <w:t>//ICS_2024_GRUPO1/Recursos/</w:t>
       </w:r>
     </w:p>
     <w:p>
@@ -1099,7 +1684,7 @@
         </w:numPr>
       </w:pPr>
       <w:r>
-        <w:t>Planificación del cuatrimestre</w:t>
+        <w:t>Bibliografía</w:t>
       </w:r>
       <w:r>
         <w:br/>
@@ -1111,7 +1696,10 @@
         <w:t xml:space="preserve">Regla de Nombre: </w:t>
       </w:r>
       <w:r>
-        <w:t>Planificacion.PDF</w:t>
+        <w:t>NombreDelLibro</w:t>
+      </w:r>
+      <w:r>
+        <w:t>.PDF</w:t>
       </w:r>
       <w:r>
         <w:br/>
@@ -1123,13 +1711,13 @@
         <w:t xml:space="preserve">Ubicación: </w:t>
       </w:r>
       <w:r>
-        <w:t>//ICS_2024_GRUPO1/</w:t>
-      </w:r>
-      <w:r>
-        <w:t>Recursos</w:t>
+        <w:t>//ICS_2024_GRUPO1/Recursos</w:t>
       </w:r>
       <w:r>
         <w:t>/</w:t>
+      </w:r>
+      <w:r>
+        <w:t>Bibliografía</w:t>
       </w:r>
     </w:p>
     <w:p>
@@ -1141,7 +1729,27 @@
         </w:numPr>
       </w:pPr>
       <w:r>
-        <w:t>Resúmenes teóricos/prácticos de la materia.</w:t>
+        <w:t>Templates</w:t>
+      </w:r>
+    </w:p>
+    <w:p>
+      <w:pPr>
+        <w:pStyle w:val="Prrafodelista"/>
+      </w:pPr>
+      <w:r>
+        <w:rPr>
+          <w:color w:val="7F7F7F" w:themeColor="text1" w:themeTint="80"/>
+        </w:rPr>
+        <w:t>Regla de Nombre</w:t>
+      </w:r>
+      <w:r>
+        <w:rPr>
+          <w:color w:val="7F7F7F" w:themeColor="text1" w:themeTint="80"/>
+        </w:rPr>
+        <w:t xml:space="preserve">: </w:t>
+      </w:r>
+      <w:r>
+        <w:t>ICS_TEMPLATE_Nombre.DOC</w:t>
       </w:r>
       <w:r>
         <w:br/>
@@ -1150,34 +1758,10 @@
         <w:rPr>
           <w:color w:val="7F7F7F" w:themeColor="text1" w:themeTint="80"/>
         </w:rPr>
-        <w:t xml:space="preserve">Regla de Nombre: </w:t>
-      </w:r>
-      <w:r>
-        <w:t>NombreColaborador_Unidades.PDF</w:t>
-      </w:r>
-      <w:r>
-        <w:br/>
-      </w:r>
-      <w:r>
-        <w:rPr>
-          <w:color w:val="7F7F7F" w:themeColor="text1" w:themeTint="80"/>
-        </w:rPr>
-        <w:t>Ubicación:</w:t>
-      </w:r>
-      <w:r>
-        <w:t xml:space="preserve"> </w:t>
-      </w:r>
-      <w:r>
-        <w:t>//ICS_2024_GRUPO1/</w:t>
-      </w:r>
-      <w:r>
-        <w:t>Recursos</w:t>
-      </w:r>
-      <w:r>
-        <w:t>/</w:t>
-      </w:r>
-      <w:r>
-        <w:t>Resúmenes/</w:t>
+        <w:t xml:space="preserve">Ubicación: </w:t>
+      </w:r>
+      <w:r>
+        <w:t>//ICS_2024_GRUPO1/Recursos/Bibliografía</w:t>
       </w:r>
     </w:p>
     <w:p>
@@ -1189,7 +1773,7 @@
         </w:numPr>
       </w:pPr>
       <w:r>
-        <w:t>Ejercicios desarrollados</w:t>
+        <w:t>Resúmenes teóricos/prácticos de la materia.</w:t>
       </w:r>
       <w:r>
         <w:br/>
@@ -1198,10 +1782,10 @@
         <w:rPr>
           <w:color w:val="7F7F7F" w:themeColor="text1" w:themeTint="80"/>
         </w:rPr>
-        <w:t xml:space="preserve">Regla de nombre: </w:t>
-      </w:r>
-      <w:r>
-        <w:t>EJX.DOC</w:t>
+        <w:t xml:space="preserve">Regla de Nombre: </w:t>
+      </w:r>
+      <w:r>
+        <w:t>NombreColaborador_Unidades.PDF</w:t>
       </w:r>
       <w:r>
         <w:br/>
@@ -1210,7 +1794,10 @@
         <w:rPr>
           <w:color w:val="7F7F7F" w:themeColor="text1" w:themeTint="80"/>
         </w:rPr>
-        <w:t xml:space="preserve">Ubicación: </w:t>
+        <w:t>Ubicación:</w:t>
+      </w:r>
+      <w:r>
+        <w:t xml:space="preserve"> </w:t>
       </w:r>
       <w:r>
         <w:t>//ICS_2024_GRUPO1/</w:t>
@@ -1222,13 +1809,7 @@
         <w:t>/</w:t>
       </w:r>
       <w:r>
-        <w:t>Unidad X</w:t>
-      </w:r>
-      <w:r>
-        <w:t>/</w:t>
-      </w:r>
-      <w:r>
-        <w:t>Ejercicios</w:t>
+        <w:t>Resúmenes/</w:t>
       </w:r>
     </w:p>
     <w:p>
@@ -1240,7 +1821,7 @@
         </w:numPr>
       </w:pPr>
       <w:r>
-        <w:t>Presentaciones de clases</w:t>
+        <w:t>Ejercicios desarrollados</w:t>
       </w:r>
       <w:r>
         <w:br/>
@@ -1252,7 +1833,7 @@
         <w:t xml:space="preserve">Regla de nombre: </w:t>
       </w:r>
       <w:r>
-        <w:t>XX_Nombre.PPT</w:t>
+        <w:t>EJX.DOC</w:t>
       </w:r>
       <w:r>
         <w:br/>
@@ -1261,10 +1842,7 @@
         <w:rPr>
           <w:color w:val="7F7F7F" w:themeColor="text1" w:themeTint="80"/>
         </w:rPr>
-        <w:t>Ubicación:</w:t>
-      </w:r>
-      <w:r>
-        <w:t xml:space="preserve"> </w:t>
+        <w:t xml:space="preserve">Ubicación: </w:t>
       </w:r>
       <w:r>
         <w:t>//ICS_2024_GRUPO1/</w:t>
@@ -1276,10 +1854,7 @@
         <w:t>/</w:t>
       </w:r>
       <w:r>
-        <w:t>Unidad X/</w:t>
-      </w:r>
-      <w:r>
-        <w:t>Presentaciones</w:t>
+        <w:t>Unidad X/Ejercicios</w:t>
       </w:r>
     </w:p>
     <w:p>
@@ -1291,6 +1866,54 @@
         </w:numPr>
       </w:pPr>
       <w:r>
+        <w:t>Presentaciones de clases</w:t>
+      </w:r>
+      <w:r>
+        <w:br/>
+      </w:r>
+      <w:r>
+        <w:rPr>
+          <w:color w:val="7F7F7F" w:themeColor="text1" w:themeTint="80"/>
+        </w:rPr>
+        <w:t xml:space="preserve">Regla de nombre: </w:t>
+      </w:r>
+      <w:r>
+        <w:t>XX_Nombre.PDF</w:t>
+      </w:r>
+      <w:r>
+        <w:br/>
+      </w:r>
+      <w:r>
+        <w:rPr>
+          <w:color w:val="7F7F7F" w:themeColor="text1" w:themeTint="80"/>
+        </w:rPr>
+        <w:t>Ubicación:</w:t>
+      </w:r>
+      <w:r>
+        <w:t xml:space="preserve"> </w:t>
+      </w:r>
+      <w:r>
+        <w:t>//ICS_2024_GRUPO1/</w:t>
+      </w:r>
+      <w:r>
+        <w:t>Recursos</w:t>
+      </w:r>
+      <w:r>
+        <w:t>/</w:t>
+      </w:r>
+      <w:r>
+        <w:t>Unidad X/Presentaciones</w:t>
+      </w:r>
+    </w:p>
+    <w:p>
+      <w:pPr>
+        <w:pStyle w:val="Prrafodelista"/>
+        <w:numPr>
+          <w:ilvl w:val="0"/>
+          <w:numId w:val="1"/>
+        </w:numPr>
+      </w:pPr>
+      <w:r>
         <w:t>Apuntes tomados en clases</w:t>
       </w:r>
       <w:r>
@@ -1327,10 +1950,7 @@
         <w:t>/</w:t>
       </w:r>
       <w:r>
-        <w:t>Unidad X/</w:t>
-      </w:r>
-      <w:r>
-        <w:t>Toma de Apuntes</w:t>
+        <w:t>Unidad X/Toma de Apuntes</w:t>
       </w:r>
     </w:p>
     <w:p/>
@@ -1338,13 +1958,14 @@
       <w:pPr>
         <w:pStyle w:val="Ttulo1"/>
       </w:pPr>
-      <w:r>
-        <w:lastRenderedPageBreak/>
+      <w:bookmarkStart w:id="3" w:name="_Toc162811084"/>
+      <w:r>
         <w:t xml:space="preserve">3) </w:t>
       </w:r>
       <w:r>
         <w:t>Glosario</w:t>
       </w:r>
+      <w:bookmarkEnd w:id="3"/>
     </w:p>
     <w:p>
       <w:pPr>
@@ -1423,8 +2044,21 @@
     </w:p>
     <w:p>
       <w:pPr>
+        <w:pStyle w:val="Prrafodelista"/>
+        <w:numPr>
+          <w:ilvl w:val="0"/>
+          <w:numId w:val="4"/>
+        </w:numPr>
+      </w:pPr>
+      <w:r>
+        <w:t>FECHALIMITE, formato: ddmmaaaa dd: día, mm: mes, aaaa: año</w:t>
+      </w:r>
+    </w:p>
+    <w:p>
+      <w:pPr>
         <w:pStyle w:val="Ttulo1"/>
       </w:pPr>
+      <w:bookmarkStart w:id="4" w:name="_Toc162811085"/>
       <w:r>
         <w:t xml:space="preserve">4) </w:t>
       </w:r>
@@ -1434,36 +2068,85 @@
       <w:r>
         <w:t>Línea Base</w:t>
       </w:r>
-    </w:p>
-    <w:p>
-      <w:r>
-        <w:t>Definiremos la línea base de nuestro repositorio cuando se realice la entrega de algún Trabajo calificable, ya sea practico o conceptual.</w:t>
+      <w:bookmarkEnd w:id="4"/>
+    </w:p>
+    <w:p>
+      <w:r>
+        <w:t>Definimos como</w:t>
+      </w:r>
+      <w:r>
+        <w:t xml:space="preserve"> línea base de nuestro repositorio </w:t>
+      </w:r>
+      <w:r>
+        <w:t xml:space="preserve">el momento en que completemos y realicemos </w:t>
+      </w:r>
+      <w:r>
+        <w:t xml:space="preserve">la entrega de </w:t>
+      </w:r>
+      <w:r>
+        <w:t>cada t</w:t>
+      </w:r>
+      <w:r>
+        <w:t xml:space="preserve">rabajo </w:t>
+      </w:r>
+      <w:r>
+        <w:t>evaluable, ya sea prá</w:t>
+      </w:r>
+      <w:r>
+        <w:t>ctico o conceptual.</w:t>
       </w:r>
     </w:p>
     <w:p>
       <w:pPr>
         <w:pStyle w:val="Ttulo1"/>
       </w:pPr>
+      <w:bookmarkStart w:id="5" w:name="_Toc162811086"/>
       <w:r>
         <w:t>5)Repositorio</w:t>
       </w:r>
-    </w:p>
-    <w:p>
-      <w:r>
+      <w:bookmarkEnd w:id="5"/>
+    </w:p>
+    <w:p>
+      <w:pPr>
+        <w:rPr>
+          <w:lang w:val="en-US"/>
+        </w:rPr>
+      </w:pPr>
+      <w:r>
+        <w:rPr>
+          <w:lang w:val="en-US"/>
+        </w:rPr>
         <w:t xml:space="preserve">Link: </w:t>
       </w:r>
-    </w:p>
-    <w:p/>
+      <w:hyperlink r:id="rId13" w:history="1">
+        <w:r>
+          <w:rPr>
+            <w:rStyle w:val="Hipervnculo"/>
+            <w:lang w:val="en-US"/>
+          </w:rPr>
+          <w:t>https://github.com/JulietaAmormino/ICS_2024_4K4_G1</w:t>
+        </w:r>
+      </w:hyperlink>
+      <w:r>
+        <w:rPr>
+          <w:lang w:val="en-US"/>
+        </w:rPr>
+        <w:t xml:space="preserve"> </w:t>
+      </w:r>
+    </w:p>
+    <w:p>
+      <w:pPr>
+        <w:rPr>
+          <w:lang w:val="en-US"/>
+        </w:rPr>
+      </w:pPr>
+    </w:p>
     <w:sectPr>
-      <w:headerReference w:type="default" r:id="rId10"/>
+      <w:headerReference w:type="default" r:id="rId14"/>
+      <w:footerReference w:type="default" r:id="rId15"/>
       <w:pgSz w:w="11906" w:h="16838"/>
       <w:pgMar w:top="1417" w:right="1701" w:bottom="1417" w:left="1701" w:header="708" w:footer="708" w:gutter="0"/>
-      <w:pgBorders w:offsetFrom="page">
-        <w:top w:val="single" w:sz="6" w:space="24" w:color="auto"/>
-        <w:left w:val="single" w:sz="6" w:space="24" w:color="auto"/>
-        <w:bottom w:val="single" w:sz="6" w:space="24" w:color="auto"/>
-        <w:right w:val="single" w:sz="6" w:space="24" w:color="auto"/>
-      </w:pgBorders>
+      <w:pgNumType w:start="1"/>
       <w:cols w:space="708"/>
       <w:docGrid w:linePitch="360"/>
     </w:sectPr>
@@ -1472,7 +2155,7 @@
 </file>
 
 <file path=word/endnotes.xml><?xml version="1.0" encoding="utf-8"?>
-<w:endnotes xmlns:wpc="http://schemas.microsoft.com/office/word/2010/wordprocessingCanvas" xmlns:cx="http://schemas.microsoft.com/office/drawing/2014/chartex" xmlns:cx1="http://schemas.microsoft.com/office/drawing/2015/9/8/chartex" xmlns:cx2="http://schemas.microsoft.com/office/drawing/2015/10/21/chartex" xmlns:cx3="http://schemas.microsoft.com/office/drawing/2016/5/9/chartex" xmlns:cx4="http://schemas.microsoft.com/office/drawing/2016/5/10/chartex" xmlns:cx5="http://schemas.microsoft.com/office/drawing/2016/5/11/chartex" xmlns:cx6="http://schemas.microsoft.com/office/drawing/2016/5/12/chartex" xmlns:cx7="http://schemas.microsoft.com/office/drawing/2016/5/13/chartex" xmlns:cx8="http://schemas.microsoft.com/office/drawing/2016/5/14/chartex" xmlns:mc="http://schemas.openxmlformats.org/markup-compatibility/2006" xmlns:aink="http://schemas.microsoft.com/office/drawing/2016/ink" xmlns:am3d="http://schemas.microsoft.com/office/drawing/2017/model3d" xmlns:o="urn:schemas-microsoft-com:office:office" xmlns:oel="http://schemas.microsoft.com/office/2019/extlst" xmlns:r="http://schemas.openxmlformats.org/officeDocument/2006/relationships" xmlns:m="http://schemas.openxmlformats.org/officeDocument/2006/math" xmlns:v="urn:schemas-microsoft-com:vml" xmlns:wp14="http://schemas.microsoft.com/office/word/2010/wordprocessingDrawing" xmlns:wp="http://schemas.openxmlformats.org/drawingml/2006/wordprocessingDrawing" xmlns:w10="urn:schemas-microsoft-com:office:word" xmlns:w="http://schemas.openxmlformats.org/wordprocessingml/2006/main" xmlns:w14="http://schemas.microsoft.com/office/word/2010/wordml" xmlns:w15="http://schemas.microsoft.com/office/word/2012/wordml" xmlns:w16cex="http://schemas.microsoft.com/office/word/2018/wordml/cex" xmlns:w16cid="http://schemas.microsoft.com/office/word/2016/wordml/cid" xmlns:w16="http://schemas.microsoft.com/office/word/2018/wordml" xmlns:w16du="http://schemas.microsoft.com/office/word/2023/wordml/word16du" xmlns:w16sdtdh="http://schemas.microsoft.com/office/word/2020/wordml/sdtdatahash" xmlns:w16se="http://schemas.microsoft.com/office/word/2015/wordml/symex" xmlns:wpg="http://schemas.microsoft.com/office/word/2010/wordprocessingGroup" xmlns:wpi="http://schemas.microsoft.com/office/word/2010/wordprocessingInk" xmlns:wne="http://schemas.microsoft.com/office/word/2006/wordml" xmlns:wps="http://schemas.microsoft.com/office/word/2010/wordprocessingShape" mc:Ignorable="w14 w15 w16se w16cid w16 w16cex w16sdtdh w16du wp14">
+<w:endnotes xmlns:wpc="http://schemas.microsoft.com/office/word/2010/wordprocessingCanvas" xmlns:cx="http://schemas.microsoft.com/office/drawing/2014/chartex" xmlns:mc="http://schemas.openxmlformats.org/markup-compatibility/2006" xmlns:o="urn:schemas-microsoft-com:office:office" xmlns:r="http://schemas.openxmlformats.org/officeDocument/2006/relationships" xmlns:m="http://schemas.openxmlformats.org/officeDocument/2006/math" xmlns:v="urn:schemas-microsoft-com:vml" xmlns:wp14="http://schemas.microsoft.com/office/word/2010/wordprocessingDrawing" xmlns:wp="http://schemas.openxmlformats.org/drawingml/2006/wordprocessingDrawing" xmlns:w10="urn:schemas-microsoft-com:office:word" xmlns:w="http://schemas.openxmlformats.org/wordprocessingml/2006/main" xmlns:w14="http://schemas.microsoft.com/office/word/2010/wordml" xmlns:w15="http://schemas.microsoft.com/office/word/2012/wordml" xmlns:w16se="http://schemas.microsoft.com/office/word/2015/wordml/symex" xmlns:wpg="http://schemas.microsoft.com/office/word/2010/wordprocessingGroup" xmlns:wpi="http://schemas.microsoft.com/office/word/2010/wordprocessingInk" xmlns:wne="http://schemas.microsoft.com/office/word/2006/wordml" xmlns:wps="http://schemas.microsoft.com/office/word/2010/wordprocessingShape" mc:Ignorable="w14 w15 w16se wp14">
   <w:endnote w:type="separator" w:id="-1">
     <w:p>
       <w:pPr>
@@ -1496,8 +2179,100 @@
 </w:endnotes>
 </file>
 
+<file path=word/footer1.xml><?xml version="1.0" encoding="utf-8"?>
+<w:ftr xmlns:wpc="http://schemas.microsoft.com/office/word/2010/wordprocessingCanvas" xmlns:cx="http://schemas.microsoft.com/office/drawing/2014/chartex" xmlns:mc="http://schemas.openxmlformats.org/markup-compatibility/2006" xmlns:o="urn:schemas-microsoft-com:office:office" xmlns:r="http://schemas.openxmlformats.org/officeDocument/2006/relationships" xmlns:m="http://schemas.openxmlformats.org/officeDocument/2006/math" xmlns:v="urn:schemas-microsoft-com:vml" xmlns:wp14="http://schemas.microsoft.com/office/word/2010/wordprocessingDrawing" xmlns:wp="http://schemas.openxmlformats.org/drawingml/2006/wordprocessingDrawing" xmlns:w10="urn:schemas-microsoft-com:office:word" xmlns:w="http://schemas.openxmlformats.org/wordprocessingml/2006/main" xmlns:w14="http://schemas.microsoft.com/office/word/2010/wordml" xmlns:w15="http://schemas.microsoft.com/office/word/2012/wordml" xmlns:w16se="http://schemas.microsoft.com/office/word/2015/wordml/symex" xmlns:wpg="http://schemas.microsoft.com/office/word/2010/wordprocessingGroup" xmlns:wpi="http://schemas.microsoft.com/office/word/2010/wordprocessingInk" xmlns:wne="http://schemas.microsoft.com/office/word/2006/wordml" xmlns:wps="http://schemas.microsoft.com/office/word/2010/wordprocessingShape" mc:Ignorable="w14 w15 w16se wp14">
+  <w:sdt>
+    <w:sdtPr>
+      <w:id w:val="-1268389976"/>
+      <w:docPartObj>
+        <w:docPartGallery w:val="Page Numbers (Bottom of Page)"/>
+        <w:docPartUnique/>
+      </w:docPartObj>
+    </w:sdtPr>
+    <w:sdtContent>
+      <w:p>
+        <w:pPr>
+          <w:pStyle w:val="Piedepgina"/>
+          <w:jc w:val="right"/>
+        </w:pPr>
+        <w:r>
+          <w:fldChar w:fldCharType="begin"/>
+        </w:r>
+        <w:r>
+          <w:instrText>PAGE   \* MERGEFORMAT</w:instrText>
+        </w:r>
+        <w:r>
+          <w:fldChar w:fldCharType="separate"/>
+        </w:r>
+        <w:r>
+          <w:rPr>
+            <w:noProof/>
+            <w:lang w:val="es-ES"/>
+          </w:rPr>
+          <w:t>2</w:t>
+        </w:r>
+        <w:r>
+          <w:fldChar w:fldCharType="end"/>
+        </w:r>
+      </w:p>
+    </w:sdtContent>
+  </w:sdt>
+  <w:p>
+    <w:pPr>
+      <w:pStyle w:val="Piedepgina"/>
+    </w:pPr>
+  </w:p>
+</w:ftr>
+</file>
+
+<file path=word/footer2.xml><?xml version="1.0" encoding="utf-8"?>
+<w:ftr xmlns:wpc="http://schemas.microsoft.com/office/word/2010/wordprocessingCanvas" xmlns:cx="http://schemas.microsoft.com/office/drawing/2014/chartex" xmlns:mc="http://schemas.openxmlformats.org/markup-compatibility/2006" xmlns:o="urn:schemas-microsoft-com:office:office" xmlns:r="http://schemas.openxmlformats.org/officeDocument/2006/relationships" xmlns:m="http://schemas.openxmlformats.org/officeDocument/2006/math" xmlns:v="urn:schemas-microsoft-com:vml" xmlns:wp14="http://schemas.microsoft.com/office/word/2010/wordprocessingDrawing" xmlns:wp="http://schemas.openxmlformats.org/drawingml/2006/wordprocessingDrawing" xmlns:w10="urn:schemas-microsoft-com:office:word" xmlns:w="http://schemas.openxmlformats.org/wordprocessingml/2006/main" xmlns:w14="http://schemas.microsoft.com/office/word/2010/wordml" xmlns:w15="http://schemas.microsoft.com/office/word/2012/wordml" xmlns:w16se="http://schemas.microsoft.com/office/word/2015/wordml/symex" xmlns:wpg="http://schemas.microsoft.com/office/word/2010/wordprocessingGroup" xmlns:wpi="http://schemas.microsoft.com/office/word/2010/wordprocessingInk" xmlns:wne="http://schemas.microsoft.com/office/word/2006/wordml" xmlns:wps="http://schemas.microsoft.com/office/word/2010/wordprocessingShape" mc:Ignorable="w14 w15 w16se wp14">
+  <w:sdt>
+    <w:sdtPr>
+      <w:id w:val="-1872212509"/>
+      <w:docPartObj>
+        <w:docPartGallery w:val="Page Numbers (Bottom of Page)"/>
+        <w:docPartUnique/>
+      </w:docPartObj>
+    </w:sdtPr>
+    <w:sdtContent>
+      <w:p>
+        <w:pPr>
+          <w:pStyle w:val="Piedepgina"/>
+          <w:jc w:val="right"/>
+        </w:pPr>
+        <w:r>
+          <w:fldChar w:fldCharType="begin"/>
+        </w:r>
+        <w:r>
+          <w:instrText>PAGE   \* MERGEFORMAT</w:instrText>
+        </w:r>
+        <w:r>
+          <w:fldChar w:fldCharType="separate"/>
+        </w:r>
+        <w:r>
+          <w:rPr>
+            <w:noProof/>
+            <w:lang w:val="es-ES"/>
+          </w:rPr>
+          <w:t>3</w:t>
+        </w:r>
+        <w:r>
+          <w:fldChar w:fldCharType="end"/>
+        </w:r>
+      </w:p>
+    </w:sdtContent>
+  </w:sdt>
+  <w:p>
+    <w:pPr>
+      <w:pStyle w:val="Piedepgina"/>
+    </w:pPr>
+  </w:p>
+</w:ftr>
+</file>
+
 <file path=word/footnotes.xml><?xml version="1.0" encoding="utf-8"?>
-<w:footnotes xmlns:wpc="http://schemas.microsoft.com/office/word/2010/wordprocessingCanvas" xmlns:cx="http://schemas.microsoft.com/office/drawing/2014/chartex" xmlns:cx1="http://schemas.microsoft.com/office/drawing/2015/9/8/chartex" xmlns:cx2="http://schemas.microsoft.com/office/drawing/2015/10/21/chartex" xmlns:cx3="http://schemas.microsoft.com/office/drawing/2016/5/9/chartex" xmlns:cx4="http://schemas.microsoft.com/office/drawing/2016/5/10/chartex" xmlns:cx5="http://schemas.microsoft.com/office/drawing/2016/5/11/chartex" xmlns:cx6="http://schemas.microsoft.com/office/drawing/2016/5/12/chartex" xmlns:cx7="http://schemas.microsoft.com/office/drawing/2016/5/13/chartex" xmlns:cx8="http://schemas.microsoft.com/office/drawing/2016/5/14/chartex" xmlns:mc="http://schemas.openxmlformats.org/markup-compatibility/2006" xmlns:aink="http://schemas.microsoft.com/office/drawing/2016/ink" xmlns:am3d="http://schemas.microsoft.com/office/drawing/2017/model3d" xmlns:o="urn:schemas-microsoft-com:office:office" xmlns:oel="http://schemas.microsoft.com/office/2019/extlst" xmlns:r="http://schemas.openxmlformats.org/officeDocument/2006/relationships" xmlns:m="http://schemas.openxmlformats.org/officeDocument/2006/math" xmlns:v="urn:schemas-microsoft-com:vml" xmlns:wp14="http://schemas.microsoft.com/office/word/2010/wordprocessingDrawing" xmlns:wp="http://schemas.openxmlformats.org/drawingml/2006/wordprocessingDrawing" xmlns:w10="urn:schemas-microsoft-com:office:word" xmlns:w="http://schemas.openxmlformats.org/wordprocessingml/2006/main" xmlns:w14="http://schemas.microsoft.com/office/word/2010/wordml" xmlns:w15="http://schemas.microsoft.com/office/word/2012/wordml" xmlns:w16cex="http://schemas.microsoft.com/office/word/2018/wordml/cex" xmlns:w16cid="http://schemas.microsoft.com/office/word/2016/wordml/cid" xmlns:w16="http://schemas.microsoft.com/office/word/2018/wordml" xmlns:w16du="http://schemas.microsoft.com/office/word/2023/wordml/word16du" xmlns:w16sdtdh="http://schemas.microsoft.com/office/word/2020/wordml/sdtdatahash" xmlns:w16se="http://schemas.microsoft.com/office/word/2015/wordml/symex" xmlns:wpg="http://schemas.microsoft.com/office/word/2010/wordprocessingGroup" xmlns:wpi="http://schemas.microsoft.com/office/word/2010/wordprocessingInk" xmlns:wne="http://schemas.microsoft.com/office/word/2006/wordml" xmlns:wps="http://schemas.microsoft.com/office/word/2010/wordprocessingShape" mc:Ignorable="w14 w15 w16se w16cid w16 w16cex w16sdtdh w16du wp14">
+<w:footnotes xmlns:wpc="http://schemas.microsoft.com/office/word/2010/wordprocessingCanvas" xmlns:cx="http://schemas.microsoft.com/office/drawing/2014/chartex" xmlns:mc="http://schemas.openxmlformats.org/markup-compatibility/2006" xmlns:o="urn:schemas-microsoft-com:office:office" xmlns:r="http://schemas.openxmlformats.org/officeDocument/2006/relationships" xmlns:m="http://schemas.openxmlformats.org/officeDocument/2006/math" xmlns:v="urn:schemas-microsoft-com:vml" xmlns:wp14="http://schemas.microsoft.com/office/word/2010/wordprocessingDrawing" xmlns:wp="http://schemas.openxmlformats.org/drawingml/2006/wordprocessingDrawing" xmlns:w10="urn:schemas-microsoft-com:office:word" xmlns:w="http://schemas.openxmlformats.org/wordprocessingml/2006/main" xmlns:w14="http://schemas.microsoft.com/office/word/2010/wordml" xmlns:w15="http://schemas.microsoft.com/office/word/2012/wordml" xmlns:w16se="http://schemas.microsoft.com/office/word/2015/wordml/symex" xmlns:wpg="http://schemas.microsoft.com/office/word/2010/wordprocessingGroup" xmlns:wpi="http://schemas.microsoft.com/office/word/2010/wordprocessingInk" xmlns:wne="http://schemas.microsoft.com/office/word/2006/wordml" xmlns:wps="http://schemas.microsoft.com/office/word/2010/wordprocessingShape" mc:Ignorable="w14 w15 w16se wp14">
   <w:footnote w:type="separator" w:id="-1">
     <w:p>
       <w:pPr>
@@ -1522,7 +2297,7 @@
 </file>
 
 <file path=word/header1.xml><?xml version="1.0" encoding="utf-8"?>
-<w:hdr xmlns:wpc="http://schemas.microsoft.com/office/word/2010/wordprocessingCanvas" xmlns:cx="http://schemas.microsoft.com/office/drawing/2014/chartex" xmlns:cx1="http://schemas.microsoft.com/office/drawing/2015/9/8/chartex" xmlns:cx2="http://schemas.microsoft.com/office/drawing/2015/10/21/chartex" xmlns:cx3="http://schemas.microsoft.com/office/drawing/2016/5/9/chartex" xmlns:cx4="http://schemas.microsoft.com/office/drawing/2016/5/10/chartex" xmlns:cx5="http://schemas.microsoft.com/office/drawing/2016/5/11/chartex" xmlns:cx6="http://schemas.microsoft.com/office/drawing/2016/5/12/chartex" xmlns:cx7="http://schemas.microsoft.com/office/drawing/2016/5/13/chartex" xmlns:cx8="http://schemas.microsoft.com/office/drawing/2016/5/14/chartex" xmlns:mc="http://schemas.openxmlformats.org/markup-compatibility/2006" xmlns:aink="http://schemas.microsoft.com/office/drawing/2016/ink" xmlns:am3d="http://schemas.microsoft.com/office/drawing/2017/model3d" xmlns:o="urn:schemas-microsoft-com:office:office" xmlns:oel="http://schemas.microsoft.com/office/2019/extlst" xmlns:r="http://schemas.openxmlformats.org/officeDocument/2006/relationships" xmlns:m="http://schemas.openxmlformats.org/officeDocument/2006/math" xmlns:v="urn:schemas-microsoft-com:vml" xmlns:wp14="http://schemas.microsoft.com/office/word/2010/wordprocessingDrawing" xmlns:wp="http://schemas.openxmlformats.org/drawingml/2006/wordprocessingDrawing" xmlns:w10="urn:schemas-microsoft-com:office:word" xmlns:w="http://schemas.openxmlformats.org/wordprocessingml/2006/main" xmlns:w14="http://schemas.microsoft.com/office/word/2010/wordml" xmlns:w15="http://schemas.microsoft.com/office/word/2012/wordml" xmlns:w16cex="http://schemas.microsoft.com/office/word/2018/wordml/cex" xmlns:w16cid="http://schemas.microsoft.com/office/word/2016/wordml/cid" xmlns:w16="http://schemas.microsoft.com/office/word/2018/wordml" xmlns:w16du="http://schemas.microsoft.com/office/word/2023/wordml/word16du" xmlns:w16sdtdh="http://schemas.microsoft.com/office/word/2020/wordml/sdtdatahash" xmlns:w16se="http://schemas.microsoft.com/office/word/2015/wordml/symex" xmlns:wpg="http://schemas.microsoft.com/office/word/2010/wordprocessingGroup" xmlns:wpi="http://schemas.microsoft.com/office/word/2010/wordprocessingInk" xmlns:wne="http://schemas.microsoft.com/office/word/2006/wordml" xmlns:wps="http://schemas.microsoft.com/office/word/2010/wordprocessingShape" mc:Ignorable="w14 w15 w16se w16cid w16 w16cex w16sdtdh w16du wp14">
+<w:hdr xmlns:wpc="http://schemas.microsoft.com/office/word/2010/wordprocessingCanvas" xmlns:cx="http://schemas.microsoft.com/office/drawing/2014/chartex" xmlns:mc="http://schemas.openxmlformats.org/markup-compatibility/2006" xmlns:o="urn:schemas-microsoft-com:office:office" xmlns:r="http://schemas.openxmlformats.org/officeDocument/2006/relationships" xmlns:m="http://schemas.openxmlformats.org/officeDocument/2006/math" xmlns:v="urn:schemas-microsoft-com:vml" xmlns:wp14="http://schemas.microsoft.com/office/word/2010/wordprocessingDrawing" xmlns:wp="http://schemas.openxmlformats.org/drawingml/2006/wordprocessingDrawing" xmlns:w10="urn:schemas-microsoft-com:office:word" xmlns:w="http://schemas.openxmlformats.org/wordprocessingml/2006/main" xmlns:w14="http://schemas.microsoft.com/office/word/2010/wordml" xmlns:w15="http://schemas.microsoft.com/office/word/2012/wordml" xmlns:w16se="http://schemas.microsoft.com/office/word/2015/wordml/symex" xmlns:wpg="http://schemas.microsoft.com/office/word/2010/wordprocessingGroup" xmlns:wpi="http://schemas.microsoft.com/office/word/2010/wordprocessingInk" xmlns:wne="http://schemas.microsoft.com/office/word/2006/wordml" xmlns:wps="http://schemas.microsoft.com/office/word/2010/wordprocessingShape" mc:Ignorable="w14 w15 w16se wp14">
   <w:p>
     <w:pPr>
       <w:pStyle w:val="Encabezado"/>
@@ -1536,6 +2311,126 @@
     <w:r>
       <w:rPr>
         <w:noProof/>
+        <w:lang w:val="en-US"/>
+      </w:rPr>
+      <w:drawing>
+        <wp:anchor distT="114300" distB="114300" distL="114300" distR="114300" simplePos="0" relativeHeight="251663360" behindDoc="0" locked="0" layoutInCell="1" hidden="0" allowOverlap="1" wp14:anchorId="6665E1C3" wp14:editId="6D92E15C">
+          <wp:simplePos x="0" y="0"/>
+          <wp:positionH relativeFrom="column">
+            <wp:posOffset>-172543</wp:posOffset>
+          </wp:positionH>
+          <wp:positionV relativeFrom="paragraph">
+            <wp:posOffset>-46762</wp:posOffset>
+          </wp:positionV>
+          <wp:extent cx="402478" cy="402478"/>
+          <wp:effectExtent l="0" t="0" r="0" b="0"/>
+          <wp:wrapNone/>
+          <wp:docPr id="7" name="Imagen 7"/>
+          <wp:cNvGraphicFramePr/>
+          <a:graphic xmlns:a="http://schemas.openxmlformats.org/drawingml/2006/main">
+            <a:graphicData uri="http://schemas.openxmlformats.org/drawingml/2006/picture">
+              <pic:pic xmlns:pic="http://schemas.openxmlformats.org/drawingml/2006/picture">
+                <pic:nvPicPr>
+                  <pic:cNvPr id="0" name="image1.png"/>
+                  <pic:cNvPicPr preferRelativeResize="0"/>
+                </pic:nvPicPr>
+                <pic:blipFill>
+                  <a:blip r:embed="rId1"/>
+                  <a:srcRect/>
+                  <a:stretch>
+                    <a:fillRect/>
+                  </a:stretch>
+                </pic:blipFill>
+                <pic:spPr>
+                  <a:xfrm>
+                    <a:off x="0" y="0"/>
+                    <a:ext cx="402478" cy="402478"/>
+                  </a:xfrm>
+                  <a:prstGeom prst="rect">
+                    <a:avLst/>
+                  </a:prstGeom>
+                  <a:ln/>
+                </pic:spPr>
+              </pic:pic>
+            </a:graphicData>
+          </a:graphic>
+          <wp14:sizeRelH relativeFrom="margin">
+            <wp14:pctWidth>0</wp14:pctWidth>
+          </wp14:sizeRelH>
+          <wp14:sizeRelV relativeFrom="margin">
+            <wp14:pctHeight>0</wp14:pctHeight>
+          </wp14:sizeRelV>
+        </wp:anchor>
+      </w:drawing>
+    </w:r>
+    <w:r>
+      <w:t xml:space="preserve">          </w:t>
+    </w:r>
+    <w:r>
+      <w:rPr>
+        <w:b/>
+        <w:lang w:val="es"/>
+      </w:rPr>
+      <w:t>Universidad Tecnológica Nacional- Facultad Regional Córdoba</w:t>
+    </w:r>
+    <w:r>
+      <w:rPr>
+        <w:b/>
+        <w:lang w:val="es"/>
+      </w:rPr>
+      <w:t xml:space="preserve"> </w:t>
+    </w:r>
+    <w:r>
+      <w:rPr>
+        <w:b/>
+        <w:lang w:val="es"/>
+      </w:rPr>
+      <w:br/>
+    </w:r>
+    <w:r>
+      <w:rPr>
+        <w:bCs/>
+        <w:i/>
+        <w:iCs/>
+        <w:lang w:val="es"/>
+      </w:rPr>
+      <w:t xml:space="preserve">         </w:t>
+    </w:r>
+    <w:r>
+      <w:rPr>
+        <w:bCs/>
+        <w:i/>
+        <w:iCs/>
+        <w:u w:val="single"/>
+        <w:lang w:val="es"/>
+      </w:rPr>
+      <w:t xml:space="preserve"> Ingeniería y Calidad de Software</w:t>
+    </w:r>
+  </w:p>
+  <w:p>
+    <w:pPr>
+      <w:pStyle w:val="Encabezado"/>
+    </w:pPr>
+  </w:p>
+</w:hdr>
+</file>
+
+<file path=word/header2.xml><?xml version="1.0" encoding="utf-8"?>
+<w:hdr xmlns:wpc="http://schemas.microsoft.com/office/word/2010/wordprocessingCanvas" xmlns:cx="http://schemas.microsoft.com/office/drawing/2014/chartex" xmlns:mc="http://schemas.openxmlformats.org/markup-compatibility/2006" xmlns:o="urn:schemas-microsoft-com:office:office" xmlns:r="http://schemas.openxmlformats.org/officeDocument/2006/relationships" xmlns:m="http://schemas.openxmlformats.org/officeDocument/2006/math" xmlns:v="urn:schemas-microsoft-com:vml" xmlns:wp14="http://schemas.microsoft.com/office/word/2010/wordprocessingDrawing" xmlns:wp="http://schemas.openxmlformats.org/drawingml/2006/wordprocessingDrawing" xmlns:w10="urn:schemas-microsoft-com:office:word" xmlns:w="http://schemas.openxmlformats.org/wordprocessingml/2006/main" xmlns:w14="http://schemas.microsoft.com/office/word/2010/wordml" xmlns:w15="http://schemas.microsoft.com/office/word/2012/wordml" xmlns:w16se="http://schemas.microsoft.com/office/word/2015/wordml/symex" xmlns:wpg="http://schemas.microsoft.com/office/word/2010/wordprocessingGroup" xmlns:wpi="http://schemas.microsoft.com/office/word/2010/wordprocessingInk" xmlns:wne="http://schemas.microsoft.com/office/word/2006/wordml" xmlns:wps="http://schemas.microsoft.com/office/word/2010/wordprocessingShape" mc:Ignorable="w14 w15 w16se wp14">
+  <w:p>
+    <w:pPr>
+      <w:pStyle w:val="Encabezado"/>
+      <w:rPr>
+        <w:bCs/>
+        <w:i/>
+        <w:iCs/>
+        <w:u w:val="single"/>
+      </w:rPr>
+    </w:pPr>
+    <w:r>
+      <w:rPr>
+        <w:noProof/>
+        <w:lang w:val="en-US"/>
       </w:rPr>
       <w:drawing>
         <wp:anchor distT="114300" distB="114300" distL="114300" distR="114300" simplePos="0" relativeHeight="251661312" behindDoc="0" locked="0" layoutInCell="1" hidden="0" allowOverlap="1" wp14:anchorId="5CE7E105" wp14:editId="51204A7F">
@@ -1635,8 +2530,120 @@
 </file>
 
 <file path=word/numbering.xml><?xml version="1.0" encoding="utf-8"?>
-<w:numbering xmlns:wpc="http://schemas.microsoft.com/office/word/2010/wordprocessingCanvas" xmlns:cx="http://schemas.microsoft.com/office/drawing/2014/chartex" xmlns:cx1="http://schemas.microsoft.com/office/drawing/2015/9/8/chartex" xmlns:cx2="http://schemas.microsoft.com/office/drawing/2015/10/21/chartex" xmlns:cx3="http://schemas.microsoft.com/office/drawing/2016/5/9/chartex" xmlns:cx4="http://schemas.microsoft.com/office/drawing/2016/5/10/chartex" xmlns:cx5="http://schemas.microsoft.com/office/drawing/2016/5/11/chartex" xmlns:cx6="http://schemas.microsoft.com/office/drawing/2016/5/12/chartex" xmlns:cx7="http://schemas.microsoft.com/office/drawing/2016/5/13/chartex" xmlns:cx8="http://schemas.microsoft.com/office/drawing/2016/5/14/chartex" xmlns:mc="http://schemas.openxmlformats.org/markup-compatibility/2006" xmlns:aink="http://schemas.microsoft.com/office/drawing/2016/ink" xmlns:am3d="http://schemas.microsoft.com/office/drawing/2017/model3d" xmlns:o="urn:schemas-microsoft-com:office:office" xmlns:oel="http://schemas.microsoft.com/office/2019/extlst" xmlns:r="http://schemas.openxmlformats.org/officeDocument/2006/relationships" xmlns:m="http://schemas.openxmlformats.org/officeDocument/2006/math" xmlns:v="urn:schemas-microsoft-com:vml" xmlns:wp14="http://schemas.microsoft.com/office/word/2010/wordprocessingDrawing" xmlns:wp="http://schemas.openxmlformats.org/drawingml/2006/wordprocessingDrawing" xmlns:w10="urn:schemas-microsoft-com:office:word" xmlns:w="http://schemas.openxmlformats.org/wordprocessingml/2006/main" xmlns:w14="http://schemas.microsoft.com/office/word/2010/wordml" xmlns:w15="http://schemas.microsoft.com/office/word/2012/wordml" xmlns:w16cex="http://schemas.microsoft.com/office/word/2018/wordml/cex" xmlns:w16cid="http://schemas.microsoft.com/office/word/2016/wordml/cid" xmlns:w16="http://schemas.microsoft.com/office/word/2018/wordml" xmlns:w16du="http://schemas.microsoft.com/office/word/2023/wordml/word16du" xmlns:w16sdtdh="http://schemas.microsoft.com/office/word/2020/wordml/sdtdatahash" xmlns:w16se="http://schemas.microsoft.com/office/word/2015/wordml/symex" xmlns:wpg="http://schemas.microsoft.com/office/word/2010/wordprocessingGroup" xmlns:wpi="http://schemas.microsoft.com/office/word/2010/wordprocessingInk" xmlns:wne="http://schemas.microsoft.com/office/word/2006/wordml" xmlns:wps="http://schemas.microsoft.com/office/word/2010/wordprocessingShape" mc:Ignorable="w14 w15 w16se w16cid w16 w16cex w16sdtdh w16du wp14">
+<w:numbering xmlns:wpc="http://schemas.microsoft.com/office/word/2010/wordprocessingCanvas" xmlns:cx="http://schemas.microsoft.com/office/drawing/2014/chartex" xmlns:mc="http://schemas.openxmlformats.org/markup-compatibility/2006" xmlns:o="urn:schemas-microsoft-com:office:office" xmlns:r="http://schemas.openxmlformats.org/officeDocument/2006/relationships" xmlns:m="http://schemas.openxmlformats.org/officeDocument/2006/math" xmlns:v="urn:schemas-microsoft-com:vml" xmlns:wp14="http://schemas.microsoft.com/office/word/2010/wordprocessingDrawing" xmlns:wp="http://schemas.openxmlformats.org/drawingml/2006/wordprocessingDrawing" xmlns:w10="urn:schemas-microsoft-com:office:word" xmlns:w="http://schemas.openxmlformats.org/wordprocessingml/2006/main" xmlns:w14="http://schemas.microsoft.com/office/word/2010/wordml" xmlns:w15="http://schemas.microsoft.com/office/word/2012/wordml" xmlns:w16se="http://schemas.microsoft.com/office/word/2015/wordml/symex" xmlns:wpg="http://schemas.microsoft.com/office/word/2010/wordprocessingGroup" xmlns:wpi="http://schemas.microsoft.com/office/word/2010/wordprocessingInk" xmlns:wne="http://schemas.microsoft.com/office/word/2006/wordml" xmlns:wps="http://schemas.microsoft.com/office/word/2010/wordprocessingShape" mc:Ignorable="w14 w15 w16se wp14">
   <w:abstractNum w:abstractNumId="0" w15:restartNumberingAfterBreak="0">
+    <w:nsid w:val="0A72741C"/>
+    <w:multiLevelType w:val="hybridMultilevel"/>
+    <w:tmpl w:val="7A4AFBB6"/>
+    <w:lvl w:ilvl="0" w:tplc="82BAA7D8">
+      <w:numFmt w:val="bullet"/>
+      <w:lvlText w:val="-"/>
+      <w:lvlJc w:val="left"/>
+      <w:pPr>
+        <w:ind w:left="720" w:hanging="360"/>
+      </w:pPr>
+      <w:rPr>
+        <w:rFonts w:ascii="Calibri" w:eastAsiaTheme="minorHAnsi" w:hAnsi="Calibri" w:cs="Calibri" w:hint="default"/>
+      </w:rPr>
+    </w:lvl>
+    <w:lvl w:ilvl="1" w:tplc="04090003" w:tentative="1">
+      <w:start w:val="1"/>
+      <w:numFmt w:val="bullet"/>
+      <w:lvlText w:val="o"/>
+      <w:lvlJc w:val="left"/>
+      <w:pPr>
+        <w:ind w:left="1440" w:hanging="360"/>
+      </w:pPr>
+      <w:rPr>
+        <w:rFonts w:ascii="Courier New" w:hAnsi="Courier New" w:cs="Courier New" w:hint="default"/>
+      </w:rPr>
+    </w:lvl>
+    <w:lvl w:ilvl="2" w:tplc="04090005" w:tentative="1">
+      <w:start w:val="1"/>
+      <w:numFmt w:val="bullet"/>
+      <w:lvlText w:val=""/>
+      <w:lvlJc w:val="left"/>
+      <w:pPr>
+        <w:ind w:left="2160" w:hanging="360"/>
+      </w:pPr>
+      <w:rPr>
+        <w:rFonts w:ascii="Wingdings" w:hAnsi="Wingdings" w:hint="default"/>
+      </w:rPr>
+    </w:lvl>
+    <w:lvl w:ilvl="3" w:tplc="04090001" w:tentative="1">
+      <w:start w:val="1"/>
+      <w:numFmt w:val="bullet"/>
+      <w:lvlText w:val=""/>
+      <w:lvlJc w:val="left"/>
+      <w:pPr>
+        <w:ind w:left="2880" w:hanging="360"/>
+      </w:pPr>
+      <w:rPr>
+        <w:rFonts w:ascii="Symbol" w:hAnsi="Symbol" w:hint="default"/>
+      </w:rPr>
+    </w:lvl>
+    <w:lvl w:ilvl="4" w:tplc="04090003" w:tentative="1">
+      <w:start w:val="1"/>
+      <w:numFmt w:val="bullet"/>
+      <w:lvlText w:val="o"/>
+      <w:lvlJc w:val="left"/>
+      <w:pPr>
+        <w:ind w:left="3600" w:hanging="360"/>
+      </w:pPr>
+      <w:rPr>
+        <w:rFonts w:ascii="Courier New" w:hAnsi="Courier New" w:cs="Courier New" w:hint="default"/>
+      </w:rPr>
+    </w:lvl>
+    <w:lvl w:ilvl="5" w:tplc="04090005" w:tentative="1">
+      <w:start w:val="1"/>
+      <w:numFmt w:val="bullet"/>
+      <w:lvlText w:val=""/>
+      <w:lvlJc w:val="left"/>
+      <w:pPr>
+        <w:ind w:left="4320" w:hanging="360"/>
+      </w:pPr>
+      <w:rPr>
+        <w:rFonts w:ascii="Wingdings" w:hAnsi="Wingdings" w:hint="default"/>
+      </w:rPr>
+    </w:lvl>
+    <w:lvl w:ilvl="6" w:tplc="04090001" w:tentative="1">
+      <w:start w:val="1"/>
+      <w:numFmt w:val="bullet"/>
+      <w:lvlText w:val=""/>
+      <w:lvlJc w:val="left"/>
+      <w:pPr>
+        <w:ind w:left="5040" w:hanging="360"/>
+      </w:pPr>
+      <w:rPr>
+        <w:rFonts w:ascii="Symbol" w:hAnsi="Symbol" w:hint="default"/>
+      </w:rPr>
+    </w:lvl>
+    <w:lvl w:ilvl="7" w:tplc="04090003" w:tentative="1">
+      <w:start w:val="1"/>
+      <w:numFmt w:val="bullet"/>
+      <w:lvlText w:val="o"/>
+      <w:lvlJc w:val="left"/>
+      <w:pPr>
+        <w:ind w:left="5760" w:hanging="360"/>
+      </w:pPr>
+      <w:rPr>
+        <w:rFonts w:ascii="Courier New" w:hAnsi="Courier New" w:cs="Courier New" w:hint="default"/>
+      </w:rPr>
+    </w:lvl>
+    <w:lvl w:ilvl="8" w:tplc="04090005" w:tentative="1">
+      <w:start w:val="1"/>
+      <w:numFmt w:val="bullet"/>
+      <w:lvlText w:val=""/>
+      <w:lvlJc w:val="left"/>
+      <w:pPr>
+        <w:ind w:left="6480" w:hanging="360"/>
+      </w:pPr>
+      <w:rPr>
+        <w:rFonts w:ascii="Wingdings" w:hAnsi="Wingdings" w:hint="default"/>
+      </w:rPr>
+    </w:lvl>
+  </w:abstractNum>
+  <w:abstractNum w:abstractNumId="1" w15:restartNumberingAfterBreak="0">
     <w:nsid w:val="17E56D65"/>
     <w:multiLevelType w:val="hybridMultilevel"/>
     <w:tmpl w:val="1A16072A"/>
@@ -1749,7 +2756,96 @@
       </w:rPr>
     </w:lvl>
   </w:abstractNum>
-  <w:abstractNum w:abstractNumId="1" w15:restartNumberingAfterBreak="0">
+  <w:abstractNum w:abstractNumId="2" w15:restartNumberingAfterBreak="0">
+    <w:nsid w:val="22263AC3"/>
+    <w:multiLevelType w:val="hybridMultilevel"/>
+    <w:tmpl w:val="1F56A146"/>
+    <w:lvl w:ilvl="0" w:tplc="04090011">
+      <w:start w:val="1"/>
+      <w:numFmt w:val="decimal"/>
+      <w:lvlText w:val="%1)"/>
+      <w:lvlJc w:val="left"/>
+      <w:pPr>
+        <w:ind w:left="720" w:hanging="360"/>
+      </w:pPr>
+      <w:rPr>
+        <w:rFonts w:hint="default"/>
+      </w:rPr>
+    </w:lvl>
+    <w:lvl w:ilvl="1" w:tplc="04090019" w:tentative="1">
+      <w:start w:val="1"/>
+      <w:numFmt w:val="lowerLetter"/>
+      <w:lvlText w:val="%2."/>
+      <w:lvlJc w:val="left"/>
+      <w:pPr>
+        <w:ind w:left="1440" w:hanging="360"/>
+      </w:pPr>
+    </w:lvl>
+    <w:lvl w:ilvl="2" w:tplc="0409001B" w:tentative="1">
+      <w:start w:val="1"/>
+      <w:numFmt w:val="lowerRoman"/>
+      <w:lvlText w:val="%3."/>
+      <w:lvlJc w:val="right"/>
+      <w:pPr>
+        <w:ind w:left="2160" w:hanging="180"/>
+      </w:pPr>
+    </w:lvl>
+    <w:lvl w:ilvl="3" w:tplc="0409000F" w:tentative="1">
+      <w:start w:val="1"/>
+      <w:numFmt w:val="decimal"/>
+      <w:lvlText w:val="%4."/>
+      <w:lvlJc w:val="left"/>
+      <w:pPr>
+        <w:ind w:left="2880" w:hanging="360"/>
+      </w:pPr>
+    </w:lvl>
+    <w:lvl w:ilvl="4" w:tplc="04090019" w:tentative="1">
+      <w:start w:val="1"/>
+      <w:numFmt w:val="lowerLetter"/>
+      <w:lvlText w:val="%5."/>
+      <w:lvlJc w:val="left"/>
+      <w:pPr>
+        <w:ind w:left="3600" w:hanging="360"/>
+      </w:pPr>
+    </w:lvl>
+    <w:lvl w:ilvl="5" w:tplc="0409001B" w:tentative="1">
+      <w:start w:val="1"/>
+      <w:numFmt w:val="lowerRoman"/>
+      <w:lvlText w:val="%6."/>
+      <w:lvlJc w:val="right"/>
+      <w:pPr>
+        <w:ind w:left="4320" w:hanging="180"/>
+      </w:pPr>
+    </w:lvl>
+    <w:lvl w:ilvl="6" w:tplc="0409000F" w:tentative="1">
+      <w:start w:val="1"/>
+      <w:numFmt w:val="decimal"/>
+      <w:lvlText w:val="%7."/>
+      <w:lvlJc w:val="left"/>
+      <w:pPr>
+        <w:ind w:left="5040" w:hanging="360"/>
+      </w:pPr>
+    </w:lvl>
+    <w:lvl w:ilvl="7" w:tplc="04090019" w:tentative="1">
+      <w:start w:val="1"/>
+      <w:numFmt w:val="lowerLetter"/>
+      <w:lvlText w:val="%8."/>
+      <w:lvlJc w:val="left"/>
+      <w:pPr>
+        <w:ind w:left="5760" w:hanging="360"/>
+      </w:pPr>
+    </w:lvl>
+    <w:lvl w:ilvl="8" w:tplc="0409001B" w:tentative="1">
+      <w:start w:val="1"/>
+      <w:numFmt w:val="lowerRoman"/>
+      <w:lvlText w:val="%9."/>
+      <w:lvlJc w:val="right"/>
+      <w:pPr>
+        <w:ind w:left="6480" w:hanging="180"/>
+      </w:pPr>
+    </w:lvl>
+  </w:abstractNum>
+  <w:abstractNum w:abstractNumId="3" w15:restartNumberingAfterBreak="0">
     <w:nsid w:val="333E12F9"/>
     <w:multiLevelType w:val="hybridMultilevel"/>
     <w:tmpl w:val="34506818"/>
@@ -1862,7 +2958,7 @@
       </w:rPr>
     </w:lvl>
   </w:abstractNum>
-  <w:abstractNum w:abstractNumId="2" w15:restartNumberingAfterBreak="0">
+  <w:abstractNum w:abstractNumId="4" w15:restartNumberingAfterBreak="0">
     <w:nsid w:val="37E2105A"/>
     <w:multiLevelType w:val="hybridMultilevel"/>
     <w:tmpl w:val="F9E0A20E"/>
@@ -1975,7 +3071,7 @@
       </w:rPr>
     </w:lvl>
   </w:abstractNum>
-  <w:abstractNum w:abstractNumId="3" w15:restartNumberingAfterBreak="0">
+  <w:abstractNum w:abstractNumId="5" w15:restartNumberingAfterBreak="0">
     <w:nsid w:val="41B924EE"/>
     <w:multiLevelType w:val="hybridMultilevel"/>
     <w:tmpl w:val="D46497F2"/>
@@ -2088,23 +3184,29 @@
       </w:rPr>
     </w:lvl>
   </w:abstractNum>
-  <w:num w:numId="1" w16cid:durableId="438717408">
+  <w:num w:numId="1">
+    <w:abstractNumId w:val="1"/>
+  </w:num>
+  <w:num w:numId="2">
+    <w:abstractNumId w:val="5"/>
+  </w:num>
+  <w:num w:numId="3">
+    <w:abstractNumId w:val="4"/>
+  </w:num>
+  <w:num w:numId="4">
+    <w:abstractNumId w:val="3"/>
+  </w:num>
+  <w:num w:numId="5">
     <w:abstractNumId w:val="0"/>
   </w:num>
-  <w:num w:numId="2" w16cid:durableId="1237320588">
-    <w:abstractNumId w:val="3"/>
-  </w:num>
-  <w:num w:numId="3" w16cid:durableId="1823887519">
+  <w:num w:numId="6">
     <w:abstractNumId w:val="2"/>
-  </w:num>
-  <w:num w:numId="4" w16cid:durableId="1963149778">
-    <w:abstractNumId w:val="1"/>
   </w:num>
 </w:numbering>
 </file>
 
 <file path=word/styles.xml><?xml version="1.0" encoding="utf-8"?>
-<w:styles xmlns:mc="http://schemas.openxmlformats.org/markup-compatibility/2006" xmlns:r="http://schemas.openxmlformats.org/officeDocument/2006/relationships" xmlns:w="http://schemas.openxmlformats.org/wordprocessingml/2006/main" xmlns:w14="http://schemas.microsoft.com/office/word/2010/wordml" xmlns:w15="http://schemas.microsoft.com/office/word/2012/wordml" xmlns:w16cex="http://schemas.microsoft.com/office/word/2018/wordml/cex" xmlns:w16cid="http://schemas.microsoft.com/office/word/2016/wordml/cid" xmlns:w16="http://schemas.microsoft.com/office/word/2018/wordml" xmlns:w16du="http://schemas.microsoft.com/office/word/2023/wordml/word16du" xmlns:w16sdtdh="http://schemas.microsoft.com/office/word/2020/wordml/sdtdatahash" xmlns:w16se="http://schemas.microsoft.com/office/word/2015/wordml/symex" mc:Ignorable="w14 w15 w16se w16cid w16 w16cex w16sdtdh w16du">
+<w:styles xmlns:mc="http://schemas.openxmlformats.org/markup-compatibility/2006" xmlns:r="http://schemas.openxmlformats.org/officeDocument/2006/relationships" xmlns:w="http://schemas.openxmlformats.org/wordprocessingml/2006/main" xmlns:w14="http://schemas.microsoft.com/office/word/2010/wordml" xmlns:w15="http://schemas.microsoft.com/office/word/2012/wordml" xmlns:w16se="http://schemas.microsoft.com/office/word/2015/wordml/symex" mc:Ignorable="w14 w15 w16se">
   <w:docDefaults>
     <w:rPrDefault>
       <w:rPr>
@@ -2122,7 +3224,7 @@
       </w:pPr>
     </w:pPrDefault>
   </w:docDefaults>
-  <w:latentStyles w:defLockedState="0" w:defUIPriority="99" w:defSemiHidden="0" w:defUnhideWhenUsed="0" w:defQFormat="0" w:count="376">
+  <w:latentStyles w:defLockedState="0" w:defUIPriority="99" w:defSemiHidden="0" w:defUnhideWhenUsed="0" w:defQFormat="0" w:count="371">
     <w:lsdException w:name="Normal" w:uiPriority="0" w:qFormat="1"/>
     <w:lsdException w:name="heading 1" w:uiPriority="9" w:qFormat="1"/>
     <w:lsdException w:name="heading 2" w:semiHidden="1" w:uiPriority="9" w:unhideWhenUsed="1" w:qFormat="1"/>
@@ -2494,11 +3596,6 @@
     <w:lsdException w:name="List Table 5 Dark Accent 6" w:uiPriority="50"/>
     <w:lsdException w:name="List Table 6 Colorful Accent 6" w:uiPriority="51"/>
     <w:lsdException w:name="List Table 7 Colorful Accent 6" w:uiPriority="52"/>
-    <w:lsdException w:name="Mention" w:semiHidden="1" w:unhideWhenUsed="1"/>
-    <w:lsdException w:name="Smart Hyperlink" w:semiHidden="1" w:unhideWhenUsed="1"/>
-    <w:lsdException w:name="Hashtag" w:semiHidden="1" w:unhideWhenUsed="1"/>
-    <w:lsdException w:name="Unresolved Mention" w:semiHidden="1" w:unhideWhenUsed="1"/>
-    <w:lsdException w:name="Smart Link" w:semiHidden="1" w:unhideWhenUsed="1"/>
   </w:latentStyles>
   <w:style w:type="paragraph" w:default="1" w:styleId="Normal">
     <w:name w:val="Normal"/>
@@ -2528,6 +3625,7 @@
   <w:style w:type="character" w:default="1" w:styleId="Fuentedeprrafopredeter">
     <w:name w:val="Default Paragraph Font"/>
     <w:uiPriority w:val="1"/>
+    <w:semiHidden/>
     <w:unhideWhenUsed/>
   </w:style>
   <w:style w:type="table" w:default="1" w:styleId="Tablanormal">
@@ -2619,7 +3717,651 @@
       <w:szCs w:val="32"/>
     </w:rPr>
   </w:style>
+  <w:style w:type="paragraph" w:styleId="Ttulo">
+    <w:name w:val="Title"/>
+    <w:basedOn w:val="Normal"/>
+    <w:next w:val="Normal"/>
+    <w:link w:val="TtuloCar"/>
+    <w:uiPriority w:val="10"/>
+    <w:qFormat/>
+    <w:rsid w:val="00A6145C"/>
+    <w:pPr>
+      <w:spacing w:after="0" w:line="240" w:lineRule="auto"/>
+      <w:contextualSpacing/>
+    </w:pPr>
+    <w:rPr>
+      <w:rFonts w:asciiTheme="majorHAnsi" w:eastAsiaTheme="majorEastAsia" w:hAnsiTheme="majorHAnsi" w:cstheme="majorBidi"/>
+      <w:spacing w:val="-10"/>
+      <w:kern w:val="28"/>
+      <w:sz w:val="56"/>
+      <w:szCs w:val="56"/>
+    </w:rPr>
+  </w:style>
+  <w:style w:type="character" w:customStyle="1" w:styleId="TtuloCar">
+    <w:name w:val="Título Car"/>
+    <w:basedOn w:val="Fuentedeprrafopredeter"/>
+    <w:link w:val="Ttulo"/>
+    <w:uiPriority w:val="10"/>
+    <w:rsid w:val="00A6145C"/>
+    <w:rPr>
+      <w:rFonts w:asciiTheme="majorHAnsi" w:eastAsiaTheme="majorEastAsia" w:hAnsiTheme="majorHAnsi" w:cstheme="majorBidi"/>
+      <w:spacing w:val="-10"/>
+      <w:kern w:val="28"/>
+      <w:sz w:val="56"/>
+      <w:szCs w:val="56"/>
+    </w:rPr>
+  </w:style>
+  <w:style w:type="paragraph" w:styleId="TtuloTDC">
+    <w:name w:val="TOC Heading"/>
+    <w:basedOn w:val="Ttulo1"/>
+    <w:next w:val="Normal"/>
+    <w:uiPriority w:val="39"/>
+    <w:unhideWhenUsed/>
+    <w:qFormat/>
+    <w:rsid w:val="00F23708"/>
+    <w:pPr>
+      <w:outlineLvl w:val="9"/>
+    </w:pPr>
+    <w:rPr>
+      <w:kern w:val="0"/>
+      <w:lang w:val="en-US"/>
+      <w14:ligatures w14:val="none"/>
+    </w:rPr>
+  </w:style>
+  <w:style w:type="paragraph" w:styleId="TDC1">
+    <w:name w:val="toc 1"/>
+    <w:basedOn w:val="Normal"/>
+    <w:next w:val="Normal"/>
+    <w:autoRedefine/>
+    <w:uiPriority w:val="39"/>
+    <w:unhideWhenUsed/>
+    <w:rsid w:val="00F23708"/>
+    <w:pPr>
+      <w:spacing w:after="100"/>
+    </w:pPr>
+  </w:style>
+  <w:style w:type="character" w:styleId="Hipervnculo">
+    <w:name w:val="Hyperlink"/>
+    <w:basedOn w:val="Fuentedeprrafopredeter"/>
+    <w:uiPriority w:val="99"/>
+    <w:unhideWhenUsed/>
+    <w:rsid w:val="00F23708"/>
+    <w:rPr>
+      <w:color w:val="0563C1" w:themeColor="hyperlink"/>
+      <w:u w:val="single"/>
+    </w:rPr>
+  </w:style>
+  <w:style w:type="paragraph" w:styleId="TDC2">
+    <w:name w:val="toc 2"/>
+    <w:basedOn w:val="Normal"/>
+    <w:next w:val="Normal"/>
+    <w:autoRedefine/>
+    <w:uiPriority w:val="39"/>
+    <w:unhideWhenUsed/>
+    <w:rsid w:val="00F23708"/>
+    <w:pPr>
+      <w:spacing w:after="100"/>
+      <w:ind w:left="220"/>
+    </w:pPr>
+    <w:rPr>
+      <w:rFonts w:eastAsiaTheme="minorEastAsia" w:cs="Times New Roman"/>
+      <w:kern w:val="0"/>
+      <w:lang w:val="en-US"/>
+      <w14:ligatures w14:val="none"/>
+    </w:rPr>
+  </w:style>
+  <w:style w:type="paragraph" w:styleId="TDC3">
+    <w:name w:val="toc 3"/>
+    <w:basedOn w:val="Normal"/>
+    <w:next w:val="Normal"/>
+    <w:autoRedefine/>
+    <w:uiPriority w:val="39"/>
+    <w:unhideWhenUsed/>
+    <w:rsid w:val="00F23708"/>
+    <w:pPr>
+      <w:spacing w:after="100"/>
+      <w:ind w:left="440"/>
+    </w:pPr>
+    <w:rPr>
+      <w:rFonts w:eastAsiaTheme="minorEastAsia" w:cs="Times New Roman"/>
+      <w:kern w:val="0"/>
+      <w:lang w:val="en-US"/>
+      <w14:ligatures w14:val="none"/>
+    </w:rPr>
+  </w:style>
 </w:styles>
+</file>
+
+<file path=word/glossary/document.xml><?xml version="1.0" encoding="utf-8"?>
+<w:glossaryDocument xmlns:wpc="http://schemas.microsoft.com/office/word/2010/wordprocessingCanvas" xmlns:cx="http://schemas.microsoft.com/office/drawing/2014/chartex" xmlns:mc="http://schemas.openxmlformats.org/markup-compatibility/2006" xmlns:o="urn:schemas-microsoft-com:office:office" xmlns:r="http://schemas.openxmlformats.org/officeDocument/2006/relationships" xmlns:m="http://schemas.openxmlformats.org/officeDocument/2006/math" xmlns:v="urn:schemas-microsoft-com:vml" xmlns:wp14="http://schemas.microsoft.com/office/word/2010/wordprocessingDrawing" xmlns:wp="http://schemas.openxmlformats.org/drawingml/2006/wordprocessingDrawing" xmlns:w10="urn:schemas-microsoft-com:office:word" xmlns:w="http://schemas.openxmlformats.org/wordprocessingml/2006/main" xmlns:w14="http://schemas.microsoft.com/office/word/2010/wordml" xmlns:w15="http://schemas.microsoft.com/office/word/2012/wordml" xmlns:w16se="http://schemas.microsoft.com/office/word/2015/wordml/symex" xmlns:wpg="http://schemas.microsoft.com/office/word/2010/wordprocessingGroup" xmlns:wpi="http://schemas.microsoft.com/office/word/2010/wordprocessingInk" xmlns:wne="http://schemas.microsoft.com/office/word/2006/wordml" xmlns:wps="http://schemas.microsoft.com/office/word/2010/wordprocessingShape" mc:Ignorable="w14 w15 w16se wp14"/>
+</file>
+
+<file path=word/glossary/fontTable.xml><?xml version="1.0" encoding="utf-8"?>
+<w:fonts xmlns:mc="http://schemas.openxmlformats.org/markup-compatibility/2006" xmlns:r="http://schemas.openxmlformats.org/officeDocument/2006/relationships" xmlns:w="http://schemas.openxmlformats.org/wordprocessingml/2006/main" xmlns:w14="http://schemas.microsoft.com/office/word/2010/wordml" xmlns:w15="http://schemas.microsoft.com/office/word/2012/wordml" xmlns:w16se="http://schemas.microsoft.com/office/word/2015/wordml/symex" mc:Ignorable="w14 w15 w16se">
+  <w:font w:name="Calibri">
+    <w:panose1 w:val="020F0502020204030204"/>
+    <w:charset w:val="00"/>
+    <w:family w:val="swiss"/>
+    <w:pitch w:val="variable"/>
+    <w:sig w:usb0="E0002AFF" w:usb1="4000ACFF" w:usb2="00000001" w:usb3="00000000" w:csb0="000001FF" w:csb1="00000000"/>
+  </w:font>
+  <w:font w:name="Courier New">
+    <w:panose1 w:val="02070309020205020404"/>
+    <w:charset w:val="00"/>
+    <w:family w:val="modern"/>
+    <w:pitch w:val="fixed"/>
+    <w:sig w:usb0="E0002EFF" w:usb1="C0007843" w:usb2="00000009" w:usb3="00000000" w:csb0="000001FF" w:csb1="00000000"/>
+  </w:font>
+  <w:font w:name="Times New Roman">
+    <w:panose1 w:val="02020603050405020304"/>
+    <w:charset w:val="00"/>
+    <w:family w:val="roman"/>
+    <w:pitch w:val="variable"/>
+    <w:sig w:usb0="E0002AFF" w:usb1="C0007843" w:usb2="00000009" w:usb3="00000000" w:csb0="000001FF" w:csb1="00000000"/>
+  </w:font>
+  <w:font w:name="Wingdings">
+    <w:panose1 w:val="05000000000000000000"/>
+    <w:charset w:val="02"/>
+    <w:family w:val="auto"/>
+    <w:pitch w:val="variable"/>
+    <w:sig w:usb0="00000000" w:usb1="10000000" w:usb2="00000000" w:usb3="00000000" w:csb0="80000000" w:csb1="00000000"/>
+  </w:font>
+  <w:font w:name="Symbol">
+    <w:panose1 w:val="05050102010706020507"/>
+    <w:charset w:val="02"/>
+    <w:family w:val="roman"/>
+    <w:pitch w:val="variable"/>
+    <w:sig w:usb0="00000000" w:usb1="10000000" w:usb2="00000000" w:usb3="00000000" w:csb0="80000000" w:csb1="00000000"/>
+  </w:font>
+  <w:font w:name="Calibri Light">
+    <w:panose1 w:val="020F0302020204030204"/>
+    <w:charset w:val="00"/>
+    <w:family w:val="swiss"/>
+    <w:pitch w:val="variable"/>
+    <w:sig w:usb0="A0002AEF" w:usb1="4000207B" w:usb2="00000000" w:usb3="00000000" w:csb0="000001FF" w:csb1="00000000"/>
+  </w:font>
+</w:fonts>
+</file>
+
+<file path=word/glossary/settings.xml><?xml version="1.0" encoding="utf-8"?>
+<w:settings xmlns:mc="http://schemas.openxmlformats.org/markup-compatibility/2006" xmlns:o="urn:schemas-microsoft-com:office:office" xmlns:r="http://schemas.openxmlformats.org/officeDocument/2006/relationships" xmlns:m="http://schemas.openxmlformats.org/officeDocument/2006/math" xmlns:v="urn:schemas-microsoft-com:vml" xmlns:w10="urn:schemas-microsoft-com:office:word" xmlns:w="http://schemas.openxmlformats.org/wordprocessingml/2006/main" xmlns:w14="http://schemas.microsoft.com/office/word/2010/wordml" xmlns:w15="http://schemas.microsoft.com/office/word/2012/wordml" xmlns:w16se="http://schemas.microsoft.com/office/word/2015/wordml/symex" xmlns:sl="http://schemas.openxmlformats.org/schemaLibrary/2006/main" mc:Ignorable="w14 w15 w16se">
+  <w:view w:val="normal"/>
+  <w:defaultTabStop w:val="720"/>
+  <w:characterSpacingControl w:val="doNotCompress"/>
+  <w:compat>
+    <w:useFELayout/>
+    <w:compatSetting w:name="compatibilityMode" w:uri="http://schemas.microsoft.com/office/word" w:val="15"/>
+    <w:compatSetting w:name="overrideTableStyleFontSizeAndJustification" w:uri="http://schemas.microsoft.com/office/word" w:val="1"/>
+    <w:compatSetting w:name="enableOpenTypeFeatures" w:uri="http://schemas.microsoft.com/office/word" w:val="1"/>
+    <w:compatSetting w:name="doNotFlipMirrorIndents" w:uri="http://schemas.microsoft.com/office/word" w:val="1"/>
+    <w:compatSetting w:name="differentiateMultirowTableHeaders" w:uri="http://schemas.microsoft.com/office/word" w:val="1"/>
+  </w:compat>
+  <w:rsids>
+    <w:rsidRoot w:val="00D76757"/>
+    <w:rsid w:val="00D76757"/>
+  </w:rsids>
+  <m:mathPr>
+    <m:mathFont m:val="Cambria Math"/>
+    <m:brkBin m:val="before"/>
+    <m:brkBinSub m:val="--"/>
+    <m:smallFrac m:val="0"/>
+    <m:dispDef/>
+    <m:lMargin m:val="0"/>
+    <m:rMargin m:val="0"/>
+    <m:defJc m:val="centerGroup"/>
+    <m:wrapIndent m:val="1440"/>
+    <m:intLim m:val="subSup"/>
+    <m:naryLim m:val="undOvr"/>
+  </m:mathPr>
+  <w:themeFontLang w:val="en-US"/>
+  <w:clrSchemeMapping w:bg1="light1" w:t1="dark1" w:bg2="light2" w:t2="dark2" w:accent1="accent1" w:accent2="accent2" w:accent3="accent3" w:accent4="accent4" w:accent5="accent5" w:accent6="accent6" w:hyperlink="hyperlink" w:followedHyperlink="followedHyperlink"/>
+  <w:decimalSymbol w:val="."/>
+  <w:listSeparator w:val=","/>
+  <w15:chartTrackingRefBased/>
+</w:settings>
+</file>
+
+<file path=word/glossary/styles.xml><?xml version="1.0" encoding="utf-8"?>
+<w:styles xmlns:mc="http://schemas.openxmlformats.org/markup-compatibility/2006" xmlns:r="http://schemas.openxmlformats.org/officeDocument/2006/relationships" xmlns:w="http://schemas.openxmlformats.org/wordprocessingml/2006/main" xmlns:w14="http://schemas.microsoft.com/office/word/2010/wordml" xmlns:w15="http://schemas.microsoft.com/office/word/2012/wordml" xmlns:w16se="http://schemas.microsoft.com/office/word/2015/wordml/symex" mc:Ignorable="w14 w15 w16se">
+  <w:docDefaults>
+    <w:rPrDefault>
+      <w:rPr>
+        <w:rFonts w:asciiTheme="minorHAnsi" w:eastAsiaTheme="minorEastAsia" w:hAnsiTheme="minorHAnsi" w:cstheme="minorBidi"/>
+        <w:sz w:val="22"/>
+        <w:szCs w:val="22"/>
+        <w:lang w:val="en-US" w:eastAsia="en-US" w:bidi="ar-SA"/>
+      </w:rPr>
+    </w:rPrDefault>
+    <w:pPrDefault>
+      <w:pPr>
+        <w:spacing w:after="160" w:line="259" w:lineRule="auto"/>
+      </w:pPr>
+    </w:pPrDefault>
+  </w:docDefaults>
+  <w:latentStyles w:defLockedState="0" w:defUIPriority="99" w:defSemiHidden="0" w:defUnhideWhenUsed="0" w:defQFormat="0" w:count="371">
+    <w:lsdException w:name="Normal" w:uiPriority="0" w:qFormat="1"/>
+    <w:lsdException w:name="heading 1" w:uiPriority="9" w:qFormat="1"/>
+    <w:lsdException w:name="heading 2" w:semiHidden="1" w:uiPriority="9" w:unhideWhenUsed="1" w:qFormat="1"/>
+    <w:lsdException w:name="heading 3" w:semiHidden="1" w:uiPriority="9" w:unhideWhenUsed="1" w:qFormat="1"/>
+    <w:lsdException w:name="heading 4" w:semiHidden="1" w:uiPriority="9" w:unhideWhenUsed="1" w:qFormat="1"/>
+    <w:lsdException w:name="heading 5" w:semiHidden="1" w:uiPriority="9" w:unhideWhenUsed="1" w:qFormat="1"/>
+    <w:lsdException w:name="heading 6" w:semiHidden="1" w:uiPriority="9" w:unhideWhenUsed="1" w:qFormat="1"/>
+    <w:lsdException w:name="heading 7" w:semiHidden="1" w:uiPriority="9" w:unhideWhenUsed="1" w:qFormat="1"/>
+    <w:lsdException w:name="heading 8" w:semiHidden="1" w:uiPriority="9" w:unhideWhenUsed="1" w:qFormat="1"/>
+    <w:lsdException w:name="heading 9" w:semiHidden="1" w:uiPriority="9" w:unhideWhenUsed="1" w:qFormat="1"/>
+    <w:lsdException w:name="index 1" w:semiHidden="1" w:unhideWhenUsed="1"/>
+    <w:lsdException w:name="index 2" w:semiHidden="1" w:unhideWhenUsed="1"/>
+    <w:lsdException w:name="index 3" w:semiHidden="1" w:unhideWhenUsed="1"/>
+    <w:lsdException w:name="index 4" w:semiHidden="1" w:unhideWhenUsed="1"/>
+    <w:lsdException w:name="index 5" w:semiHidden="1" w:unhideWhenUsed="1"/>
+    <w:lsdException w:name="index 6" w:semiHidden="1" w:unhideWhenUsed="1"/>
+    <w:lsdException w:name="index 7" w:semiHidden="1" w:unhideWhenUsed="1"/>
+    <w:lsdException w:name="index 8" w:semiHidden="1" w:unhideWhenUsed="1"/>
+    <w:lsdException w:name="index 9" w:semiHidden="1" w:unhideWhenUsed="1"/>
+    <w:lsdException w:name="toc 1" w:semiHidden="1" w:uiPriority="39" w:unhideWhenUsed="1"/>
+    <w:lsdException w:name="toc 2" w:semiHidden="1" w:uiPriority="39" w:unhideWhenUsed="1"/>
+    <w:lsdException w:name="toc 3" w:semiHidden="1" w:uiPriority="39" w:unhideWhenUsed="1"/>
+    <w:lsdException w:name="toc 4" w:semiHidden="1" w:uiPriority="39" w:unhideWhenUsed="1"/>
+    <w:lsdException w:name="toc 5" w:semiHidden="1" w:uiPriority="39" w:unhideWhenUsed="1"/>
+    <w:lsdException w:name="toc 6" w:semiHidden="1" w:uiPriority="39" w:unhideWhenUsed="1"/>
+    <w:lsdException w:name="toc 7" w:semiHidden="1" w:uiPriority="39" w:unhideWhenUsed="1"/>
+    <w:lsdException w:name="toc 8" w:semiHidden="1" w:uiPriority="39" w:unhideWhenUsed="1"/>
+    <w:lsdException w:name="toc 9" w:semiHidden="1" w:uiPriority="39" w:unhideWhenUsed="1"/>
+    <w:lsdException w:name="Normal Indent" w:semiHidden="1" w:unhideWhenUsed="1"/>
+    <w:lsdException w:name="footnote text" w:semiHidden="1" w:unhideWhenUsed="1"/>
+    <w:lsdException w:name="annotation text" w:semiHidden="1" w:unhideWhenUsed="1"/>
+    <w:lsdException w:name="header" w:semiHidden="1" w:unhideWhenUsed="1"/>
+    <w:lsdException w:name="footer" w:semiHidden="1" w:unhideWhenUsed="1"/>
+    <w:lsdException w:name="index heading" w:semiHidden="1" w:unhideWhenUsed="1"/>
+    <w:lsdException w:name="caption" w:semiHidden="1" w:uiPriority="35" w:unhideWhenUsed="1" w:qFormat="1"/>
+    <w:lsdException w:name="table of figures" w:semiHidden="1" w:unhideWhenUsed="1"/>
+    <w:lsdException w:name="envelope address" w:semiHidden="1" w:unhideWhenUsed="1"/>
+    <w:lsdException w:name="envelope return" w:semiHidden="1" w:unhideWhenUsed="1"/>
+    <w:lsdException w:name="footnote reference" w:semiHidden="1" w:unhideWhenUsed="1"/>
+    <w:lsdException w:name="annotation reference" w:semiHidden="1" w:unhideWhenUsed="1"/>
+    <w:lsdException w:name="line number" w:semiHidden="1" w:unhideWhenUsed="1"/>
+    <w:lsdException w:name="page number" w:semiHidden="1" w:unhideWhenUsed="1"/>
+    <w:lsdException w:name="endnote reference" w:semiHidden="1" w:unhideWhenUsed="1"/>
+    <w:lsdException w:name="endnote text" w:semiHidden="1" w:unhideWhenUsed="1"/>
+    <w:lsdException w:name="table of authorities" w:semiHidden="1" w:unhideWhenUsed="1"/>
+    <w:lsdException w:name="macro" w:semiHidden="1" w:unhideWhenUsed="1"/>
+    <w:lsdException w:name="toa heading" w:semiHidden="1" w:unhideWhenUsed="1"/>
+    <w:lsdException w:name="List" w:semiHidden="1" w:unhideWhenUsed="1"/>
+    <w:lsdException w:name="List Bullet" w:semiHidden="1" w:unhideWhenUsed="1"/>
+    <w:lsdException w:name="List Number" w:semiHidden="1" w:unhideWhenUsed="1"/>
+    <w:lsdException w:name="List 2" w:semiHidden="1" w:unhideWhenUsed="1"/>
+    <w:lsdException w:name="List 3" w:semiHidden="1" w:unhideWhenUsed="1"/>
+    <w:lsdException w:name="List 4" w:semiHidden="1" w:unhideWhenUsed="1"/>
+    <w:lsdException w:name="List 5" w:semiHidden="1" w:unhideWhenUsed="1"/>
+    <w:lsdException w:name="List Bullet 2" w:semiHidden="1" w:unhideWhenUsed="1"/>
+    <w:lsdException w:name="List Bullet 3" w:semiHidden="1" w:unhideWhenUsed="1"/>
+    <w:lsdException w:name="List Bullet 4" w:semiHidden="1" w:unhideWhenUsed="1"/>
+    <w:lsdException w:name="List Bullet 5" w:semiHidden="1" w:unhideWhenUsed="1"/>
+    <w:lsdException w:name="List Number 2" w:semiHidden="1" w:unhideWhenUsed="1"/>
+    <w:lsdException w:name="List Number 3" w:semiHidden="1" w:unhideWhenUsed="1"/>
+    <w:lsdException w:name="List Number 4" w:semiHidden="1" w:unhideWhenUsed="1"/>
+    <w:lsdException w:name="List Number 5" w:semiHidden="1" w:unhideWhenUsed="1"/>
+    <w:lsdException w:name="Title" w:uiPriority="10" w:qFormat="1"/>
+    <w:lsdException w:name="Closing" w:semiHidden="1" w:unhideWhenUsed="1"/>
+    <w:lsdException w:name="Signature" w:semiHidden="1" w:unhideWhenUsed="1"/>
+    <w:lsdException w:name="Default Paragraph Font" w:semiHidden="1" w:uiPriority="1" w:unhideWhenUsed="1"/>
+    <w:lsdException w:name="Body Text" w:semiHidden="1" w:unhideWhenUsed="1"/>
+    <w:lsdException w:name="Body Text Indent" w:semiHidden="1" w:unhideWhenUsed="1"/>
+    <w:lsdException w:name="List Continue" w:semiHidden="1" w:unhideWhenUsed="1"/>
+    <w:lsdException w:name="List Continue 2" w:semiHidden="1" w:unhideWhenUsed="1"/>
+    <w:lsdException w:name="List Continue 3" w:semiHidden="1" w:unhideWhenUsed="1"/>
+    <w:lsdException w:name="List Continue 4" w:semiHidden="1" w:unhideWhenUsed="1"/>
+    <w:lsdException w:name="List Continue 5" w:semiHidden="1" w:unhideWhenUsed="1"/>
+    <w:lsdException w:name="Message Header" w:semiHidden="1" w:unhideWhenUsed="1"/>
+    <w:lsdException w:name="Subtitle" w:uiPriority="11" w:qFormat="1"/>
+    <w:lsdException w:name="Salutation" w:semiHidden="1" w:unhideWhenUsed="1"/>
+    <w:lsdException w:name="Date" w:semiHidden="1" w:unhideWhenUsed="1"/>
+    <w:lsdException w:name="Body Text First Indent" w:semiHidden="1" w:unhideWhenUsed="1"/>
+    <w:lsdException w:name="Body Text First Indent 2" w:semiHidden="1" w:unhideWhenUsed="1"/>
+    <w:lsdException w:name="Note Heading" w:semiHidden="1" w:unhideWhenUsed="1"/>
+    <w:lsdException w:name="Body Text 2" w:semiHidden="1" w:unhideWhenUsed="1"/>
+    <w:lsdException w:name="Body Text 3" w:semiHidden="1" w:unhideWhenUsed="1"/>
+    <w:lsdException w:name="Body Text Indent 2" w:semiHidden="1" w:unhideWhenUsed="1"/>
+    <w:lsdException w:name="Body Text Indent 3" w:semiHidden="1" w:unhideWhenUsed="1"/>
+    <w:lsdException w:name="Block Text" w:semiHidden="1" w:unhideWhenUsed="1"/>
+    <w:lsdException w:name="Hyperlink" w:semiHidden="1" w:unhideWhenUsed="1"/>
+    <w:lsdException w:name="FollowedHyperlink" w:semiHidden="1" w:unhideWhenUsed="1"/>
+    <w:lsdException w:name="Strong" w:uiPriority="22" w:qFormat="1"/>
+    <w:lsdException w:name="Emphasis" w:uiPriority="20" w:qFormat="1"/>
+    <w:lsdException w:name="Document Map" w:semiHidden="1" w:unhideWhenUsed="1"/>
+    <w:lsdException w:name="Plain Text" w:semiHidden="1" w:unhideWhenUsed="1"/>
+    <w:lsdException w:name="E-mail Signature" w:semiHidden="1" w:unhideWhenUsed="1"/>
+    <w:lsdException w:name="HTML Top of Form" w:semiHidden="1" w:unhideWhenUsed="1"/>
+    <w:lsdException w:name="HTML Bottom of Form" w:semiHidden="1" w:unhideWhenUsed="1"/>
+    <w:lsdException w:name="Normal (Web)" w:semiHidden="1" w:unhideWhenUsed="1"/>
+    <w:lsdException w:name="HTML Acronym" w:semiHidden="1" w:unhideWhenUsed="1"/>
+    <w:lsdException w:name="HTML Address" w:semiHidden="1" w:unhideWhenUsed="1"/>
+    <w:lsdException w:name="HTML Cite" w:semiHidden="1" w:unhideWhenUsed="1"/>
+    <w:lsdException w:name="HTML Code" w:semiHidden="1" w:unhideWhenUsed="1"/>
+    <w:lsdException w:name="HTML Definition" w:semiHidden="1" w:unhideWhenUsed="1"/>
+    <w:lsdException w:name="HTML Keyboard" w:semiHidden="1" w:unhideWhenUsed="1"/>
+    <w:lsdException w:name="HTML Preformatted" w:semiHidden="1" w:unhideWhenUsed="1"/>
+    <w:lsdException w:name="HTML Sample" w:semiHidden="1" w:unhideWhenUsed="1"/>
+    <w:lsdException w:name="HTML Typewriter" w:semiHidden="1" w:unhideWhenUsed="1"/>
+    <w:lsdException w:name="HTML Variable" w:semiHidden="1" w:unhideWhenUsed="1"/>
+    <w:lsdException w:name="Normal Table" w:semiHidden="1" w:unhideWhenUsed="1"/>
+    <w:lsdException w:name="annotation subject" w:semiHidden="1" w:unhideWhenUsed="1"/>
+    <w:lsdException w:name="No List" w:semiHidden="1" w:unhideWhenUsed="1"/>
+    <w:lsdException w:name="Outline List 1" w:semiHidden="1" w:unhideWhenUsed="1"/>
+    <w:lsdException w:name="Outline List 2" w:semiHidden="1" w:unhideWhenUsed="1"/>
+    <w:lsdException w:name="Outline List 3" w:semiHidden="1" w:unhideWhenUsed="1"/>
+    <w:lsdException w:name="Table Simple 1" w:semiHidden="1" w:unhideWhenUsed="1"/>
+    <w:lsdException w:name="Table Simple 2" w:semiHidden="1" w:unhideWhenUsed="1"/>
+    <w:lsdException w:name="Table Simple 3" w:semiHidden="1" w:unhideWhenUsed="1"/>
+    <w:lsdException w:name="Table Classic 1" w:semiHidden="1" w:unhideWhenUsed="1"/>
+    <w:lsdException w:name="Table Classic 2" w:semiHidden="1" w:unhideWhenUsed="1"/>
+    <w:lsdException w:name="Table Classic 3" w:semiHidden="1" w:unhideWhenUsed="1"/>
+    <w:lsdException w:name="Table Classic 4" w:semiHidden="1" w:unhideWhenUsed="1"/>
+    <w:lsdException w:name="Table Colorful 1" w:semiHidden="1" w:unhideWhenUsed="1"/>
+    <w:lsdException w:name="Table Colorful 2" w:semiHidden="1" w:unhideWhenUsed="1"/>
+    <w:lsdException w:name="Table Colorful 3" w:semiHidden="1" w:unhideWhenUsed="1"/>
+    <w:lsdException w:name="Table Columns 1" w:semiHidden="1" w:unhideWhenUsed="1"/>
+    <w:lsdException w:name="Table Columns 2" w:semiHidden="1" w:unhideWhenUsed="1"/>
+    <w:lsdException w:name="Table Columns 3" w:semiHidden="1" w:unhideWhenUsed="1"/>
+    <w:lsdException w:name="Table Columns 4" w:semiHidden="1" w:unhideWhenUsed="1"/>
+    <w:lsdException w:name="Table Columns 5" w:semiHidden="1" w:unhideWhenUsed="1"/>
+    <w:lsdException w:name="Table Grid 1" w:semiHidden="1" w:unhideWhenUsed="1"/>
+    <w:lsdException w:name="Table Grid 2" w:semiHidden="1" w:unhideWhenUsed="1"/>
+    <w:lsdException w:name="Table Grid 3" w:semiHidden="1" w:unhideWhenUsed="1"/>
+    <w:lsdException w:name="Table Grid 4" w:semiHidden="1" w:unhideWhenUsed="1"/>
+    <w:lsdException w:name="Table Grid 5" w:semiHidden="1" w:unhideWhenUsed="1"/>
+    <w:lsdException w:name="Table Grid 6" w:semiHidden="1" w:unhideWhenUsed="1"/>
+    <w:lsdException w:name="Table Grid 7" w:semiHidden="1" w:unhideWhenUsed="1"/>
+    <w:lsdException w:name="Table Grid 8" w:semiHidden="1" w:unhideWhenUsed="1"/>
+    <w:lsdException w:name="Table List 1" w:semiHidden="1" w:unhideWhenUsed="1"/>
+    <w:lsdException w:name="Table List 2" w:semiHidden="1" w:unhideWhenUsed="1"/>
+    <w:lsdException w:name="Table List 3" w:semiHidden="1" w:unhideWhenUsed="1"/>
+    <w:lsdException w:name="Table List 4" w:semiHidden="1" w:unhideWhenUsed="1"/>
+    <w:lsdException w:name="Table List 5" w:semiHidden="1" w:unhideWhenUsed="1"/>
+    <w:lsdException w:name="Table List 6" w:semiHidden="1" w:unhideWhenUsed="1"/>
+    <w:lsdException w:name="Table List 7" w:semiHidden="1" w:unhideWhenUsed="1"/>
+    <w:lsdException w:name="Table List 8" w:semiHidden="1" w:unhideWhenUsed="1"/>
+    <w:lsdException w:name="Table 3D effects 1" w:semiHidden="1" w:unhideWhenUsed="1"/>
+    <w:lsdException w:name="Table 3D effects 2" w:semiHidden="1" w:unhideWhenUsed="1"/>
+    <w:lsdException w:name="Table 3D effects 3" w:semiHidden="1" w:unhideWhenUsed="1"/>
+    <w:lsdException w:name="Table Contemporary" w:semiHidden="1" w:unhideWhenUsed="1"/>
+    <w:lsdException w:name="Table Elegant" w:semiHidden="1" w:unhideWhenUsed="1"/>
+    <w:lsdException w:name="Table Professional" w:semiHidden="1" w:unhideWhenUsed="1"/>
+    <w:lsdException w:name="Table Subtle 1" w:semiHidden="1" w:unhideWhenUsed="1"/>
+    <w:lsdException w:name="Table Subtle 2" w:semiHidden="1" w:unhideWhenUsed="1"/>
+    <w:lsdException w:name="Table Web 1" w:semiHidden="1" w:unhideWhenUsed="1"/>
+    <w:lsdException w:name="Table Web 2" w:semiHidden="1" w:unhideWhenUsed="1"/>
+    <w:lsdException w:name="Table Web 3" w:semiHidden="1" w:unhideWhenUsed="1"/>
+    <w:lsdException w:name="Balloon Text" w:semiHidden="1" w:unhideWhenUsed="1"/>
+    <w:lsdException w:name="Table Grid" w:uiPriority="39"/>
+    <w:lsdException w:name="Table Theme" w:semiHidden="1" w:unhideWhenUsed="1"/>
+    <w:lsdException w:name="Placeholder Text" w:semiHidden="1"/>
+    <w:lsdException w:name="No Spacing" w:uiPriority="1" w:qFormat="1"/>
+    <w:lsdException w:name="Light Shading" w:uiPriority="60"/>
+    <w:lsdException w:name="Light List" w:uiPriority="61"/>
+    <w:lsdException w:name="Light Grid" w:uiPriority="62"/>
+    <w:lsdException w:name="Medium Shading 1" w:uiPriority="63"/>
+    <w:lsdException w:name="Medium Shading 2" w:uiPriority="64"/>
+    <w:lsdException w:name="Medium List 1" w:uiPriority="65"/>
+    <w:lsdException w:name="Medium List 2" w:uiPriority="66"/>
+    <w:lsdException w:name="Medium Grid 1" w:uiPriority="67"/>
+    <w:lsdException w:name="Medium Grid 2" w:uiPriority="68"/>
+    <w:lsdException w:name="Medium Grid 3" w:uiPriority="69"/>
+    <w:lsdException w:name="Dark List" w:uiPriority="70"/>
+    <w:lsdException w:name="Colorful Shading" w:uiPriority="71"/>
+    <w:lsdException w:name="Colorful List" w:uiPriority="72"/>
+    <w:lsdException w:name="Colorful Grid" w:uiPriority="73"/>
+    <w:lsdException w:name="Light Shading Accent 1" w:uiPriority="60"/>
+    <w:lsdException w:name="Light List Accent 1" w:uiPriority="61"/>
+    <w:lsdException w:name="Light Grid Accent 1" w:uiPriority="62"/>
+    <w:lsdException w:name="Medium Shading 1 Accent 1" w:uiPriority="63"/>
+    <w:lsdException w:name="Medium Shading 2 Accent 1" w:uiPriority="64"/>
+    <w:lsdException w:name="Medium List 1 Accent 1" w:uiPriority="65"/>
+    <w:lsdException w:name="Revision" w:semiHidden="1"/>
+    <w:lsdException w:name="List Paragraph" w:uiPriority="34" w:qFormat="1"/>
+    <w:lsdException w:name="Quote" w:uiPriority="29" w:qFormat="1"/>
+    <w:lsdException w:name="Intense Quote" w:uiPriority="30" w:qFormat="1"/>
+    <w:lsdException w:name="Medium List 2 Accent 1" w:uiPriority="66"/>
+    <w:lsdException w:name="Medium Grid 1 Accent 1" w:uiPriority="67"/>
+    <w:lsdException w:name="Medium Grid 2 Accent 1" w:uiPriority="68"/>
+    <w:lsdException w:name="Medium Grid 3 Accent 1" w:uiPriority="69"/>
+    <w:lsdException w:name="Dark List Accent 1" w:uiPriority="70"/>
+    <w:lsdException w:name="Colorful Shading Accent 1" w:uiPriority="71"/>
+    <w:lsdException w:name="Colorful List Accent 1" w:uiPriority="72"/>
+    <w:lsdException w:name="Colorful Grid Accent 1" w:uiPriority="73"/>
+    <w:lsdException w:name="Light Shading Accent 2" w:uiPriority="60"/>
+    <w:lsdException w:name="Light List Accent 2" w:uiPriority="61"/>
+    <w:lsdException w:name="Light Grid Accent 2" w:uiPriority="62"/>
+    <w:lsdException w:name="Medium Shading 1 Accent 2" w:uiPriority="63"/>
+    <w:lsdException w:name="Medium Shading 2 Accent 2" w:uiPriority="64"/>
+    <w:lsdException w:name="Medium List 1 Accent 2" w:uiPriority="65"/>
+    <w:lsdException w:name="Medium List 2 Accent 2" w:uiPriority="66"/>
+    <w:lsdException w:name="Medium Grid 1 Accent 2" w:uiPriority="67"/>
+    <w:lsdException w:name="Medium Grid 2 Accent 2" w:uiPriority="68"/>
+    <w:lsdException w:name="Medium Grid 3 Accent 2" w:uiPriority="69"/>
+    <w:lsdException w:name="Dark List Accent 2" w:uiPriority="70"/>
+    <w:lsdException w:name="Colorful Shading Accent 2" w:uiPriority="71"/>
+    <w:lsdException w:name="Colorful List Accent 2" w:uiPriority="72"/>
+    <w:lsdException w:name="Colorful Grid Accent 2" w:uiPriority="73"/>
+    <w:lsdException w:name="Light Shading Accent 3" w:uiPriority="60"/>
+    <w:lsdException w:name="Light List Accent 3" w:uiPriority="61"/>
+    <w:lsdException w:name="Light Grid Accent 3" w:uiPriority="62"/>
+    <w:lsdException w:name="Medium Shading 1 Accent 3" w:uiPriority="63"/>
+    <w:lsdException w:name="Medium Shading 2 Accent 3" w:uiPriority="64"/>
+    <w:lsdException w:name="Medium List 1 Accent 3" w:uiPriority="65"/>
+    <w:lsdException w:name="Medium List 2 Accent 3" w:uiPriority="66"/>
+    <w:lsdException w:name="Medium Grid 1 Accent 3" w:uiPriority="67"/>
+    <w:lsdException w:name="Medium Grid 2 Accent 3" w:uiPriority="68"/>
+    <w:lsdException w:name="Medium Grid 3 Accent 3" w:uiPriority="69"/>
+    <w:lsdException w:name="Dark List Accent 3" w:uiPriority="70"/>
+    <w:lsdException w:name="Colorful Shading Accent 3" w:uiPriority="71"/>
+    <w:lsdException w:name="Colorful List Accent 3" w:uiPriority="72"/>
+    <w:lsdException w:name="Colorful Grid Accent 3" w:uiPriority="73"/>
+    <w:lsdException w:name="Light Shading Accent 4" w:uiPriority="60"/>
+    <w:lsdException w:name="Light List Accent 4" w:uiPriority="61"/>
+    <w:lsdException w:name="Light Grid Accent 4" w:uiPriority="62"/>
+    <w:lsdException w:name="Medium Shading 1 Accent 4" w:uiPriority="63"/>
+    <w:lsdException w:name="Medium Shading 2 Accent 4" w:uiPriority="64"/>
+    <w:lsdException w:name="Medium List 1 Accent 4" w:uiPriority="65"/>
+    <w:lsdException w:name="Medium List 2 Accent 4" w:uiPriority="66"/>
+    <w:lsdException w:name="Medium Grid 1 Accent 4" w:uiPriority="67"/>
+    <w:lsdException w:name="Medium Grid 2 Accent 4" w:uiPriority="68"/>
+    <w:lsdException w:name="Medium Grid 3 Accent 4" w:uiPriority="69"/>
+    <w:lsdException w:name="Dark List Accent 4" w:uiPriority="70"/>
+    <w:lsdException w:name="Colorful Shading Accent 4" w:uiPriority="71"/>
+    <w:lsdException w:name="Colorful List Accent 4" w:uiPriority="72"/>
+    <w:lsdException w:name="Colorful Grid Accent 4" w:uiPriority="73"/>
+    <w:lsdException w:name="Light Shading Accent 5" w:uiPriority="60"/>
+    <w:lsdException w:name="Light List Accent 5" w:uiPriority="61"/>
+    <w:lsdException w:name="Light Grid Accent 5" w:uiPriority="62"/>
+    <w:lsdException w:name="Medium Shading 1 Accent 5" w:uiPriority="63"/>
+    <w:lsdException w:name="Medium Shading 2 Accent 5" w:uiPriority="64"/>
+    <w:lsdException w:name="Medium List 1 Accent 5" w:uiPriority="65"/>
+    <w:lsdException w:name="Medium List 2 Accent 5" w:uiPriority="66"/>
+    <w:lsdException w:name="Medium Grid 1 Accent 5" w:uiPriority="67"/>
+    <w:lsdException w:name="Medium Grid 2 Accent 5" w:uiPriority="68"/>
+    <w:lsdException w:name="Medium Grid 3 Accent 5" w:uiPriority="69"/>
+    <w:lsdException w:name="Dark List Accent 5" w:uiPriority="70"/>
+    <w:lsdException w:name="Colorful Shading Accent 5" w:uiPriority="71"/>
+    <w:lsdException w:name="Colorful List Accent 5" w:uiPriority="72"/>
+    <w:lsdException w:name="Colorful Grid Accent 5" w:uiPriority="73"/>
+    <w:lsdException w:name="Light Shading Accent 6" w:uiPriority="60"/>
+    <w:lsdException w:name="Light List Accent 6" w:uiPriority="61"/>
+    <w:lsdException w:name="Light Grid Accent 6" w:uiPriority="62"/>
+    <w:lsdException w:name="Medium Shading 1 Accent 6" w:uiPriority="63"/>
+    <w:lsdException w:name="Medium Shading 2 Accent 6" w:uiPriority="64"/>
+    <w:lsdException w:name="Medium List 1 Accent 6" w:uiPriority="65"/>
+    <w:lsdException w:name="Medium List 2 Accent 6" w:uiPriority="66"/>
+    <w:lsdException w:name="Medium Grid 1 Accent 6" w:uiPriority="67"/>
+    <w:lsdException w:name="Medium Grid 2 Accent 6" w:uiPriority="68"/>
+    <w:lsdException w:name="Medium Grid 3 Accent 6" w:uiPriority="69"/>
+    <w:lsdException w:name="Dark List Accent 6" w:uiPriority="70"/>
+    <w:lsdException w:name="Colorful Shading Accent 6" w:uiPriority="71"/>
+    <w:lsdException w:name="Colorful List Accent 6" w:uiPriority="72"/>
+    <w:lsdException w:name="Colorful Grid Accent 6" w:uiPriority="73"/>
+    <w:lsdException w:name="Subtle Emphasis" w:uiPriority="19" w:qFormat="1"/>
+    <w:lsdException w:name="Intense Emphasis" w:uiPriority="21" w:qFormat="1"/>
+    <w:lsdException w:name="Subtle Reference" w:uiPriority="31" w:qFormat="1"/>
+    <w:lsdException w:name="Intense Reference" w:uiPriority="32" w:qFormat="1"/>
+    <w:lsdException w:name="Book Title" w:uiPriority="33" w:qFormat="1"/>
+    <w:lsdException w:name="Bibliography" w:semiHidden="1" w:uiPriority="37" w:unhideWhenUsed="1"/>
+    <w:lsdException w:name="TOC Heading" w:semiHidden="1" w:uiPriority="39" w:unhideWhenUsed="1" w:qFormat="1"/>
+    <w:lsdException w:name="Plain Table 1" w:uiPriority="41"/>
+    <w:lsdException w:name="Plain Table 2" w:uiPriority="42"/>
+    <w:lsdException w:name="Plain Table 3" w:uiPriority="43"/>
+    <w:lsdException w:name="Plain Table 4" w:uiPriority="44"/>
+    <w:lsdException w:name="Plain Table 5" w:uiPriority="45"/>
+    <w:lsdException w:name="Grid Table Light" w:uiPriority="40"/>
+    <w:lsdException w:name="Grid Table 1 Light" w:uiPriority="46"/>
+    <w:lsdException w:name="Grid Table 2" w:uiPriority="47"/>
+    <w:lsdException w:name="Grid Table 3" w:uiPriority="48"/>
+    <w:lsdException w:name="Grid Table 4" w:uiPriority="49"/>
+    <w:lsdException w:name="Grid Table 5 Dark" w:uiPriority="50"/>
+    <w:lsdException w:name="Grid Table 6 Colorful" w:uiPriority="51"/>
+    <w:lsdException w:name="Grid Table 7 Colorful" w:uiPriority="52"/>
+    <w:lsdException w:name="Grid Table 1 Light Accent 1" w:uiPriority="46"/>
+    <w:lsdException w:name="Grid Table 2 Accent 1" w:uiPriority="47"/>
+    <w:lsdException w:name="Grid Table 3 Accent 1" w:uiPriority="48"/>
+    <w:lsdException w:name="Grid Table 4 Accent 1" w:uiPriority="49"/>
+    <w:lsdException w:name="Grid Table 5 Dark Accent 1" w:uiPriority="50"/>
+    <w:lsdException w:name="Grid Table 6 Colorful Accent 1" w:uiPriority="51"/>
+    <w:lsdException w:name="Grid Table 7 Colorful Accent 1" w:uiPriority="52"/>
+    <w:lsdException w:name="Grid Table 1 Light Accent 2" w:uiPriority="46"/>
+    <w:lsdException w:name="Grid Table 2 Accent 2" w:uiPriority="47"/>
+    <w:lsdException w:name="Grid Table 3 Accent 2" w:uiPriority="48"/>
+    <w:lsdException w:name="Grid Table 4 Accent 2" w:uiPriority="49"/>
+    <w:lsdException w:name="Grid Table 5 Dark Accent 2" w:uiPriority="50"/>
+    <w:lsdException w:name="Grid Table 6 Colorful Accent 2" w:uiPriority="51"/>
+    <w:lsdException w:name="Grid Table 7 Colorful Accent 2" w:uiPriority="52"/>
+    <w:lsdException w:name="Grid Table 1 Light Accent 3" w:uiPriority="46"/>
+    <w:lsdException w:name="Grid Table 2 Accent 3" w:uiPriority="47"/>
+    <w:lsdException w:name="Grid Table 3 Accent 3" w:uiPriority="48"/>
+    <w:lsdException w:name="Grid Table 4 Accent 3" w:uiPriority="49"/>
+    <w:lsdException w:name="Grid Table 5 Dark Accent 3" w:uiPriority="50"/>
+    <w:lsdException w:name="Grid Table 6 Colorful Accent 3" w:uiPriority="51"/>
+    <w:lsdException w:name="Grid Table 7 Colorful Accent 3" w:uiPriority="52"/>
+    <w:lsdException w:name="Grid Table 1 Light Accent 4" w:uiPriority="46"/>
+    <w:lsdException w:name="Grid Table 2 Accent 4" w:uiPriority="47"/>
+    <w:lsdException w:name="Grid Table 3 Accent 4" w:uiPriority="48"/>
+    <w:lsdException w:name="Grid Table 4 Accent 4" w:uiPriority="49"/>
+    <w:lsdException w:name="Grid Table 5 Dark Accent 4" w:uiPriority="50"/>
+    <w:lsdException w:name="Grid Table 6 Colorful Accent 4" w:uiPriority="51"/>
+    <w:lsdException w:name="Grid Table 7 Colorful Accent 4" w:uiPriority="52"/>
+    <w:lsdException w:name="Grid Table 1 Light Accent 5" w:uiPriority="46"/>
+    <w:lsdException w:name="Grid Table 2 Accent 5" w:uiPriority="47"/>
+    <w:lsdException w:name="Grid Table 3 Accent 5" w:uiPriority="48"/>
+    <w:lsdException w:name="Grid Table 4 Accent 5" w:uiPriority="49"/>
+    <w:lsdException w:name="Grid Table 5 Dark Accent 5" w:uiPriority="50"/>
+    <w:lsdException w:name="Grid Table 6 Colorful Accent 5" w:uiPriority="51"/>
+    <w:lsdException w:name="Grid Table 7 Colorful Accent 5" w:uiPriority="52"/>
+    <w:lsdException w:name="Grid Table 1 Light Accent 6" w:uiPriority="46"/>
+    <w:lsdException w:name="Grid Table 2 Accent 6" w:uiPriority="47"/>
+    <w:lsdException w:name="Grid Table 3 Accent 6" w:uiPriority="48"/>
+    <w:lsdException w:name="Grid Table 4 Accent 6" w:uiPriority="49"/>
+    <w:lsdException w:name="Grid Table 5 Dark Accent 6" w:uiPriority="50"/>
+    <w:lsdException w:name="Grid Table 6 Colorful Accent 6" w:uiPriority="51"/>
+    <w:lsdException w:name="Grid Table 7 Colorful Accent 6" w:uiPriority="52"/>
+    <w:lsdException w:name="List Table 1 Light" w:uiPriority="46"/>
+    <w:lsdException w:name="List Table 2" w:uiPriority="47"/>
+    <w:lsdException w:name="List Table 3" w:uiPriority="48"/>
+    <w:lsdException w:name="List Table 4" w:uiPriority="49"/>
+    <w:lsdException w:name="List Table 5 Dark" w:uiPriority="50"/>
+    <w:lsdException w:name="List Table 6 Colorful" w:uiPriority="51"/>
+    <w:lsdException w:name="List Table 7 Colorful" w:uiPriority="52"/>
+    <w:lsdException w:name="List Table 1 Light Accent 1" w:uiPriority="46"/>
+    <w:lsdException w:name="List Table 2 Accent 1" w:uiPriority="47"/>
+    <w:lsdException w:name="List Table 3 Accent 1" w:uiPriority="48"/>
+    <w:lsdException w:name="List Table 4 Accent 1" w:uiPriority="49"/>
+    <w:lsdException w:name="List Table 5 Dark Accent 1" w:uiPriority="50"/>
+    <w:lsdException w:name="List Table 6 Colorful Accent 1" w:uiPriority="51"/>
+    <w:lsdException w:name="List Table 7 Colorful Accent 1" w:uiPriority="52"/>
+    <w:lsdException w:name="List Table 1 Light Accent 2" w:uiPriority="46"/>
+    <w:lsdException w:name="List Table 2 Accent 2" w:uiPriority="47"/>
+    <w:lsdException w:name="List Table 3 Accent 2" w:uiPriority="48"/>
+    <w:lsdException w:name="List Table 4 Accent 2" w:uiPriority="49"/>
+    <w:lsdException w:name="List Table 5 Dark Accent 2" w:uiPriority="50"/>
+    <w:lsdException w:name="List Table 6 Colorful Accent 2" w:uiPriority="51"/>
+    <w:lsdException w:name="List Table 7 Colorful Accent 2" w:uiPriority="52"/>
+    <w:lsdException w:name="List Table 1 Light Accent 3" w:uiPriority="46"/>
+    <w:lsdException w:name="List Table 2 Accent 3" w:uiPriority="47"/>
+    <w:lsdException w:name="List Table 3 Accent 3" w:uiPriority="48"/>
+    <w:lsdException w:name="List Table 4 Accent 3" w:uiPriority="49"/>
+    <w:lsdException w:name="List Table 5 Dark Accent 3" w:uiPriority="50"/>
+    <w:lsdException w:name="List Table 6 Colorful Accent 3" w:uiPriority="51"/>
+    <w:lsdException w:name="List Table 7 Colorful Accent 3" w:uiPriority="52"/>
+    <w:lsdException w:name="List Table 1 Light Accent 4" w:uiPriority="46"/>
+    <w:lsdException w:name="List Table 2 Accent 4" w:uiPriority="47"/>
+    <w:lsdException w:name="List Table 3 Accent 4" w:uiPriority="48"/>
+    <w:lsdException w:name="List Table 4 Accent 4" w:uiPriority="49"/>
+    <w:lsdException w:name="List Table 5 Dark Accent 4" w:uiPriority="50"/>
+    <w:lsdException w:name="List Table 6 Colorful Accent 4" w:uiPriority="51"/>
+    <w:lsdException w:name="List Table 7 Colorful Accent 4" w:uiPriority="52"/>
+    <w:lsdException w:name="List Table 1 Light Accent 5" w:uiPriority="46"/>
+    <w:lsdException w:name="List Table 2 Accent 5" w:uiPriority="47"/>
+    <w:lsdException w:name="List Table 3 Accent 5" w:uiPriority="48"/>
+    <w:lsdException w:name="List Table 4 Accent 5" w:uiPriority="49"/>
+    <w:lsdException w:name="List Table 5 Dark Accent 5" w:uiPriority="50"/>
+    <w:lsdException w:name="List Table 6 Colorful Accent 5" w:uiPriority="51"/>
+    <w:lsdException w:name="List Table 7 Colorful Accent 5" w:uiPriority="52"/>
+    <w:lsdException w:name="List Table 1 Light Accent 6" w:uiPriority="46"/>
+    <w:lsdException w:name="List Table 2 Accent 6" w:uiPriority="47"/>
+    <w:lsdException w:name="List Table 3 Accent 6" w:uiPriority="48"/>
+    <w:lsdException w:name="List Table 4 Accent 6" w:uiPriority="49"/>
+    <w:lsdException w:name="List Table 5 Dark Accent 6" w:uiPriority="50"/>
+    <w:lsdException w:name="List Table 6 Colorful Accent 6" w:uiPriority="51"/>
+    <w:lsdException w:name="List Table 7 Colorful Accent 6" w:uiPriority="52"/>
+  </w:latentStyles>
+  <w:style w:type="paragraph" w:default="1" w:styleId="Normal">
+    <w:name w:val="Normal"/>
+    <w:qFormat/>
+  </w:style>
+  <w:style w:type="character" w:default="1" w:styleId="Fuentedeprrafopredeter">
+    <w:name w:val="Default Paragraph Font"/>
+    <w:uiPriority w:val="1"/>
+    <w:semiHidden/>
+    <w:unhideWhenUsed/>
+  </w:style>
+  <w:style w:type="table" w:default="1" w:styleId="Tablanormal">
+    <w:name w:val="Normal Table"/>
+    <w:uiPriority w:val="99"/>
+    <w:semiHidden/>
+    <w:unhideWhenUsed/>
+    <w:tblPr>
+      <w:tblInd w:w="0" w:type="dxa"/>
+      <w:tblCellMar>
+        <w:top w:w="0" w:type="dxa"/>
+        <w:left w:w="108" w:type="dxa"/>
+        <w:bottom w:w="0" w:type="dxa"/>
+        <w:right w:w="108" w:type="dxa"/>
+      </w:tblCellMar>
+    </w:tblPr>
+  </w:style>
+  <w:style w:type="numbering" w:default="1" w:styleId="Sinlista">
+    <w:name w:val="No List"/>
+    <w:uiPriority w:val="99"/>
+    <w:semiHidden/>
+    <w:unhideWhenUsed/>
+  </w:style>
+  <w:style w:type="paragraph" w:customStyle="1" w:styleId="3CBB8B8461214605975E049EE0052A56">
+    <w:name w:val="3CBB8B8461214605975E049EE0052A56"/>
+    <w:rsid w:val="00D76757"/>
+  </w:style>
+  <w:style w:type="paragraph" w:customStyle="1" w:styleId="7E5B83B50FD84B539AE1A9A4A2B95FD5">
+    <w:name w:val="7E5B83B50FD84B539AE1A9A4A2B95FD5"/>
+    <w:rsid w:val="00D76757"/>
+  </w:style>
+  <w:style w:type="paragraph" w:customStyle="1" w:styleId="097B6C1C9BF742ADA3F6A737A49CB3FA">
+    <w:name w:val="097B6C1C9BF742ADA3F6A737A49CB3FA"/>
+    <w:rsid w:val="00D76757"/>
+  </w:style>
+</w:styles>
+</file>
+
+<file path=word/glossary/webSettings.xml><?xml version="1.0" encoding="utf-8"?>
+<w:webSettings xmlns:mc="http://schemas.openxmlformats.org/markup-compatibility/2006" xmlns:r="http://schemas.openxmlformats.org/officeDocument/2006/relationships" xmlns:w="http://schemas.openxmlformats.org/wordprocessingml/2006/main" xmlns:w14="http://schemas.microsoft.com/office/word/2010/wordml" xmlns:w15="http://schemas.microsoft.com/office/word/2012/wordml" xmlns:w16se="http://schemas.microsoft.com/office/word/2015/wordml/symex" mc:Ignorable="w14 w15 w16se">
+  <w:optimizeForBrowser/>
+  <w:allowPNG/>
+</w:webSettings>
 </file>
 
 <file path=word/theme/theme1.xml><?xml version="1.0" encoding="utf-8"?>
@@ -2922,7 +4664,7 @@
 </file>
 
 <file path=customXml/itemProps1.xml><?xml version="1.0" encoding="utf-8"?>
-<ds:datastoreItem xmlns:ds="http://schemas.openxmlformats.org/officeDocument/2006/customXml" ds:itemID="{DE2FE166-D5CD-4348-91AF-ADCC3729B1AD}">
+<ds:datastoreItem xmlns:ds="http://schemas.openxmlformats.org/officeDocument/2006/customXml" ds:itemID="{0EA297A2-3A94-43B9-A6E0-27B8FC145444}">
   <ds:schemaRefs>
     <ds:schemaRef ds:uri="http://schemas.openxmlformats.org/officeDocument/2006/bibliography"/>
   </ds:schemaRefs>

</xml_diff>